<commit_message>
Edit del subsistema de Wallet
Eliminada la pasarela de pagos para comprar SwapCoins fuera de la aplicación, carecía de sentido.
</commit_message>
<xml_diff>
--- a/Arquitectura y Diseño del Sistema/6.-Arquitectura y Diseño del Sistema.docx
+++ b/Arquitectura y Diseño del Sistema/6.-Arquitectura y Diseño del Sistema.docx
@@ -974,8 +974,35 @@
           <w:sz w:val="24"/>
           <w:szCs w:val="24"/>
         </w:rPr>
-        <w:t xml:space="preserve">. Además de la gestión de monedas </w:t>
-      </w:r>
+        <w:t xml:space="preserve">. Además de la gestión de monedas correspondientes a cada </w:t>
+      </w:r>
+      <w:r>
+        <w:rPr>
+          <w:rFonts w:ascii="Times New Roman" w:hAnsi="Times New Roman" w:cs="Times New Roman"/>
+          <w:sz w:val="24"/>
+          <w:szCs w:val="24"/>
+        </w:rPr>
+        <w:t>usuario</w:t>
+      </w:r>
+      <w:r>
+        <w:rPr>
+          <w:rFonts w:ascii="Times New Roman" w:hAnsi="Times New Roman" w:cs="Times New Roman"/>
+          <w:sz w:val="24"/>
+          <w:szCs w:val="24"/>
+        </w:rPr>
+        <w:t>.</w:t>
+      </w:r>
+    </w:p>
+    <w:p>
+      <w:pPr>
+        <w:pStyle w:val="Prrafodelista"/>
+        <w:spacing w:line="360" w:lineRule="auto"/>
+        <w:rPr>
+          <w:rFonts w:ascii="Times New Roman" w:hAnsi="Times New Roman" w:cs="Times New Roman"/>
+          <w:sz w:val="24"/>
+          <w:szCs w:val="24"/>
+        </w:rPr>
+      </w:pPr>
       <w:r>
         <w:rPr>
           <w:rFonts w:ascii="Times New Roman" w:hAnsi="Times New Roman" w:cs="Times New Roman"/>
@@ -983,33 +1010,6 @@
           <w:szCs w:val="24"/>
         </w:rPr>
         <w:lastRenderedPageBreak/>
-        <w:t>correspondientes a cada usuario y de la gestión de compra con dinero real dentro de la aplicación</w:t>
-      </w:r>
-      <w:r>
-        <w:rPr>
-          <w:rFonts w:ascii="Times New Roman" w:hAnsi="Times New Roman" w:cs="Times New Roman"/>
-          <w:sz w:val="24"/>
-          <w:szCs w:val="24"/>
-        </w:rPr>
-        <w:t>.</w:t>
-      </w:r>
-    </w:p>
-    <w:p>
-      <w:pPr>
-        <w:pStyle w:val="Prrafodelista"/>
-        <w:spacing w:line="360" w:lineRule="auto"/>
-        <w:rPr>
-          <w:rFonts w:ascii="Times New Roman" w:hAnsi="Times New Roman" w:cs="Times New Roman"/>
-          <w:sz w:val="24"/>
-          <w:szCs w:val="24"/>
-        </w:rPr>
-      </w:pPr>
-      <w:r>
-        <w:rPr>
-          <w:rFonts w:ascii="Times New Roman" w:hAnsi="Times New Roman" w:cs="Times New Roman"/>
-          <w:sz w:val="24"/>
-          <w:szCs w:val="24"/>
-        </w:rPr>
         <w:t>Sumado a todo esto, se mantendrá un historial de todos los movimientos financieros y los usuarios implicados en ellos con la finalidad de aportar la mayor transparencia posible a dich</w:t>
       </w:r>
       <w:r>
@@ -1348,26 +1348,26 @@
           <w:sz w:val="24"/>
           <w:szCs w:val="24"/>
         </w:rPr>
+        <w:t>Subsistema de Inventario y Wishlist</w:t>
+      </w:r>
+    </w:p>
+    <w:p>
+      <w:pPr>
+        <w:spacing w:line="360" w:lineRule="auto"/>
+        <w:rPr>
+          <w:rFonts w:ascii="Times New Roman" w:hAnsi="Times New Roman" w:cs="Times New Roman"/>
+          <w:sz w:val="24"/>
+          <w:szCs w:val="24"/>
+        </w:rPr>
+      </w:pPr>
+      <w:r>
+        <w:rPr>
+          <w:rFonts w:ascii="Times New Roman" w:hAnsi="Times New Roman" w:cs="Times New Roman"/>
+          <w:noProof/>
+          <w:sz w:val="24"/>
+          <w:szCs w:val="24"/>
+        </w:rPr>
         <w:lastRenderedPageBreak/>
-        <w:t>Subsistema de Inventario y Wishlist</w:t>
-      </w:r>
-    </w:p>
-    <w:p>
-      <w:pPr>
-        <w:spacing w:line="360" w:lineRule="auto"/>
-        <w:rPr>
-          <w:rFonts w:ascii="Times New Roman" w:hAnsi="Times New Roman" w:cs="Times New Roman"/>
-          <w:sz w:val="24"/>
-          <w:szCs w:val="24"/>
-        </w:rPr>
-      </w:pPr>
-      <w:r>
-        <w:rPr>
-          <w:rFonts w:ascii="Times New Roman" w:hAnsi="Times New Roman" w:cs="Times New Roman"/>
-          <w:noProof/>
-          <w:sz w:val="24"/>
-          <w:szCs w:val="24"/>
-        </w:rPr>
         <w:drawing>
           <wp:inline distT="0" distB="0" distL="0" distR="0" wp14:anchorId="1A5E3A93" wp14:editId="55C40411">
             <wp:extent cx="3886200" cy="4337050"/>
@@ -1452,31 +1452,7 @@
           <w:sz w:val="24"/>
           <w:szCs w:val="24"/>
         </w:rPr>
-        <w:t>Subsistema</w:t>
-      </w:r>
-      <w:r>
-        <w:rPr>
-          <w:rFonts w:ascii="Times New Roman" w:hAnsi="Times New Roman" w:cs="Times New Roman"/>
-          <w:b/>
-          <w:bCs/>
-          <w:i/>
-          <w:iCs/>
-          <w:sz w:val="24"/>
-          <w:szCs w:val="24"/>
-        </w:rPr>
-        <w:t>s</w:t>
-      </w:r>
-      <w:r>
-        <w:rPr>
-          <w:rFonts w:ascii="Times New Roman" w:hAnsi="Times New Roman" w:cs="Times New Roman"/>
-          <w:b/>
-          <w:bCs/>
-          <w:i/>
-          <w:iCs/>
-          <w:sz w:val="24"/>
-          <w:szCs w:val="24"/>
-        </w:rPr>
-        <w:t xml:space="preserve"> de Transacciones</w:t>
+        <w:t>Subsistemas de Transacciones</w:t>
       </w:r>
       <w:r>
         <w:rPr>
@@ -1609,6 +1585,7 @@
           <w:sz w:val="24"/>
           <w:szCs w:val="24"/>
         </w:rPr>
+        <w:lastRenderedPageBreak/>
         <w:t>Subsistema Económico</w:t>
       </w:r>
     </w:p>
@@ -1630,9 +1607,9 @@
           <w:szCs w:val="24"/>
         </w:rPr>
         <w:drawing>
-          <wp:inline distT="0" distB="0" distL="0" distR="0" wp14:anchorId="4DA9E746" wp14:editId="06484D88">
-            <wp:extent cx="3350983" cy="2667000"/>
-            <wp:effectExtent l="0" t="0" r="1905" b="0"/>
+          <wp:inline distT="0" distB="0" distL="0" distR="0" wp14:anchorId="4DA9E746" wp14:editId="713CCD04">
+            <wp:extent cx="3361867" cy="2224764"/>
+            <wp:effectExtent l="0" t="0" r="0" b="4445"/>
             <wp:docPr id="1060066695" name="Imagen 5"/>
             <wp:cNvGraphicFramePr>
               <a:graphicFrameLocks xmlns:a="http://schemas.openxmlformats.org/drawingml/2006/main" noChangeAspect="1"/>
@@ -1641,7 +1618,7 @@
               <a:graphicData uri="http://schemas.openxmlformats.org/drawingml/2006/picture">
                 <pic:pic xmlns:pic="http://schemas.openxmlformats.org/drawingml/2006/picture">
                   <pic:nvPicPr>
-                    <pic:cNvPr id="0" name="Picture 5"/>
+                    <pic:cNvPr id="1060066695" name="Imagen 5"/>
                     <pic:cNvPicPr>
                       <a:picLocks noChangeAspect="1" noChangeArrowheads="1"/>
                     </pic:cNvPicPr>
@@ -1654,7 +1631,6 @@
                         </a:ext>
                       </a:extLst>
                     </a:blip>
-                    <a:srcRect/>
                     <a:stretch>
                       <a:fillRect/>
                     </a:stretch>
@@ -1662,7 +1638,7 @@
                   <pic:spPr bwMode="auto">
                     <a:xfrm>
                       <a:off x="0" y="0"/>
-                      <a:ext cx="3361867" cy="2675663"/>
+                      <a:ext cx="3361867" cy="2224764"/>
                     </a:xfrm>
                     <a:prstGeom prst="rect">
                       <a:avLst/>
@@ -3321,6 +3297,23 @@
 </file>
 
 <file path=customXml/item1.xml><?xml version="1.0" encoding="utf-8"?>
+<p:properties xmlns:p="http://schemas.microsoft.com/office/2006/metadata/properties" xmlns:xsi="http://www.w3.org/2001/XMLSchema-instance" xmlns:pc="http://schemas.microsoft.com/office/infopath/2007/PartnerControls">
+  <documentManagement>
+    <_activity xmlns="5003fbd0-3e60-4bb1-8aa8-c6d5ab10475d" xsi:nil="true"/>
+  </documentManagement>
+</p:properties>
+</file>
+
+<file path=customXml/item2.xml><?xml version="1.0" encoding="utf-8"?>
+<?mso-contentType ?>
+<FormTemplates xmlns="http://schemas.microsoft.com/sharepoint/v3/contenttype/forms">
+  <Display>DocumentLibraryForm</Display>
+  <Edit>DocumentLibraryForm</Edit>
+  <New>DocumentLibraryForm</New>
+</FormTemplates>
+</file>
+
+<file path=customXml/item3.xml><?xml version="1.0" encoding="utf-8"?>
 <ct:contentTypeSchema xmlns:ct="http://schemas.microsoft.com/office/2006/metadata/contentType" xmlns:ma="http://schemas.microsoft.com/office/2006/metadata/properties/metaAttributes" ct:_="" ma:_="" ma:contentTypeName="Documento" ma:contentTypeID="0x010100CE93EA39AAF31B4A8E3C9060F2C57ABE" ma:contentTypeVersion="6" ma:contentTypeDescription="Crear nuevo documento." ma:contentTypeScope="" ma:versionID="5f9108b03277eb9789bdb8740247dca8">
   <xsd:schema xmlns:xsd="http://www.w3.org/2001/XMLSchema" xmlns:xs="http://www.w3.org/2001/XMLSchema" xmlns:p="http://schemas.microsoft.com/office/2006/metadata/properties" xmlns:ns3="5003fbd0-3e60-4bb1-8aa8-c6d5ab10475d" targetNamespace="http://schemas.microsoft.com/office/2006/metadata/properties" ma:root="true" ma:fieldsID="f4f313536133bb5067334d3cc14608e1" ns3:_="">
     <xsd:import namespace="5003fbd0-3e60-4bb1-8aa8-c6d5ab10475d"/>
@@ -3476,24 +3469,25 @@
 </ct:contentTypeSchema>
 </file>
 
-<file path=customXml/item2.xml><?xml version="1.0" encoding="utf-8"?>
-<?mso-contentType ?>
-<FormTemplates xmlns="http://schemas.microsoft.com/sharepoint/v3/contenttype/forms">
-  <Display>DocumentLibraryForm</Display>
-  <Edit>DocumentLibraryForm</Edit>
-  <New>DocumentLibraryForm</New>
-</FormTemplates>
+<file path=customXml/itemProps1.xml><?xml version="1.0" encoding="utf-8"?>
+<ds:datastoreItem xmlns:ds="http://schemas.openxmlformats.org/officeDocument/2006/customXml" ds:itemID="{A61F46FA-79CE-4120-BECF-248F72E6788B}">
+  <ds:schemaRefs>
+    <ds:schemaRef ds:uri="http://schemas.microsoft.com/office/2006/metadata/properties"/>
+    <ds:schemaRef ds:uri="http://schemas.microsoft.com/office/infopath/2007/PartnerControls"/>
+    <ds:schemaRef ds:uri="5003fbd0-3e60-4bb1-8aa8-c6d5ab10475d"/>
+  </ds:schemaRefs>
+</ds:datastoreItem>
 </file>
 
-<file path=customXml/item3.xml><?xml version="1.0" encoding="utf-8"?>
-<p:properties xmlns:p="http://schemas.microsoft.com/office/2006/metadata/properties" xmlns:xsi="http://www.w3.org/2001/XMLSchema-instance" xmlns:pc="http://schemas.microsoft.com/office/infopath/2007/PartnerControls">
-  <documentManagement>
-    <_activity xmlns="5003fbd0-3e60-4bb1-8aa8-c6d5ab10475d" xsi:nil="true"/>
-  </documentManagement>
-</p:properties>
+<file path=customXml/itemProps2.xml><?xml version="1.0" encoding="utf-8"?>
+<ds:datastoreItem xmlns:ds="http://schemas.openxmlformats.org/officeDocument/2006/customXml" ds:itemID="{8CAD5341-28FE-4E90-8D17-870EC0CC86DA}">
+  <ds:schemaRefs>
+    <ds:schemaRef ds:uri="http://schemas.microsoft.com/sharepoint/v3/contenttype/forms"/>
+  </ds:schemaRefs>
+</ds:datastoreItem>
 </file>
 
-<file path=customXml/itemProps1.xml><?xml version="1.0" encoding="utf-8"?>
+<file path=customXml/itemProps3.xml><?xml version="1.0" encoding="utf-8"?>
 <ds:datastoreItem xmlns:ds="http://schemas.openxmlformats.org/officeDocument/2006/customXml" ds:itemID="{2BC5B0ED-BA67-47FC-8397-91524C8EBDD3}">
   <ds:schemaRefs>
     <ds:schemaRef ds:uri="http://schemas.microsoft.com/office/2006/metadata/contentType"/>
@@ -3509,22 +3503,4 @@
     <ds:schemaRef ds:uri="http://schemas.microsoft.com/internal/obd"/>
   </ds:schemaRefs>
 </ds:datastoreItem>
-</file>
-
-<file path=customXml/itemProps2.xml><?xml version="1.0" encoding="utf-8"?>
-<ds:datastoreItem xmlns:ds="http://schemas.openxmlformats.org/officeDocument/2006/customXml" ds:itemID="{8CAD5341-28FE-4E90-8D17-870EC0CC86DA}">
-  <ds:schemaRefs>
-    <ds:schemaRef ds:uri="http://schemas.microsoft.com/sharepoint/v3/contenttype/forms"/>
-  </ds:schemaRefs>
-</ds:datastoreItem>
-</file>
-
-<file path=customXml/itemProps3.xml><?xml version="1.0" encoding="utf-8"?>
-<ds:datastoreItem xmlns:ds="http://schemas.openxmlformats.org/officeDocument/2006/customXml" ds:itemID="{A61F46FA-79CE-4120-BECF-248F72E6788B}">
-  <ds:schemaRefs>
-    <ds:schemaRef ds:uri="http://schemas.microsoft.com/office/2006/metadata/properties"/>
-    <ds:schemaRef ds:uri="http://schemas.microsoft.com/office/infopath/2007/PartnerControls"/>
-    <ds:schemaRef ds:uri="5003fbd0-3e60-4bb1-8aa8-c6d5ab10475d"/>
-  </ds:schemaRefs>
-</ds:datastoreItem>
 </file>
</xml_diff>

<commit_message>
Diagrama de la Arquitectura
v.1.3
.png de la arquitectura, insertado al .docx
</commit_message>
<xml_diff>
--- a/Arquitectura y Diseño del Sistema/6.-Arquitectura y Diseño del Sistema.docx
+++ b/Arquitectura y Diseño del Sistema/6.-Arquitectura y Diseño del Sistema.docx
@@ -147,6 +147,65 @@
         <w:spacing w:line="360" w:lineRule="auto"/>
         <w:rPr>
           <w:rFonts w:ascii="Times New Roman" w:hAnsi="Times New Roman" w:cs="Times New Roman"/>
+          <w:sz w:val="24"/>
+          <w:szCs w:val="24"/>
+        </w:rPr>
+      </w:pPr>
+      <w:r>
+        <w:rPr>
+          <w:rFonts w:ascii="Times New Roman" w:hAnsi="Times New Roman" w:cs="Times New Roman"/>
+          <w:noProof/>
+          <w:sz w:val="24"/>
+          <w:szCs w:val="24"/>
+        </w:rPr>
+        <w:drawing>
+          <wp:inline distT="0" distB="0" distL="0" distR="0" wp14:anchorId="3690DA2F" wp14:editId="7A42EA06">
+            <wp:extent cx="5400040" cy="4050030"/>
+            <wp:effectExtent l="0" t="0" r="0" b="7620"/>
+            <wp:docPr id="1540491502" name="Imagen 1" descr="Gráfico, Gráfico de proyección solar&#10;&#10;El contenido generado por IA puede ser incorrecto."/>
+            <wp:cNvGraphicFramePr>
+              <a:graphicFrameLocks xmlns:a="http://schemas.openxmlformats.org/drawingml/2006/main" noChangeAspect="1"/>
+            </wp:cNvGraphicFramePr>
+            <a:graphic xmlns:a="http://schemas.openxmlformats.org/drawingml/2006/main">
+              <a:graphicData uri="http://schemas.openxmlformats.org/drawingml/2006/picture">
+                <pic:pic xmlns:pic="http://schemas.openxmlformats.org/drawingml/2006/picture">
+                  <pic:nvPicPr>
+                    <pic:cNvPr id="1540491502" name="Imagen 1" descr="Gráfico, Gráfico de proyección solar&#10;&#10;El contenido generado por IA puede ser incorrecto."/>
+                    <pic:cNvPicPr/>
+                  </pic:nvPicPr>
+                  <pic:blipFill>
+                    <a:blip r:embed="rId8">
+                      <a:extLst>
+                        <a:ext uri="{28A0092B-C50C-407E-A947-70E740481C1C}">
+                          <a14:useLocalDpi xmlns:a14="http://schemas.microsoft.com/office/drawing/2010/main" val="0"/>
+                        </a:ext>
+                      </a:extLst>
+                    </a:blip>
+                    <a:stretch>
+                      <a:fillRect/>
+                    </a:stretch>
+                  </pic:blipFill>
+                  <pic:spPr>
+                    <a:xfrm>
+                      <a:off x="0" y="0"/>
+                      <a:ext cx="5400040" cy="4050030"/>
+                    </a:xfrm>
+                    <a:prstGeom prst="rect">
+                      <a:avLst/>
+                    </a:prstGeom>
+                  </pic:spPr>
+                </pic:pic>
+              </a:graphicData>
+            </a:graphic>
+          </wp:inline>
+        </w:drawing>
+      </w:r>
+    </w:p>
+    <w:p>
+      <w:pPr>
+        <w:spacing w:line="360" w:lineRule="auto"/>
+        <w:rPr>
+          <w:rFonts w:ascii="Times New Roman" w:hAnsi="Times New Roman" w:cs="Times New Roman"/>
           <w:b/>
           <w:bCs/>
           <w:sz w:val="28"/>
@@ -161,6 +220,7 @@
           <w:sz w:val="28"/>
           <w:szCs w:val="28"/>
         </w:rPr>
+        <w:lastRenderedPageBreak/>
         <w:t>6.2 Definición de Subsistemas</w:t>
       </w:r>
     </w:p>
@@ -213,6 +273,16 @@
         </w:rPr>
         <w:t>única y delimitada. Estos subsistemas son:</w:t>
       </w:r>
+    </w:p>
+    <w:p>
+      <w:pPr>
+        <w:spacing w:line="360" w:lineRule="auto"/>
+        <w:rPr>
+          <w:rFonts w:ascii="Times New Roman" w:hAnsi="Times New Roman" w:cs="Times New Roman"/>
+          <w:sz w:val="24"/>
+          <w:szCs w:val="24"/>
+        </w:rPr>
+      </w:pPr>
     </w:p>
     <w:p>
       <w:pPr>
@@ -373,13 +443,45 @@
     <w:p>
       <w:pPr>
         <w:pStyle w:val="Prrafodelista"/>
+        <w:numPr>
+          <w:ilvl w:val="0"/>
+          <w:numId w:val="1"/>
+        </w:numPr>
         <w:spacing w:line="360" w:lineRule="auto"/>
         <w:rPr>
           <w:rFonts w:ascii="Times New Roman" w:hAnsi="Times New Roman" w:cs="Times New Roman"/>
-          <w:sz w:val="24"/>
-          <w:szCs w:val="24"/>
-        </w:rPr>
-      </w:pPr>
+          <w:b/>
+          <w:bCs/>
+          <w:i/>
+          <w:iCs/>
+          <w:sz w:val="24"/>
+          <w:szCs w:val="24"/>
+        </w:rPr>
+      </w:pPr>
+      <w:r>
+        <w:rPr>
+          <w:rFonts w:ascii="Times New Roman" w:hAnsi="Times New Roman" w:cs="Times New Roman"/>
+          <w:b/>
+          <w:bCs/>
+          <w:i/>
+          <w:iCs/>
+          <w:sz w:val="24"/>
+          <w:szCs w:val="24"/>
+        </w:rPr>
+        <w:t>6.2.2</w:t>
+      </w:r>
+      <w:r>
+        <w:rPr>
+          <w:rFonts w:ascii="Times New Roman" w:hAnsi="Times New Roman" w:cs="Times New Roman"/>
+          <w:b/>
+          <w:bCs/>
+          <w:i/>
+          <w:iCs/>
+          <w:sz w:val="24"/>
+          <w:szCs w:val="24"/>
+        </w:rPr>
+        <w:t xml:space="preserve"> Subsistema de Inventario y Wishlist</w:t>
+      </w:r>
     </w:p>
     <w:p>
       <w:pPr>
@@ -391,6 +493,97 @@
           <w:szCs w:val="24"/>
         </w:rPr>
       </w:pPr>
+      <w:r>
+        <w:rPr>
+          <w:rFonts w:ascii="Times New Roman" w:hAnsi="Times New Roman" w:cs="Times New Roman"/>
+          <w:sz w:val="24"/>
+          <w:szCs w:val="24"/>
+        </w:rPr>
+        <w:t xml:space="preserve">Se trata del repositorio central de los </w:t>
+      </w:r>
+      <w:r>
+        <w:rPr>
+          <w:rFonts w:ascii="Times New Roman" w:hAnsi="Times New Roman" w:cs="Times New Roman"/>
+          <w:sz w:val="24"/>
+          <w:szCs w:val="24"/>
+        </w:rPr>
+        <w:t>inputs (lo que se tiene) y los outputs (lo que se quiere) de la aplicación, individuales para cada usuario.</w:t>
+      </w:r>
+    </w:p>
+    <w:p>
+      <w:pPr>
+        <w:pStyle w:val="Prrafodelista"/>
+        <w:spacing w:line="360" w:lineRule="auto"/>
+        <w:rPr>
+          <w:rFonts w:ascii="Times New Roman" w:hAnsi="Times New Roman" w:cs="Times New Roman"/>
+          <w:sz w:val="24"/>
+          <w:szCs w:val="24"/>
+        </w:rPr>
+      </w:pPr>
+      <w:r>
+        <w:rPr>
+          <w:rFonts w:ascii="Times New Roman" w:hAnsi="Times New Roman" w:cs="Times New Roman"/>
+          <w:sz w:val="24"/>
+          <w:szCs w:val="24"/>
+        </w:rPr>
+        <w:t>Este modulo es el encargado de gestionar el ciclo de vida de los productos dentro de Swapply</w:t>
+      </w:r>
+      <w:r>
+        <w:rPr>
+          <w:rFonts w:ascii="Times New Roman" w:hAnsi="Times New Roman" w:cs="Times New Roman"/>
+          <w:sz w:val="24"/>
+          <w:szCs w:val="24"/>
+        </w:rPr>
+        <w:t xml:space="preserve"> (Publicación - Pausa - Retiro)</w:t>
+      </w:r>
+      <w:r>
+        <w:rPr>
+          <w:rFonts w:ascii="Times New Roman" w:hAnsi="Times New Roman" w:cs="Times New Roman"/>
+          <w:sz w:val="24"/>
+          <w:szCs w:val="24"/>
+        </w:rPr>
+        <w:t>, además de la categorización y etiquetado de ítems para facilitar y optimizar el proceso de búsqueda por parte de los usuarios</w:t>
+      </w:r>
+      <w:r>
+        <w:rPr>
+          <w:rFonts w:ascii="Times New Roman" w:hAnsi="Times New Roman" w:cs="Times New Roman"/>
+          <w:sz w:val="24"/>
+          <w:szCs w:val="24"/>
+        </w:rPr>
+        <w:t xml:space="preserve">. Junto a esto se añade </w:t>
+      </w:r>
+      <w:r>
+        <w:rPr>
+          <w:rFonts w:ascii="Times New Roman" w:hAnsi="Times New Roman" w:cs="Times New Roman"/>
+          <w:sz w:val="24"/>
+          <w:szCs w:val="24"/>
+        </w:rPr>
+        <w:t xml:space="preserve">la gestión de las Wishlist correspondientes a cada usuario para mejorar las recomendaciones </w:t>
+      </w:r>
+      <w:r>
+        <w:rPr>
+          <w:rFonts w:ascii="Times New Roman" w:hAnsi="Times New Roman" w:cs="Times New Roman"/>
+          <w:sz w:val="24"/>
+          <w:szCs w:val="24"/>
+        </w:rPr>
+        <w:t>personalizadas de la aplicación, puesto que se trata de la fuente de datos primaria</w:t>
+      </w:r>
+      <w:r>
+        <w:rPr>
+          <w:rFonts w:ascii="Times New Roman" w:hAnsi="Times New Roman" w:cs="Times New Roman"/>
+          <w:sz w:val="24"/>
+          <w:szCs w:val="24"/>
+        </w:rPr>
+        <w:t xml:space="preserve"> para el motor de matching</w:t>
+      </w:r>
+      <w:r>
+        <w:rPr>
+          <w:rFonts w:ascii="Times New Roman" w:hAnsi="Times New Roman" w:cs="Times New Roman"/>
+          <w:sz w:val="24"/>
+          <w:szCs w:val="24"/>
+        </w:rPr>
+        <w:t>.</w:t>
+      </w:r>
     </w:p>
     <w:p>
       <w:pPr>
@@ -431,20 +624,7 @@
           <w:sz w:val="24"/>
           <w:szCs w:val="24"/>
         </w:rPr>
-        <w:lastRenderedPageBreak/>
-        <w:t>6.2.2</w:t>
-      </w:r>
-      <w:r>
-        <w:rPr>
-          <w:rFonts w:ascii="Times New Roman" w:hAnsi="Times New Roman" w:cs="Times New Roman"/>
-          <w:b/>
-          <w:bCs/>
-          <w:i/>
-          <w:iCs/>
-          <w:sz w:val="24"/>
-          <w:szCs w:val="24"/>
-        </w:rPr>
-        <w:t xml:space="preserve"> Subsistema de Inventario y Wishlist</w:t>
+        <w:t>6.2.3 Subsistema de Matching Inteligente</w:t>
       </w:r>
     </w:p>
     <w:p>
@@ -463,7 +643,7 @@
           <w:sz w:val="24"/>
           <w:szCs w:val="24"/>
         </w:rPr>
-        <w:t xml:space="preserve">Se trata del repositorio central de los </w:t>
+        <w:t xml:space="preserve">Este modulo se trata del cerebro matemático del sistema. Se tarta de un servicio aislado </w:t>
       </w:r>
       <w:r>
         <w:rPr>
@@ -471,7 +651,7 @@
           <w:sz w:val="24"/>
           <w:szCs w:val="24"/>
         </w:rPr>
-        <w:t>inputs (lo que se tiene) y los outputs (lo que se quiere) de la aplicación, individuales para cada usuario.</w:t>
+        <w:t>optimizado para el recorrido de grafos.</w:t>
       </w:r>
     </w:p>
     <w:p>
@@ -490,7 +670,7 @@
           <w:sz w:val="24"/>
           <w:szCs w:val="24"/>
         </w:rPr>
-        <w:t>Este modulo es el encargado de gestionar el ciclo de vida de los productos dentro de Swapply</w:t>
+        <w:t xml:space="preserve">La funcionalidad principal es la de </w:t>
       </w:r>
       <w:r>
         <w:rPr>
@@ -498,7 +678,7 @@
           <w:sz w:val="24"/>
           <w:szCs w:val="24"/>
         </w:rPr>
-        <w:t xml:space="preserve"> (Publicación - Pausa - Retiro)</w:t>
+        <w:t>realizar las conexiones en base a los datos del inventario de productos de la base de datos y las Wishlist de cada usuario</w:t>
       </w:r>
       <w:r>
         <w:rPr>
@@ -506,7 +686,7 @@
           <w:sz w:val="24"/>
           <w:szCs w:val="24"/>
         </w:rPr>
-        <w:t>, además de la categorización y etiquetado de ítems para facilitar y optimizar el proceso de búsqueda por parte de los usuarios</w:t>
+        <w:t xml:space="preserve">. De este modo, este </w:t>
       </w:r>
       <w:r>
         <w:rPr>
@@ -514,7 +694,7 @@
           <w:sz w:val="24"/>
           <w:szCs w:val="24"/>
         </w:rPr>
-        <w:t xml:space="preserve">. Junto a esto se añade </w:t>
+        <w:t>algoritmo</w:t>
       </w:r>
       <w:r>
         <w:rPr>
@@ -522,7 +702,7 @@
           <w:sz w:val="24"/>
           <w:szCs w:val="24"/>
         </w:rPr>
-        <w:t xml:space="preserve">la gestión de las Wishlist correspondientes a cada usuario para mejorar las recomendaciones </w:t>
+        <w:t xml:space="preserve"> es capaz de detectar ciclos </w:t>
       </w:r>
       <w:r>
         <w:rPr>
@@ -530,7 +710,7 @@
           <w:sz w:val="24"/>
           <w:szCs w:val="24"/>
         </w:rPr>
-        <w:t>personalizadas de la aplicación, puesto que se trata de la fuente de datos primaria</w:t>
+        <w:t>en tiempo real para así cerrar cadenas de intercambio entre usuarios</w:t>
       </w:r>
       <w:r>
         <w:rPr>
@@ -538,7 +718,7 @@
           <w:sz w:val="24"/>
           <w:szCs w:val="24"/>
         </w:rPr>
-        <w:t xml:space="preserve"> para el motor de matching</w:t>
+        <w:t xml:space="preserve">, generando así de forma óptima </w:t>
       </w:r>
       <w:r>
         <w:rPr>
@@ -546,19 +726,8 @@
           <w:sz w:val="24"/>
           <w:szCs w:val="24"/>
         </w:rPr>
-        <w:t>.</w:t>
+        <w:t>posibles ofertas de intercambio.</w:t>
       </w:r>
-    </w:p>
-    <w:p>
-      <w:pPr>
-        <w:pStyle w:val="Prrafodelista"/>
-        <w:spacing w:line="360" w:lineRule="auto"/>
-        <w:rPr>
-          <w:rFonts w:ascii="Times New Roman" w:hAnsi="Times New Roman" w:cs="Times New Roman"/>
-          <w:sz w:val="24"/>
-          <w:szCs w:val="24"/>
-        </w:rPr>
-      </w:pPr>
     </w:p>
     <w:p>
       <w:pPr>
@@ -588,7 +757,20 @@
           <w:sz w:val="24"/>
           <w:szCs w:val="24"/>
         </w:rPr>
-        <w:t>6.2.3 Subsistema de Matching Inteligente</w:t>
+        <w:lastRenderedPageBreak/>
+        <w:t xml:space="preserve">6.2.4 </w:t>
+      </w:r>
+      <w:r>
+        <w:rPr>
+          <w:rFonts w:ascii="Times New Roman" w:hAnsi="Times New Roman" w:cs="Times New Roman"/>
+          <w:b/>
+          <w:bCs/>
+          <w:i/>
+          <w:iCs/>
+          <w:sz w:val="24"/>
+          <w:szCs w:val="24"/>
+        </w:rPr>
+        <w:t>Subsistema de Gestión de Transacciones</w:t>
       </w:r>
     </w:p>
     <w:p>
@@ -599,6 +781,7 @@
           <w:rFonts w:ascii="Times New Roman" w:hAnsi="Times New Roman" w:cs="Times New Roman"/>
           <w:sz w:val="24"/>
           <w:szCs w:val="24"/>
+          <w:u w:val="single"/>
         </w:rPr>
       </w:pPr>
       <w:r>
@@ -607,7 +790,7 @@
           <w:sz w:val="24"/>
           <w:szCs w:val="24"/>
         </w:rPr>
-        <w:t xml:space="preserve">Este modulo se trata del cerebro matemático del sistema. Se tarta de un servicio aislado </w:t>
+        <w:t xml:space="preserve">Este módulo se compondría de una máquina de estados finitos que </w:t>
       </w:r>
       <w:r>
         <w:rPr>
@@ -615,7 +798,7 @@
           <w:sz w:val="24"/>
           <w:szCs w:val="24"/>
         </w:rPr>
-        <w:t>optimizado para el recorrido de grafos.</w:t>
+        <w:t>orquesta los procesos de intercambio.</w:t>
       </w:r>
     </w:p>
     <w:p>
@@ -634,7 +817,7 @@
           <w:sz w:val="24"/>
           <w:szCs w:val="24"/>
         </w:rPr>
-        <w:t xml:space="preserve">La funcionalidad principal es la de </w:t>
+        <w:t>La</w:t>
       </w:r>
       <w:r>
         <w:rPr>
@@ -642,7 +825,7 @@
           <w:sz w:val="24"/>
           <w:szCs w:val="24"/>
         </w:rPr>
-        <w:t>realizar las conexiones en base a los datos del inventario de productos de la base de datos y las Wishlist de cada usuario</w:t>
+        <w:t>s tareas que este módulo ejerce son: la verificación de que todas las partes del</w:t>
       </w:r>
       <w:r>
         <w:rPr>
@@ -650,7 +833,7 @@
           <w:sz w:val="24"/>
           <w:szCs w:val="24"/>
         </w:rPr>
-        <w:t xml:space="preserve">. De este modo, este </w:t>
+        <w:t xml:space="preserve"> intercambio estén de acuerdo en realizarlo, el bloqueo de stock de los productos y las SwapCoins implicadas en el intercambio para ev</w:t>
       </w:r>
       <w:r>
         <w:rPr>
@@ -658,7 +841,7 @@
           <w:sz w:val="24"/>
           <w:szCs w:val="24"/>
         </w:rPr>
-        <w:t>algoritmo</w:t>
+        <w:t xml:space="preserve">itar problemas en el intercambio, gestionar los distintos estados del intercambio (Propuesto </w:t>
       </w:r>
       <w:r>
         <w:rPr>
@@ -666,7 +849,7 @@
           <w:sz w:val="24"/>
           <w:szCs w:val="24"/>
         </w:rPr>
-        <w:t xml:space="preserve"> es capaz de detectar ciclos </w:t>
+        <w:t xml:space="preserve">&gt; </w:t>
       </w:r>
       <w:r>
         <w:rPr>
@@ -674,7 +857,7 @@
           <w:sz w:val="24"/>
           <w:szCs w:val="24"/>
         </w:rPr>
-        <w:t>en tiempo real para así cerrar cadenas de intercambio entre usuarios</w:t>
+        <w:t xml:space="preserve">Aceptado &gt; Enviado &gt; Recibido &gt; Finalizado) y </w:t>
       </w:r>
       <w:r>
         <w:rPr>
@@ -682,15 +865,7 @@
           <w:sz w:val="24"/>
           <w:szCs w:val="24"/>
         </w:rPr>
-        <w:t xml:space="preserve">, generando así de forma óptima </w:t>
-      </w:r>
-      <w:r>
-        <w:rPr>
-          <w:rFonts w:ascii="Times New Roman" w:hAnsi="Times New Roman" w:cs="Times New Roman"/>
-          <w:sz w:val="24"/>
-          <w:szCs w:val="24"/>
-        </w:rPr>
-        <w:t>posibles ofertas de intercambio.</w:t>
+        <w:t>de la gestión de posibles disputas y cancelaciones durante dichas transacciones.</w:t>
       </w:r>
     </w:p>
     <w:p>
@@ -732,19 +907,7 @@
           <w:sz w:val="24"/>
           <w:szCs w:val="24"/>
         </w:rPr>
-        <w:t xml:space="preserve">6.2.4 </w:t>
-      </w:r>
-      <w:r>
-        <w:rPr>
-          <w:rFonts w:ascii="Times New Roman" w:hAnsi="Times New Roman" w:cs="Times New Roman"/>
-          <w:b/>
-          <w:bCs/>
-          <w:i/>
-          <w:iCs/>
-          <w:sz w:val="24"/>
-          <w:szCs w:val="24"/>
-        </w:rPr>
-        <w:t>Subsistema de Gestión de Transacciones</w:t>
+        <w:t>6.2.5 Subsistema Económico</w:t>
       </w:r>
     </w:p>
     <w:p>
@@ -755,7 +918,6 @@
           <w:rFonts w:ascii="Times New Roman" w:hAnsi="Times New Roman" w:cs="Times New Roman"/>
           <w:sz w:val="24"/>
           <w:szCs w:val="24"/>
-          <w:u w:val="single"/>
         </w:rPr>
       </w:pPr>
       <w:r>
@@ -764,7 +926,7 @@
           <w:sz w:val="24"/>
           <w:szCs w:val="24"/>
         </w:rPr>
-        <w:t xml:space="preserve">Este módulo se compondría de una máquina de estados finitos que </w:t>
+        <w:t>Este módulo está dedicado expresamente a</w:t>
       </w:r>
       <w:r>
         <w:rPr>
@@ -772,7 +934,15 @@
           <w:sz w:val="24"/>
           <w:szCs w:val="24"/>
         </w:rPr>
-        <w:t>orquesta los procesos de intercambio.</w:t>
+        <w:t xml:space="preserve"> la gestión, procesamiento y </w:t>
+      </w:r>
+      <w:r>
+        <w:rPr>
+          <w:rFonts w:ascii="Times New Roman" w:hAnsi="Times New Roman" w:cs="Times New Roman"/>
+          <w:sz w:val="24"/>
+          <w:szCs w:val="24"/>
+        </w:rPr>
+        <w:t>registro de las SwapCoins.</w:t>
       </w:r>
     </w:p>
     <w:p>
@@ -791,7 +961,7 @@
           <w:sz w:val="24"/>
           <w:szCs w:val="24"/>
         </w:rPr>
-        <w:t>La</w:t>
+        <w:t xml:space="preserve">Se trata de una </w:t>
       </w:r>
       <w:r>
         <w:rPr>
@@ -799,7 +969,7 @@
           <w:sz w:val="24"/>
           <w:szCs w:val="24"/>
         </w:rPr>
-        <w:t>s tareas que este módulo ejerce son: la verificación de que todas las partes del</w:t>
+        <w:t xml:space="preserve">base de datos dedicada </w:t>
       </w:r>
       <w:r>
         <w:rPr>
@@ -807,7 +977,7 @@
           <w:sz w:val="24"/>
           <w:szCs w:val="24"/>
         </w:rPr>
-        <w:t xml:space="preserve"> intercambio estén de acuerdo en realizarlo, el bloqueo de stock de los productos y las SwapCoins implicadas en el intercambio para ev</w:t>
+        <w:t>cuya tarea es</w:t>
       </w:r>
       <w:r>
         <w:rPr>
@@ -815,7 +985,7 @@
           <w:sz w:val="24"/>
           <w:szCs w:val="24"/>
         </w:rPr>
-        <w:t xml:space="preserve">itar problemas en el intercambio, gestionar los distintos estados del intercambio (Propuesto </w:t>
+        <w:t xml:space="preserve"> tramita</w:t>
       </w:r>
       <w:r>
         <w:rPr>
@@ -823,7 +993,7 @@
           <w:sz w:val="24"/>
           <w:szCs w:val="24"/>
         </w:rPr>
-        <w:t xml:space="preserve">&gt; </w:t>
+        <w:t>r</w:t>
       </w:r>
       <w:r>
         <w:rPr>
@@ -831,7 +1001,7 @@
           <w:sz w:val="24"/>
           <w:szCs w:val="24"/>
         </w:rPr>
-        <w:t xml:space="preserve">Aceptado &gt; Enviado &gt; Recibido &gt; Finalizado) y </w:t>
+        <w:t xml:space="preserve"> todos los pagos en los que </w:t>
       </w:r>
       <w:r>
         <w:rPr>
@@ -839,7 +1009,47 @@
           <w:sz w:val="24"/>
           <w:szCs w:val="24"/>
         </w:rPr>
-        <w:t>de la gestión de posibles disputas y cancelaciones durante dichas transacciones.</w:t>
+        <w:t>haya</w:t>
+      </w:r>
+      <w:r>
+        <w:rPr>
+          <w:rFonts w:ascii="Times New Roman" w:hAnsi="Times New Roman" w:cs="Times New Roman"/>
+          <w:sz w:val="24"/>
+          <w:szCs w:val="24"/>
+        </w:rPr>
+        <w:t xml:space="preserve"> implicadas SwapCoins</w:t>
+      </w:r>
+      <w:r>
+        <w:rPr>
+          <w:rFonts w:ascii="Times New Roman" w:hAnsi="Times New Roman" w:cs="Times New Roman"/>
+          <w:sz w:val="24"/>
+          <w:szCs w:val="24"/>
+        </w:rPr>
+        <w:t>, ya sean exclusivamente con SwapCoins o pagos mixtos (Producto + SwapCoins)</w:t>
+      </w:r>
+      <w:r>
+        <w:rPr>
+          <w:rFonts w:ascii="Times New Roman" w:hAnsi="Times New Roman" w:cs="Times New Roman"/>
+          <w:sz w:val="24"/>
+          <w:szCs w:val="24"/>
+        </w:rPr>
+        <w:t xml:space="preserve">. Además de la gestión de monedas correspondientes a cada </w:t>
+      </w:r>
+      <w:r>
+        <w:rPr>
+          <w:rFonts w:ascii="Times New Roman" w:hAnsi="Times New Roman" w:cs="Times New Roman"/>
+          <w:sz w:val="24"/>
+          <w:szCs w:val="24"/>
+        </w:rPr>
+        <w:t>usuario</w:t>
+      </w:r>
+      <w:r>
+        <w:rPr>
+          <w:rFonts w:ascii="Times New Roman" w:hAnsi="Times New Roman" w:cs="Times New Roman"/>
+          <w:sz w:val="24"/>
+          <w:szCs w:val="24"/>
+        </w:rPr>
+        <w:t>.</w:t>
       </w:r>
     </w:p>
     <w:p>
@@ -852,28 +1062,22 @@
           <w:szCs w:val="24"/>
         </w:rPr>
       </w:pPr>
-    </w:p>
-    <w:p>
-      <w:pPr>
-        <w:pStyle w:val="Prrafodelista"/>
-        <w:spacing w:line="360" w:lineRule="auto"/>
-        <w:rPr>
-          <w:rFonts w:ascii="Times New Roman" w:hAnsi="Times New Roman" w:cs="Times New Roman"/>
-          <w:sz w:val="24"/>
-          <w:szCs w:val="24"/>
-        </w:rPr>
-      </w:pPr>
-    </w:p>
-    <w:p>
-      <w:pPr>
-        <w:pStyle w:val="Prrafodelista"/>
-        <w:spacing w:line="360" w:lineRule="auto"/>
-        <w:rPr>
-          <w:rFonts w:ascii="Times New Roman" w:hAnsi="Times New Roman" w:cs="Times New Roman"/>
-          <w:sz w:val="24"/>
-          <w:szCs w:val="24"/>
-        </w:rPr>
-      </w:pPr>
+      <w:r>
+        <w:rPr>
+          <w:rFonts w:ascii="Times New Roman" w:hAnsi="Times New Roman" w:cs="Times New Roman"/>
+          <w:sz w:val="24"/>
+          <w:szCs w:val="24"/>
+        </w:rPr>
+        <w:t>Sumado a todo esto, se mantendrá un historial de todos los movimientos financieros y los usuarios implicados en ellos con la finalidad de aportar la mayor transparencia posible a dich</w:t>
+      </w:r>
+      <w:r>
+        <w:rPr>
+          <w:rFonts w:ascii="Times New Roman" w:hAnsi="Times New Roman" w:cs="Times New Roman"/>
+          <w:sz w:val="24"/>
+          <w:szCs w:val="24"/>
+        </w:rPr>
+        <w:t>as transacciones en caso de ser necesario.</w:t>
+      </w:r>
     </w:p>
     <w:p>
       <w:pPr>
@@ -914,8 +1118,7 @@
           <w:sz w:val="24"/>
           <w:szCs w:val="24"/>
         </w:rPr>
-        <w:lastRenderedPageBreak/>
-        <w:t>6.2.5 Subsistema Económico</w:t>
+        <w:t>6.2.6 Subsistema de Notificaciones y Comunicación</w:t>
       </w:r>
     </w:p>
     <w:p>
@@ -934,122 +1137,7 @@
           <w:sz w:val="24"/>
           <w:szCs w:val="24"/>
         </w:rPr>
-        <w:t>Este módulo está dedicado expresamente a</w:t>
-      </w:r>
-      <w:r>
-        <w:rPr>
-          <w:rFonts w:ascii="Times New Roman" w:hAnsi="Times New Roman" w:cs="Times New Roman"/>
-          <w:sz w:val="24"/>
-          <w:szCs w:val="24"/>
-        </w:rPr>
-        <w:t xml:space="preserve"> la gestión, procesamiento y </w:t>
-      </w:r>
-      <w:r>
-        <w:rPr>
-          <w:rFonts w:ascii="Times New Roman" w:hAnsi="Times New Roman" w:cs="Times New Roman"/>
-          <w:sz w:val="24"/>
-          <w:szCs w:val="24"/>
-        </w:rPr>
-        <w:t>registro de las SwapCoins.</w:t>
-      </w:r>
-    </w:p>
-    <w:p>
-      <w:pPr>
-        <w:pStyle w:val="Prrafodelista"/>
-        <w:spacing w:line="360" w:lineRule="auto"/>
-        <w:rPr>
-          <w:rFonts w:ascii="Times New Roman" w:hAnsi="Times New Roman" w:cs="Times New Roman"/>
-          <w:sz w:val="24"/>
-          <w:szCs w:val="24"/>
-        </w:rPr>
-      </w:pPr>
-      <w:r>
-        <w:rPr>
-          <w:rFonts w:ascii="Times New Roman" w:hAnsi="Times New Roman" w:cs="Times New Roman"/>
-          <w:sz w:val="24"/>
-          <w:szCs w:val="24"/>
-        </w:rPr>
-        <w:t xml:space="preserve">Se trata de una </w:t>
-      </w:r>
-      <w:r>
-        <w:rPr>
-          <w:rFonts w:ascii="Times New Roman" w:hAnsi="Times New Roman" w:cs="Times New Roman"/>
-          <w:sz w:val="24"/>
-          <w:szCs w:val="24"/>
-        </w:rPr>
-        <w:t xml:space="preserve">base de datos dedicada </w:t>
-      </w:r>
-      <w:r>
-        <w:rPr>
-          <w:rFonts w:ascii="Times New Roman" w:hAnsi="Times New Roman" w:cs="Times New Roman"/>
-          <w:sz w:val="24"/>
-          <w:szCs w:val="24"/>
-        </w:rPr>
-        <w:t>cuya tarea es</w:t>
-      </w:r>
-      <w:r>
-        <w:rPr>
-          <w:rFonts w:ascii="Times New Roman" w:hAnsi="Times New Roman" w:cs="Times New Roman"/>
-          <w:sz w:val="24"/>
-          <w:szCs w:val="24"/>
-        </w:rPr>
-        <w:t xml:space="preserve"> tramita</w:t>
-      </w:r>
-      <w:r>
-        <w:rPr>
-          <w:rFonts w:ascii="Times New Roman" w:hAnsi="Times New Roman" w:cs="Times New Roman"/>
-          <w:sz w:val="24"/>
-          <w:szCs w:val="24"/>
-        </w:rPr>
-        <w:t>r</w:t>
-      </w:r>
-      <w:r>
-        <w:rPr>
-          <w:rFonts w:ascii="Times New Roman" w:hAnsi="Times New Roman" w:cs="Times New Roman"/>
-          <w:sz w:val="24"/>
-          <w:szCs w:val="24"/>
-        </w:rPr>
-        <w:t xml:space="preserve"> todos los pagos en los que </w:t>
-      </w:r>
-      <w:r>
-        <w:rPr>
-          <w:rFonts w:ascii="Times New Roman" w:hAnsi="Times New Roman" w:cs="Times New Roman"/>
-          <w:sz w:val="24"/>
-          <w:szCs w:val="24"/>
-        </w:rPr>
-        <w:t>haya</w:t>
-      </w:r>
-      <w:r>
-        <w:rPr>
-          <w:rFonts w:ascii="Times New Roman" w:hAnsi="Times New Roman" w:cs="Times New Roman"/>
-          <w:sz w:val="24"/>
-          <w:szCs w:val="24"/>
-        </w:rPr>
-        <w:t xml:space="preserve"> implicadas SwapCoins</w:t>
-      </w:r>
-      <w:r>
-        <w:rPr>
-          <w:rFonts w:ascii="Times New Roman" w:hAnsi="Times New Roman" w:cs="Times New Roman"/>
-          <w:sz w:val="24"/>
-          <w:szCs w:val="24"/>
-        </w:rPr>
-        <w:t>, ya sean exclusivamente con SwapCoins o pagos mixtos (Producto + SwapCoins)</w:t>
-      </w:r>
-      <w:r>
-        <w:rPr>
-          <w:rFonts w:ascii="Times New Roman" w:hAnsi="Times New Roman" w:cs="Times New Roman"/>
-          <w:sz w:val="24"/>
-          <w:szCs w:val="24"/>
-        </w:rPr>
-        <w:t xml:space="preserve">. Además de la gestión de monedas correspondientes a cada </w:t>
-      </w:r>
-      <w:r>
-        <w:rPr>
-          <w:rFonts w:ascii="Times New Roman" w:hAnsi="Times New Roman" w:cs="Times New Roman"/>
-          <w:sz w:val="24"/>
-          <w:szCs w:val="24"/>
-        </w:rPr>
-        <w:t>usuario</w:t>
+        <w:t>Esta es la capa de interacción entre los usuarios y el sistema</w:t>
       </w:r>
       <w:r>
         <w:rPr>
@@ -1076,102 +1164,6 @@
           <w:sz w:val="24"/>
           <w:szCs w:val="24"/>
         </w:rPr>
-        <w:t>Sumado a todo esto, se mantendrá un historial de todos los movimientos financieros y los usuarios implicados en ellos con la finalidad de aportar la mayor transparencia posible a dich</w:t>
-      </w:r>
-      <w:r>
-        <w:rPr>
-          <w:rFonts w:ascii="Times New Roman" w:hAnsi="Times New Roman" w:cs="Times New Roman"/>
-          <w:sz w:val="24"/>
-          <w:szCs w:val="24"/>
-        </w:rPr>
-        <w:t>as transacciones en caso de ser necesario.</w:t>
-      </w:r>
-    </w:p>
-    <w:p>
-      <w:pPr>
-        <w:pStyle w:val="Prrafodelista"/>
-        <w:spacing w:line="360" w:lineRule="auto"/>
-        <w:rPr>
-          <w:rFonts w:ascii="Times New Roman" w:hAnsi="Times New Roman" w:cs="Times New Roman"/>
-          <w:sz w:val="24"/>
-          <w:szCs w:val="24"/>
-        </w:rPr>
-      </w:pPr>
-    </w:p>
-    <w:p>
-      <w:pPr>
-        <w:pStyle w:val="Prrafodelista"/>
-        <w:numPr>
-          <w:ilvl w:val="0"/>
-          <w:numId w:val="1"/>
-        </w:numPr>
-        <w:spacing w:line="360" w:lineRule="auto"/>
-        <w:rPr>
-          <w:rFonts w:ascii="Times New Roman" w:hAnsi="Times New Roman" w:cs="Times New Roman"/>
-          <w:b/>
-          <w:bCs/>
-          <w:i/>
-          <w:iCs/>
-          <w:sz w:val="24"/>
-          <w:szCs w:val="24"/>
-        </w:rPr>
-      </w:pPr>
-      <w:r>
-        <w:rPr>
-          <w:rFonts w:ascii="Times New Roman" w:hAnsi="Times New Roman" w:cs="Times New Roman"/>
-          <w:b/>
-          <w:bCs/>
-          <w:i/>
-          <w:iCs/>
-          <w:sz w:val="24"/>
-          <w:szCs w:val="24"/>
-        </w:rPr>
-        <w:t>6.2.6 Subsistema de Notificaciones y Comunicación</w:t>
-      </w:r>
-    </w:p>
-    <w:p>
-      <w:pPr>
-        <w:pStyle w:val="Prrafodelista"/>
-        <w:spacing w:line="360" w:lineRule="auto"/>
-        <w:rPr>
-          <w:rFonts w:ascii="Times New Roman" w:hAnsi="Times New Roman" w:cs="Times New Roman"/>
-          <w:sz w:val="24"/>
-          <w:szCs w:val="24"/>
-        </w:rPr>
-      </w:pPr>
-      <w:r>
-        <w:rPr>
-          <w:rFonts w:ascii="Times New Roman" w:hAnsi="Times New Roman" w:cs="Times New Roman"/>
-          <w:sz w:val="24"/>
-          <w:szCs w:val="24"/>
-        </w:rPr>
-        <w:t>Esta es la capa de interacción entre los usuarios y el sistema</w:t>
-      </w:r>
-      <w:r>
-        <w:rPr>
-          <w:rFonts w:ascii="Times New Roman" w:hAnsi="Times New Roman" w:cs="Times New Roman"/>
-          <w:sz w:val="24"/>
-          <w:szCs w:val="24"/>
-        </w:rPr>
-        <w:t>.</w:t>
-      </w:r>
-    </w:p>
-    <w:p>
-      <w:pPr>
-        <w:pStyle w:val="Prrafodelista"/>
-        <w:spacing w:line="360" w:lineRule="auto"/>
-        <w:rPr>
-          <w:rFonts w:ascii="Times New Roman" w:hAnsi="Times New Roman" w:cs="Times New Roman"/>
-          <w:sz w:val="24"/>
-          <w:szCs w:val="24"/>
-        </w:rPr>
-      </w:pPr>
-      <w:r>
-        <w:rPr>
-          <w:rFonts w:ascii="Times New Roman" w:hAnsi="Times New Roman" w:cs="Times New Roman"/>
-          <w:sz w:val="24"/>
-          <w:szCs w:val="24"/>
-        </w:rPr>
         <w:t xml:space="preserve">Este módulo está encargado exclusivamente de </w:t>
       </w:r>
       <w:r>
@@ -1206,6 +1198,46 @@
         <w:spacing w:line="360" w:lineRule="auto"/>
         <w:rPr>
           <w:rFonts w:ascii="Times New Roman" w:hAnsi="Times New Roman" w:cs="Times New Roman"/>
+          <w:sz w:val="24"/>
+          <w:szCs w:val="24"/>
+        </w:rPr>
+      </w:pPr>
+    </w:p>
+    <w:p>
+      <w:pPr>
+        <w:spacing w:line="360" w:lineRule="auto"/>
+        <w:rPr>
+          <w:rFonts w:ascii="Times New Roman" w:hAnsi="Times New Roman" w:cs="Times New Roman"/>
+          <w:sz w:val="24"/>
+          <w:szCs w:val="24"/>
+        </w:rPr>
+      </w:pPr>
+    </w:p>
+    <w:p>
+      <w:pPr>
+        <w:spacing w:line="360" w:lineRule="auto"/>
+        <w:rPr>
+          <w:rFonts w:ascii="Times New Roman" w:hAnsi="Times New Roman" w:cs="Times New Roman"/>
+          <w:sz w:val="24"/>
+          <w:szCs w:val="24"/>
+        </w:rPr>
+      </w:pPr>
+    </w:p>
+    <w:p>
+      <w:pPr>
+        <w:spacing w:line="360" w:lineRule="auto"/>
+        <w:rPr>
+          <w:rFonts w:ascii="Times New Roman" w:hAnsi="Times New Roman" w:cs="Times New Roman"/>
+          <w:sz w:val="24"/>
+          <w:szCs w:val="24"/>
+        </w:rPr>
+      </w:pPr>
+    </w:p>
+    <w:p>
+      <w:pPr>
+        <w:spacing w:line="360" w:lineRule="auto"/>
+        <w:rPr>
+          <w:rFonts w:ascii="Times New Roman" w:hAnsi="Times New Roman" w:cs="Times New Roman"/>
           <w:b/>
           <w:bCs/>
           <w:sz w:val="28"/>
@@ -1220,6 +1252,7 @@
           <w:sz w:val="28"/>
           <w:szCs w:val="28"/>
         </w:rPr>
+        <w:lastRenderedPageBreak/>
         <w:t>6.3 Diagrama de Casos de Uso</w:t>
       </w:r>
     </w:p>
@@ -1288,7 +1321,7 @@
                     </pic:cNvPicPr>
                   </pic:nvPicPr>
                   <pic:blipFill>
-                    <a:blip r:embed="rId8">
+                    <a:blip r:embed="rId9">
                       <a:extLst>
                         <a:ext uri="{28A0092B-C50C-407E-A947-70E740481C1C}">
                           <a14:useLocalDpi xmlns:a14="http://schemas.microsoft.com/office/drawing/2010/main" val="0"/>
@@ -1332,56 +1365,6 @@
     </w:p>
     <w:p>
       <w:pPr>
-        <w:spacing w:line="360" w:lineRule="auto"/>
-        <w:rPr>
-          <w:rFonts w:ascii="Times New Roman" w:hAnsi="Times New Roman" w:cs="Times New Roman"/>
-          <w:sz w:val="24"/>
-          <w:szCs w:val="24"/>
-        </w:rPr>
-      </w:pPr>
-    </w:p>
-    <w:p>
-      <w:pPr>
-        <w:spacing w:line="360" w:lineRule="auto"/>
-        <w:rPr>
-          <w:rFonts w:ascii="Times New Roman" w:hAnsi="Times New Roman" w:cs="Times New Roman"/>
-          <w:sz w:val="24"/>
-          <w:szCs w:val="24"/>
-        </w:rPr>
-      </w:pPr>
-    </w:p>
-    <w:p>
-      <w:pPr>
-        <w:spacing w:line="360" w:lineRule="auto"/>
-        <w:rPr>
-          <w:rFonts w:ascii="Times New Roman" w:hAnsi="Times New Roman" w:cs="Times New Roman"/>
-          <w:sz w:val="24"/>
-          <w:szCs w:val="24"/>
-        </w:rPr>
-      </w:pPr>
-    </w:p>
-    <w:p>
-      <w:pPr>
-        <w:spacing w:line="360" w:lineRule="auto"/>
-        <w:rPr>
-          <w:rFonts w:ascii="Times New Roman" w:hAnsi="Times New Roman" w:cs="Times New Roman"/>
-          <w:sz w:val="24"/>
-          <w:szCs w:val="24"/>
-        </w:rPr>
-      </w:pPr>
-    </w:p>
-    <w:p>
-      <w:pPr>
-        <w:spacing w:line="360" w:lineRule="auto"/>
-        <w:rPr>
-          <w:rFonts w:ascii="Times New Roman" w:hAnsi="Times New Roman" w:cs="Times New Roman"/>
-          <w:sz w:val="24"/>
-          <w:szCs w:val="24"/>
-        </w:rPr>
-      </w:pPr>
-    </w:p>
-    <w:p>
-      <w:pPr>
         <w:pStyle w:val="Prrafodelista"/>
         <w:numPr>
           <w:ilvl w:val="0"/>
@@ -1445,7 +1428,7 @@
                     </pic:cNvPicPr>
                   </pic:nvPicPr>
                   <pic:blipFill>
-                    <a:blip r:embed="rId9">
+                    <a:blip r:embed="rId10">
                       <a:extLst>
                         <a:ext uri="{28A0092B-C50C-407E-A947-70E740481C1C}">
                           <a14:useLocalDpi xmlns:a14="http://schemas.microsoft.com/office/drawing/2010/main" val="0"/>
@@ -1511,6 +1494,7 @@
           <w:sz w:val="24"/>
           <w:szCs w:val="24"/>
         </w:rPr>
+        <w:lastRenderedPageBreak/>
         <w:drawing>
           <wp:anchor distT="0" distB="0" distL="114300" distR="114300" simplePos="0" relativeHeight="251658240" behindDoc="0" locked="0" layoutInCell="1" allowOverlap="1" wp14:anchorId="1351E37C" wp14:editId="4179CDEE">
             <wp:simplePos x="0" y="0"/>
@@ -1537,7 +1521,7 @@
                     </pic:cNvPicPr>
                   </pic:nvPicPr>
                   <pic:blipFill>
-                    <a:blip r:embed="rId10">
+                    <a:blip r:embed="rId11">
                       <a:extLst>
                         <a:ext uri="{28A0092B-C50C-407E-A947-70E740481C1C}">
                           <a14:useLocalDpi xmlns:a14="http://schemas.microsoft.com/office/drawing/2010/main" val="0"/>
@@ -1626,7 +1610,6 @@
           <w:sz w:val="24"/>
           <w:szCs w:val="24"/>
         </w:rPr>
-        <w:lastRenderedPageBreak/>
         <w:t>Subsistema Económico</w:t>
       </w:r>
     </w:p>
@@ -1665,7 +1648,7 @@
                     </pic:cNvPicPr>
                   </pic:nvPicPr>
                   <pic:blipFill>
-                    <a:blip r:embed="rId11">
+                    <a:blip r:embed="rId12">
                       <a:extLst>
                         <a:ext uri="{28A0092B-C50C-407E-A947-70E740481C1C}">
                           <a14:useLocalDpi xmlns:a14="http://schemas.microsoft.com/office/drawing/2010/main" val="0"/>
@@ -1773,7 +1756,7 @@
                     </pic:cNvPicPr>
                   </pic:nvPicPr>
                   <pic:blipFill>
-                    <a:blip r:embed="rId12">
+                    <a:blip r:embed="rId13">
                       <a:extLst>
                         <a:ext uri="{28A0092B-C50C-407E-A947-70E740481C1C}">
                           <a14:useLocalDpi xmlns:a14="http://schemas.microsoft.com/office/drawing/2010/main" val="0"/>
@@ -1826,86 +1809,6 @@
     </w:p>
     <w:p>
       <w:pPr>
-        <w:spacing w:line="360" w:lineRule="auto"/>
-        <w:rPr>
-          <w:rFonts w:ascii="Times New Roman" w:hAnsi="Times New Roman" w:cs="Times New Roman"/>
-          <w:sz w:val="24"/>
-          <w:szCs w:val="24"/>
-        </w:rPr>
-      </w:pPr>
-    </w:p>
-    <w:p>
-      <w:pPr>
-        <w:spacing w:line="360" w:lineRule="auto"/>
-        <w:rPr>
-          <w:rFonts w:ascii="Times New Roman" w:hAnsi="Times New Roman" w:cs="Times New Roman"/>
-          <w:sz w:val="24"/>
-          <w:szCs w:val="24"/>
-        </w:rPr>
-      </w:pPr>
-    </w:p>
-    <w:p>
-      <w:pPr>
-        <w:spacing w:line="360" w:lineRule="auto"/>
-        <w:rPr>
-          <w:rFonts w:ascii="Times New Roman" w:hAnsi="Times New Roman" w:cs="Times New Roman"/>
-          <w:sz w:val="24"/>
-          <w:szCs w:val="24"/>
-        </w:rPr>
-      </w:pPr>
-    </w:p>
-    <w:p>
-      <w:pPr>
-        <w:spacing w:line="360" w:lineRule="auto"/>
-        <w:rPr>
-          <w:rFonts w:ascii="Times New Roman" w:hAnsi="Times New Roman" w:cs="Times New Roman"/>
-          <w:sz w:val="24"/>
-          <w:szCs w:val="24"/>
-        </w:rPr>
-      </w:pPr>
-    </w:p>
-    <w:p>
-      <w:pPr>
-        <w:spacing w:line="360" w:lineRule="auto"/>
-        <w:rPr>
-          <w:rFonts w:ascii="Times New Roman" w:hAnsi="Times New Roman" w:cs="Times New Roman"/>
-          <w:sz w:val="24"/>
-          <w:szCs w:val="24"/>
-        </w:rPr>
-      </w:pPr>
-    </w:p>
-    <w:p>
-      <w:pPr>
-        <w:spacing w:line="360" w:lineRule="auto"/>
-        <w:rPr>
-          <w:rFonts w:ascii="Times New Roman" w:hAnsi="Times New Roman" w:cs="Times New Roman"/>
-          <w:sz w:val="24"/>
-          <w:szCs w:val="24"/>
-        </w:rPr>
-      </w:pPr>
-    </w:p>
-    <w:p>
-      <w:pPr>
-        <w:spacing w:line="360" w:lineRule="auto"/>
-        <w:rPr>
-          <w:rFonts w:ascii="Times New Roman" w:hAnsi="Times New Roman" w:cs="Times New Roman"/>
-          <w:sz w:val="24"/>
-          <w:szCs w:val="24"/>
-        </w:rPr>
-      </w:pPr>
-    </w:p>
-    <w:p>
-      <w:pPr>
-        <w:spacing w:line="360" w:lineRule="auto"/>
-        <w:rPr>
-          <w:rFonts w:ascii="Times New Roman" w:hAnsi="Times New Roman" w:cs="Times New Roman"/>
-          <w:sz w:val="24"/>
-          <w:szCs w:val="24"/>
-        </w:rPr>
-      </w:pPr>
-    </w:p>
-    <w:p>
-      <w:pPr>
         <w:pStyle w:val="Prrafodelista"/>
         <w:numPr>
           <w:ilvl w:val="1"/>
@@ -3232,13 +3135,7 @@
               <w:rPr>
                 <w:b/>
               </w:rPr>
-              <w:t>CU-IR0</w:t>
-            </w:r>
-            <w:r>
-              <w:rPr>
-                <w:b/>
-              </w:rPr>
-              <w:t>2</w:t>
+              <w:t>CU-IR02</w:t>
             </w:r>
             <w:r>
               <w:rPr>
@@ -4333,19 +4230,7 @@
               <w:rPr>
                 <w:b/>
               </w:rPr>
-              <w:t xml:space="preserve"> </w:t>
-            </w:r>
-            <w:r>
-              <w:rPr>
-                <w:b/>
-              </w:rPr>
-              <w:t>CU-IR0</w:t>
-            </w:r>
-            <w:r>
-              <w:rPr>
-                <w:b/>
-              </w:rPr>
-              <w:t>3</w:t>
+              <w:t xml:space="preserve"> CU-IR03</w:t>
             </w:r>
             <w:r>
               <w:rPr>
@@ -5579,19 +5464,7 @@
               <w:rPr>
                 <w:b/>
               </w:rPr>
-              <w:t xml:space="preserve"> </w:t>
-            </w:r>
-            <w:r>
-              <w:rPr>
-                <w:b/>
-              </w:rPr>
-              <w:t>CU-IR0</w:t>
-            </w:r>
-            <w:r>
-              <w:rPr>
-                <w:b/>
-              </w:rPr>
-              <w:t>4</w:t>
+              <w:t xml:space="preserve"> CU-IR04</w:t>
             </w:r>
             <w:r>
               <w:rPr>
@@ -6268,13 +6141,7 @@
               <w:rPr>
                 <w:b/>
               </w:rPr>
-              <w:t>CU-IR0</w:t>
-            </w:r>
-            <w:r>
-              <w:rPr>
-                <w:b/>
-              </w:rPr>
-              <w:t>5</w:t>
+              <w:t>CU-IR05</w:t>
             </w:r>
             <w:r>
               <w:rPr>
@@ -7045,19 +6912,7 @@
               <w:rPr>
                 <w:b/>
               </w:rPr>
-              <w:t>CU-I</w:t>
-            </w:r>
-            <w:r>
-              <w:rPr>
-                <w:b/>
-              </w:rPr>
-              <w:t>W</w:t>
-            </w:r>
-            <w:r>
-              <w:rPr>
-                <w:b/>
-              </w:rPr>
-              <w:t>01</w:t>
+              <w:t>CU-IW01</w:t>
             </w:r>
             <w:r>
               <w:rPr>
@@ -7168,10 +7023,7 @@
               <w:t>El usuario guarda en su Wishlist un producto</w:t>
             </w:r>
             <w:r>
-              <w:t xml:space="preserve"> </w:t>
-            </w:r>
-            <w:r>
-              <w:t>o servicio</w:t>
+              <w:t xml:space="preserve"> o servicio</w:t>
             </w:r>
             <w:r>
               <w:t xml:space="preserve"> para poder volver a él más tarde.</w:t>
@@ -7579,10 +7431,7 @@
               <w:t>El sistema guarda el producto</w:t>
             </w:r>
             <w:r>
-              <w:t xml:space="preserve"> </w:t>
-            </w:r>
-            <w:r>
-              <w:t>o servicio</w:t>
+              <w:t xml:space="preserve"> o servicio</w:t>
             </w:r>
             <w:r>
               <w:t xml:space="preserve"> en la Wishlist del usuario.</w:t>
@@ -7724,19 +7573,7 @@
               <w:rPr>
                 <w:b/>
               </w:rPr>
-              <w:t xml:space="preserve"> </w:t>
-            </w:r>
-            <w:r>
-              <w:rPr>
-                <w:b/>
-              </w:rPr>
-              <w:t>CU-IW0</w:t>
-            </w:r>
-            <w:r>
-              <w:rPr>
-                <w:b/>
-              </w:rPr>
-              <w:t>2</w:t>
+              <w:t xml:space="preserve"> CU-IW02</w:t>
             </w:r>
             <w:r>
               <w:rPr>
@@ -8491,19 +8328,7 @@
               <w:rPr>
                 <w:b/>
               </w:rPr>
-              <w:t xml:space="preserve"> </w:t>
-            </w:r>
-            <w:r>
-              <w:rPr>
-                <w:b/>
-              </w:rPr>
-              <w:t>CU-IW0</w:t>
-            </w:r>
-            <w:r>
-              <w:rPr>
-                <w:b/>
-              </w:rPr>
-              <w:t>3</w:t>
+              <w:t xml:space="preserve"> CU-IW03</w:t>
             </w:r>
             <w:r>
               <w:rPr>
@@ -8614,10 +8439,7 @@
               <w:t>El usuario subirá a la base de datos de la aplicación el producto</w:t>
             </w:r>
             <w:r>
-              <w:t xml:space="preserve"> </w:t>
-            </w:r>
-            <w:r>
-              <w:t>o servicio</w:t>
+              <w:t xml:space="preserve"> o servicio</w:t>
             </w:r>
             <w:r>
               <w:t xml:space="preserve"> que quiera ofrecer al resto de usuarios para intercambiar.</w:t>
@@ -8839,10 +8661,7 @@
               <w:t>El producto</w:t>
             </w:r>
             <w:r>
-              <w:t xml:space="preserve"> </w:t>
-            </w:r>
-            <w:r>
-              <w:t>o servicio</w:t>
+              <w:t xml:space="preserve"> o servicio</w:t>
             </w:r>
             <w:r>
               <w:t xml:space="preserve"> queda registrado en la aplicación para que otros usuarios puedan ofrecer algo a cambio.</w:t>
@@ -9034,10 +8853,7 @@
               <w:t>El usuario introduce el nombre con el que desea subir el producto</w:t>
             </w:r>
             <w:r>
-              <w:t xml:space="preserve"> </w:t>
-            </w:r>
-            <w:r>
-              <w:t>o servicio</w:t>
+              <w:t xml:space="preserve"> o servicio</w:t>
             </w:r>
             <w:r>
               <w:t>.</w:t>
@@ -9398,10 +9214,7 @@
               <w:t>El usuario no introduce un nombre para el producto</w:t>
             </w:r>
             <w:r>
-              <w:t xml:space="preserve"> </w:t>
-            </w:r>
-            <w:r>
-              <w:t>o servicio</w:t>
+              <w:t xml:space="preserve"> o servicio</w:t>
             </w:r>
             <w:r>
               <w:t>, la aplicación le informa y no le permite seguir con el proceso.</w:t>
@@ -9485,10 +9298,7 @@
               <w:t>El usuario no introduce una descripción para el producto</w:t>
             </w:r>
             <w:r>
-              <w:t xml:space="preserve"> </w:t>
-            </w:r>
-            <w:r>
-              <w:t>o servicio</w:t>
+              <w:t xml:space="preserve"> o servicio</w:t>
             </w:r>
             <w:r>
               <w:t>.</w:t>
@@ -9572,10 +9382,7 @@
               <w:t>El usuario no sube ninguna foto del producto</w:t>
             </w:r>
             <w:r>
-              <w:t xml:space="preserve"> </w:t>
-            </w:r>
-            <w:r>
-              <w:t>o servicio</w:t>
+              <w:t xml:space="preserve"> o servicio</w:t>
             </w:r>
             <w:r>
               <w:t>.</w:t>
@@ -9797,19 +9604,7 @@
               <w:rPr>
                 <w:b/>
               </w:rPr>
-              <w:t xml:space="preserve"> </w:t>
-            </w:r>
-            <w:r>
-              <w:rPr>
-                <w:b/>
-              </w:rPr>
-              <w:t>CU-IW0</w:t>
-            </w:r>
-            <w:r>
-              <w:rPr>
-                <w:b/>
-              </w:rPr>
-              <w:t>4</w:t>
+              <w:t xml:space="preserve"> CU-IW04</w:t>
             </w:r>
             <w:r>
               <w:rPr>
@@ -9920,10 +9715,7 @@
               <w:t>El usuario retirará un producto</w:t>
             </w:r>
             <w:r>
-              <w:t xml:space="preserve"> </w:t>
-            </w:r>
-            <w:r>
-              <w:t>o servicio</w:t>
+              <w:t xml:space="preserve"> o servicio</w:t>
             </w:r>
             <w:r>
               <w:t xml:space="preserve"> previamente publicado que ya no quiera ofrecer al resto de usuarios para intercambiar.</w:t>
@@ -10145,10 +9937,7 @@
               <w:t>El producto</w:t>
             </w:r>
             <w:r>
-              <w:t xml:space="preserve"> </w:t>
-            </w:r>
-            <w:r>
-              <w:t>o servicio</w:t>
+              <w:t xml:space="preserve"> o servicio</w:t>
             </w:r>
             <w:r>
               <w:t xml:space="preserve"> </w:t>
@@ -10343,10 +10132,7 @@
               <w:t>El sistema elimina el producto</w:t>
             </w:r>
             <w:r>
-              <w:t xml:space="preserve"> </w:t>
-            </w:r>
-            <w:r>
-              <w:t>o servicio</w:t>
+              <w:t xml:space="preserve"> o servicio</w:t>
             </w:r>
             <w:r>
               <w:t xml:space="preserve"> de la lista de productos disponibles.</w:t>
@@ -10638,19 +10424,7 @@
               <w:rPr>
                 <w:b/>
               </w:rPr>
-              <w:t xml:space="preserve"> </w:t>
-            </w:r>
-            <w:r>
-              <w:rPr>
-                <w:b/>
-              </w:rPr>
-              <w:t>CU-IW0</w:t>
-            </w:r>
-            <w:r>
-              <w:rPr>
-                <w:b/>
-              </w:rPr>
-              <w:t>5</w:t>
+              <w:t xml:space="preserve"> CU-IW05</w:t>
             </w:r>
             <w:r>
               <w:rPr>
@@ -10785,10 +10559,7 @@
               <w:t>El usuario selecciona un producto</w:t>
             </w:r>
             <w:r>
-              <w:t xml:space="preserve"> </w:t>
-            </w:r>
-            <w:r>
-              <w:t>o servicio</w:t>
+              <w:t xml:space="preserve"> o servicio</w:t>
             </w:r>
             <w:r>
               <w:t xml:space="preserve"> de la lista de resultados para ver sus fotos, descripción, precio, estado y detalles del vendedor.</w:t>
@@ -11027,10 +10798,7 @@
               <w:t>El usuario ha terminado de revisar la información del producto</w:t>
             </w:r>
             <w:r>
-              <w:t xml:space="preserve"> </w:t>
-            </w:r>
-            <w:r>
-              <w:t>o servicio</w:t>
+              <w:t xml:space="preserve"> o servicio</w:t>
             </w:r>
             <w:r>
               <w:t>.</w:t>
@@ -11228,10 +10996,7 @@
               <w:t>con todos los detalles del artículo</w:t>
             </w:r>
             <w:r>
-              <w:t xml:space="preserve"> </w:t>
-            </w:r>
-            <w:r>
-              <w:t>o servicio</w:t>
+              <w:t xml:space="preserve"> o servicio</w:t>
             </w:r>
             <w:r>
               <w:t>.</w:t>
@@ -11331,10 +11096,7 @@
               <w:t xml:space="preserve"> del producto</w:t>
             </w:r>
             <w:r>
-              <w:t xml:space="preserve"> </w:t>
-            </w:r>
-            <w:r>
-              <w:t>o servicio</w:t>
+              <w:t xml:space="preserve"> o servicio</w:t>
             </w:r>
             <w:r>
               <w:t>.</w:t>
@@ -11425,10 +11187,7 @@
               <w:t>El usuario puede realizar acciones relacionadas con el producto</w:t>
             </w:r>
             <w:r>
-              <w:t xml:space="preserve"> </w:t>
-            </w:r>
-            <w:r>
-              <w:t>o servicio</w:t>
+              <w:t xml:space="preserve"> o servicio</w:t>
             </w:r>
             <w:r>
               <w:t xml:space="preserve"> y su vendedor.</w:t>
@@ -11712,10 +11471,7 @@
               <w:t>El sistema no puede cargar la información porque el producto</w:t>
             </w:r>
             <w:r>
-              <w:t xml:space="preserve"> </w:t>
-            </w:r>
-            <w:r>
-              <w:t>o servicio</w:t>
+              <w:t xml:space="preserve"> o servicio</w:t>
             </w:r>
             <w:r>
               <w:t xml:space="preserve"> ya </w:t>
@@ -11938,19 +11694,7 @@
               <w:rPr>
                 <w:b/>
               </w:rPr>
-              <w:t>[ CU-IW0</w:t>
-            </w:r>
-            <w:r>
-              <w:rPr>
-                <w:b/>
-              </w:rPr>
-              <w:t>6</w:t>
-            </w:r>
-            <w:r>
-              <w:rPr>
-                <w:b/>
-              </w:rPr>
-              <w:t>]</w:t>
+              <w:t>[ CU-IW06]</w:t>
             </w:r>
           </w:p>
         </w:tc>
@@ -12285,13 +12029,7 @@
               <w:spacing w:after="480"/>
             </w:pPr>
             <w:r>
-              <w:t xml:space="preserve">El usuario ha terminado de revisar </w:t>
-            </w:r>
-            <w:r>
-              <w:t>su Wishlist</w:t>
-            </w:r>
-            <w:r>
-              <w:t>.</w:t>
+              <w:t>El usuario ha terminado de revisar su Wishlist.</w:t>
             </w:r>
           </w:p>
         </w:tc>
@@ -12577,10 +12315,7 @@
               <w:t xml:space="preserve">El usuario revisa </w:t>
             </w:r>
             <w:r>
-              <w:t>los productos y servicios guardados</w:t>
-            </w:r>
-            <w:r>
-              <w:t>.</w:t>
+              <w:t>los productos y servicios guardados.</w:t>
             </w:r>
           </w:p>
         </w:tc>
@@ -12668,10 +12403,7 @@
               <w:t xml:space="preserve">El usuario puede </w:t>
             </w:r>
             <w:r>
-              <w:t>consultar los detalles de los ítems guardados</w:t>
-            </w:r>
-            <w:r>
-              <w:t>.</w:t>
+              <w:t>consultar los detalles de los ítems guardados.</w:t>
             </w:r>
           </w:p>
         </w:tc>
@@ -12844,10 +12576,7 @@
               <w:t>El sistema no puede cargar la información porque el producto</w:t>
             </w:r>
             <w:r>
-              <w:t xml:space="preserve"> </w:t>
-            </w:r>
-            <w:r>
-              <w:t>o servicio</w:t>
+              <w:t xml:space="preserve"> o servicio</w:t>
             </w:r>
             <w:r>
               <w:t xml:space="preserve"> ya ha </w:t>
@@ -13114,19 +12843,7 @@
               <w:rPr>
                 <w:b/>
               </w:rPr>
-              <w:t>CU-</w:t>
-            </w:r>
-            <w:r>
-              <w:rPr>
-                <w:b/>
-              </w:rPr>
-              <w:t>TM</w:t>
-            </w:r>
-            <w:r>
-              <w:rPr>
-                <w:b/>
-              </w:rPr>
-              <w:t>01</w:t>
+              <w:t>CU-TM01</w:t>
             </w:r>
             <w:r>
               <w:rPr>
@@ -13237,10 +12954,7 @@
               <w:t>El sistema o usuario comprador ofrecerá una oferta de intercambio a otro usuario vendedor por un producto</w:t>
             </w:r>
             <w:r>
-              <w:t xml:space="preserve"> </w:t>
-            </w:r>
-            <w:r>
-              <w:t>o servicio</w:t>
+              <w:t xml:space="preserve"> o servicio</w:t>
             </w:r>
             <w:r>
               <w:t xml:space="preserve"> propio.</w:t>
@@ -13418,10 +13132,7 @@
               <w:t>El usuario hace clic en el botón de “Realizar oferta de intercambio” en un producto</w:t>
             </w:r>
             <w:r>
-              <w:t>/</w:t>
-            </w:r>
-            <w:r>
-              <w:t>servicio</w:t>
+              <w:t>/servicio</w:t>
             </w:r>
             <w:r>
               <w:t xml:space="preserve"> o el algoritmo de Swapply manda la oferta de intercambio a todas las partes implicadas.</w:t>
@@ -13934,10 +13645,7 @@
               <w:t>El comprador no adjunta ningún producto</w:t>
             </w:r>
             <w:r>
-              <w:t xml:space="preserve"> </w:t>
-            </w:r>
-            <w:r>
-              <w:t>o servicio</w:t>
+              <w:t xml:space="preserve"> o servicio</w:t>
             </w:r>
             <w:r>
               <w:t>, la aplicación no le permite avanzar.</w:t>
@@ -14146,19 +13854,7 @@
               <w:rPr>
                 <w:b/>
               </w:rPr>
-              <w:t xml:space="preserve"> </w:t>
-            </w:r>
-            <w:r>
-              <w:rPr>
-                <w:b/>
-              </w:rPr>
-              <w:t>CU-TM0</w:t>
-            </w:r>
-            <w:r>
-              <w:rPr>
-                <w:b/>
-              </w:rPr>
-              <w:t>2</w:t>
+              <w:t xml:space="preserve"> CU-TM02</w:t>
             </w:r>
             <w:r>
               <w:rPr>
@@ -15126,19 +14822,7 @@
               <w:rPr>
                 <w:b/>
               </w:rPr>
-              <w:t xml:space="preserve"> </w:t>
-            </w:r>
-            <w:r>
-              <w:rPr>
-                <w:b/>
-              </w:rPr>
-              <w:t>CU-TM0</w:t>
-            </w:r>
-            <w:r>
-              <w:rPr>
-                <w:b/>
-              </w:rPr>
-              <w:t>3</w:t>
+              <w:t xml:space="preserve"> CU-TM03</w:t>
             </w:r>
             <w:r>
               <w:rPr>
@@ -15249,13 +14933,7 @@
               <w:t>El usuario podrá desplazarse por la página principal de la aplicación donde se le muestran los productos</w:t>
             </w:r>
             <w:r>
-              <w:t xml:space="preserve"> y </w:t>
-            </w:r>
-            <w:r>
-              <w:t>servicio</w:t>
-            </w:r>
-            <w:r>
-              <w:t>s</w:t>
+              <w:t xml:space="preserve"> y servicios</w:t>
             </w:r>
             <w:r>
               <w:t xml:space="preserve"> disponibles por categorías.</w:t>
@@ -15417,13 +15095,7 @@
               <w:t>El usuario hace clic en el botón de “Inicio” o realiza una búsqueda de un tipo de producto</w:t>
             </w:r>
             <w:r>
-              <w:t xml:space="preserve"> </w:t>
-            </w:r>
-            <w:r>
-              <w:t>o servicio</w:t>
-            </w:r>
-            <w:r>
-              <w:t xml:space="preserve"> específico</w:t>
+              <w:t xml:space="preserve"> o servicio específico</w:t>
             </w:r>
             <w:r>
               <w:t>.</w:t>
@@ -15489,13 +15161,7 @@
               <w:t>Se le muestran al usuario distintos productos</w:t>
             </w:r>
             <w:r>
-              <w:t xml:space="preserve"> </w:t>
-            </w:r>
-            <w:r>
-              <w:t xml:space="preserve">o </w:t>
-            </w:r>
-            <w:r>
-              <w:t>servicio</w:t>
+              <w:t xml:space="preserve"> o servicio</w:t>
             </w:r>
             <w:r>
               <w:t xml:space="preserve"> </w:t>
@@ -16323,19 +15989,7 @@
               <w:rPr>
                 <w:b/>
               </w:rPr>
-              <w:t xml:space="preserve"> </w:t>
-            </w:r>
-            <w:r>
-              <w:rPr>
-                <w:b/>
-              </w:rPr>
-              <w:t>CU-TM0</w:t>
-            </w:r>
-            <w:r>
-              <w:rPr>
-                <w:b/>
-              </w:rPr>
-              <w:t>4</w:t>
+              <w:t xml:space="preserve"> CU-TM04</w:t>
             </w:r>
             <w:r>
               <w:rPr>
@@ -17307,19 +16961,7 @@
               <w:rPr>
                 <w:b/>
               </w:rPr>
-              <w:t xml:space="preserve"> </w:t>
-            </w:r>
-            <w:r>
-              <w:rPr>
-                <w:b/>
-              </w:rPr>
-              <w:t>CU-TM0</w:t>
-            </w:r>
-            <w:r>
-              <w:rPr>
-                <w:b/>
-              </w:rPr>
-              <w:t>5</w:t>
+              <w:t xml:space="preserve"> CU-TM05</w:t>
             </w:r>
             <w:r>
               <w:rPr>
@@ -18519,19 +18161,7 @@
               <w:rPr>
                 <w:b/>
               </w:rPr>
-              <w:t xml:space="preserve"> </w:t>
-            </w:r>
-            <w:r>
-              <w:rPr>
-                <w:b/>
-              </w:rPr>
-              <w:t>CU-TM0</w:t>
-            </w:r>
-            <w:r>
-              <w:rPr>
-                <w:b/>
-              </w:rPr>
-              <w:t>6</w:t>
+              <w:t xml:space="preserve"> CU-TM06</w:t>
             </w:r>
             <w:r>
               <w:rPr>
@@ -18798,10 +18428,7 @@
               <w:t>El usuario ha intercambiado un producto</w:t>
             </w:r>
             <w:r>
-              <w:t xml:space="preserve"> </w:t>
-            </w:r>
-            <w:r>
-              <w:t>o servicio</w:t>
+              <w:t xml:space="preserve"> o servicio</w:t>
             </w:r>
             <w:r>
               <w:t xml:space="preserve"> con otro y ha quedado descontento.</w:t>
@@ -19477,25 +19104,7 @@
               <w:rPr>
                 <w:b/>
               </w:rPr>
-              <w:t xml:space="preserve"> </w:t>
-            </w:r>
-            <w:r>
-              <w:rPr>
-                <w:b/>
-              </w:rPr>
-              <w:t>CU-</w:t>
-            </w:r>
-            <w:r>
-              <w:rPr>
-                <w:b/>
-              </w:rPr>
-              <w:t>E</w:t>
-            </w:r>
-            <w:r>
-              <w:rPr>
-                <w:b/>
-              </w:rPr>
-              <w:t>01</w:t>
+              <w:t xml:space="preserve"> CU-E01</w:t>
             </w:r>
             <w:r>
               <w:rPr>
@@ -20462,19 +20071,7 @@
               <w:rPr>
                 <w:b/>
               </w:rPr>
-              <w:t>CU-</w:t>
-            </w:r>
-            <w:r>
-              <w:rPr>
-                <w:b/>
-              </w:rPr>
-              <w:t>NC</w:t>
-            </w:r>
-            <w:r>
-              <w:rPr>
-                <w:b/>
-              </w:rPr>
-              <w:t>01</w:t>
+              <w:t>CU-NC01</w:t>
             </w:r>
             <w:bookmarkEnd w:id="1"/>
             <w:r>
@@ -21503,19 +21100,7 @@
               <w:rPr>
                 <w:b/>
               </w:rPr>
-              <w:t xml:space="preserve"> </w:t>
-            </w:r>
-            <w:r>
-              <w:rPr>
-                <w:b/>
-              </w:rPr>
-              <w:t>CU-NC0</w:t>
-            </w:r>
-            <w:r>
-              <w:rPr>
-                <w:b/>
-              </w:rPr>
-              <w:t>2</w:t>
+              <w:t xml:space="preserve"> CU-NC02</w:t>
             </w:r>
             <w:r>
               <w:rPr>
@@ -22493,13 +22078,7 @@
               <w:rPr>
                 <w:b/>
               </w:rPr>
-              <w:t xml:space="preserve"> </w:t>
-            </w:r>
-            <w:r>
-              <w:rPr>
-                <w:b/>
-              </w:rPr>
-              <w:t>CU-NC0</w:t>
+              <w:t xml:space="preserve"> CU-NC0</w:t>
             </w:r>
             <w:r>
               <w:rPr>
@@ -26065,6 +25644,15 @@
 </file>
 
 <file path=customXml/item1.xml><?xml version="1.0" encoding="utf-8"?>
+<?mso-contentType ?>
+<FormTemplates xmlns="http://schemas.microsoft.com/sharepoint/v3/contenttype/forms">
+  <Display>DocumentLibraryForm</Display>
+  <Edit>DocumentLibraryForm</Edit>
+  <New>DocumentLibraryForm</New>
+</FormTemplates>
+</file>
+
+<file path=customXml/item2.xml><?xml version="1.0" encoding="utf-8"?>
 <ct:contentTypeSchema xmlns:ct="http://schemas.microsoft.com/office/2006/metadata/contentType" xmlns:ma="http://schemas.microsoft.com/office/2006/metadata/properties/metaAttributes" ct:_="" ma:_="" ma:contentTypeName="Documento" ma:contentTypeID="0x010100CE93EA39AAF31B4A8E3C9060F2C57ABE" ma:contentTypeVersion="6" ma:contentTypeDescription="Crear nuevo documento." ma:contentTypeScope="" ma:versionID="5f9108b03277eb9789bdb8740247dca8">
   <xsd:schema xmlns:xsd="http://www.w3.org/2001/XMLSchema" xmlns:xs="http://www.w3.org/2001/XMLSchema" xmlns:p="http://schemas.microsoft.com/office/2006/metadata/properties" xmlns:ns3="5003fbd0-3e60-4bb1-8aa8-c6d5ab10475d" targetNamespace="http://schemas.microsoft.com/office/2006/metadata/properties" ma:root="true" ma:fieldsID="f4f313536133bb5067334d3cc14608e1" ns3:_="">
     <xsd:import namespace="5003fbd0-3e60-4bb1-8aa8-c6d5ab10475d"/>
@@ -26220,15 +25808,6 @@
 </ct:contentTypeSchema>
 </file>
 
-<file path=customXml/item2.xml><?xml version="1.0" encoding="utf-8"?>
-<?mso-contentType ?>
-<FormTemplates xmlns="http://schemas.microsoft.com/sharepoint/v3/contenttype/forms">
-  <Display>DocumentLibraryForm</Display>
-  <Edit>DocumentLibraryForm</Edit>
-  <New>DocumentLibraryForm</New>
-</FormTemplates>
-</file>
-
 <file path=customXml/item3.xml><?xml version="1.0" encoding="utf-8"?>
 <p:properties xmlns:p="http://schemas.microsoft.com/office/2006/metadata/properties" xmlns:xsi="http://www.w3.org/2001/XMLSchema-instance" xmlns:pc="http://schemas.microsoft.com/office/infopath/2007/PartnerControls">
   <documentManagement>
@@ -26238,6 +25817,14 @@
 </file>
 
 <file path=customXml/itemProps1.xml><?xml version="1.0" encoding="utf-8"?>
+<ds:datastoreItem xmlns:ds="http://schemas.openxmlformats.org/officeDocument/2006/customXml" ds:itemID="{8CAD5341-28FE-4E90-8D17-870EC0CC86DA}">
+  <ds:schemaRefs>
+    <ds:schemaRef ds:uri="http://schemas.microsoft.com/sharepoint/v3/contenttype/forms"/>
+  </ds:schemaRefs>
+</ds:datastoreItem>
+</file>
+
+<file path=customXml/itemProps2.xml><?xml version="1.0" encoding="utf-8"?>
 <ds:datastoreItem xmlns:ds="http://schemas.openxmlformats.org/officeDocument/2006/customXml" ds:itemID="{2BC5B0ED-BA67-47FC-8397-91524C8EBDD3}">
   <ds:schemaRefs>
     <ds:schemaRef ds:uri="http://schemas.microsoft.com/office/2006/metadata/contentType"/>
@@ -26255,14 +25842,6 @@
 </ds:datastoreItem>
 </file>
 
-<file path=customXml/itemProps2.xml><?xml version="1.0" encoding="utf-8"?>
-<ds:datastoreItem xmlns:ds="http://schemas.openxmlformats.org/officeDocument/2006/customXml" ds:itemID="{8CAD5341-28FE-4E90-8D17-870EC0CC86DA}">
-  <ds:schemaRefs>
-    <ds:schemaRef ds:uri="http://schemas.microsoft.com/sharepoint/v3/contenttype/forms"/>
-  </ds:schemaRefs>
-</ds:datastoreItem>
-</file>
-
 <file path=customXml/itemProps3.xml><?xml version="1.0" encoding="utf-8"?>
 <ds:datastoreItem xmlns:ds="http://schemas.openxmlformats.org/officeDocument/2006/customXml" ds:itemID="{A61F46FA-79CE-4120-BECF-248F72E6788B}">
   <ds:schemaRefs>

</xml_diff>

<commit_message>
Enlaces y caso de uso recibir monedas
v.1.5
Enlaces entre partes del documento añadidos y caso de uso nº22 (Recibir SwapCoins)
</commit_message>
<xml_diff>
--- a/Arquitectura y Diseño del Sistema/6.-Arquitectura y Diseño del Sistema.docx
+++ b/Arquitectura y Diseño del Sistema/6.-Arquitectura y Diseño del Sistema.docx
@@ -158,8 +158,1052 @@
           <w:sz w:val="24"/>
           <w:szCs w:val="24"/>
         </w:rPr>
+        <mc:AlternateContent>
+          <mc:Choice Requires="wps">
+            <w:drawing>
+              <wp:anchor distT="0" distB="0" distL="114300" distR="114300" simplePos="0" relativeHeight="251676672" behindDoc="0" locked="0" layoutInCell="1" allowOverlap="1" wp14:anchorId="6A03B17F" wp14:editId="61380CD2">
+                <wp:simplePos x="0" y="0"/>
+                <wp:positionH relativeFrom="column">
+                  <wp:posOffset>485318</wp:posOffset>
+                </wp:positionH>
+                <wp:positionV relativeFrom="paragraph">
+                  <wp:posOffset>845845</wp:posOffset>
+                </wp:positionV>
+                <wp:extent cx="1836115" cy="167920"/>
+                <wp:effectExtent l="0" t="0" r="0" b="3810"/>
+                <wp:wrapNone/>
+                <wp:docPr id="1789369837" name="Rectángulo 6">
+                  <a:hlinkClick xmlns:a="http://schemas.openxmlformats.org/drawingml/2006/main" r:id="rId8"/>
+                </wp:docPr>
+                <wp:cNvGraphicFramePr/>
+                <a:graphic xmlns:a="http://schemas.openxmlformats.org/drawingml/2006/main">
+                  <a:graphicData uri="http://schemas.microsoft.com/office/word/2010/wordprocessingShape">
+                    <wps:wsp>
+                      <wps:cNvSpPr/>
+                      <wps:spPr>
+                        <a:xfrm>
+                          <a:off x="0" y="0"/>
+                          <a:ext cx="1836115" cy="167920"/>
+                        </a:xfrm>
+                        <a:prstGeom prst="rect">
+                          <a:avLst/>
+                        </a:prstGeom>
+                        <a:noFill/>
+                        <a:ln>
+                          <a:noFill/>
+                        </a:ln>
+                      </wps:spPr>
+                      <wps:style>
+                        <a:lnRef idx="2">
+                          <a:schemeClr val="accent1">
+                            <a:shade val="15000"/>
+                          </a:schemeClr>
+                        </a:lnRef>
+                        <a:fillRef idx="1">
+                          <a:schemeClr val="accent1"/>
+                        </a:fillRef>
+                        <a:effectRef idx="0">
+                          <a:schemeClr val="accent1"/>
+                        </a:effectRef>
+                        <a:fontRef idx="minor">
+                          <a:schemeClr val="lt1"/>
+                        </a:fontRef>
+                      </wps:style>
+                      <wps:bodyPr rot="0" spcFirstLastPara="0" vertOverflow="overflow" horzOverflow="overflow" vert="horz" wrap="square" lIns="91440" tIns="45720" rIns="91440" bIns="45720" numCol="1" spcCol="0" rtlCol="0" fromWordArt="0" anchor="ctr" anchorCtr="0" forceAA="0" compatLnSpc="1">
+                        <a:prstTxWarp prst="textNoShape">
+                          <a:avLst/>
+                        </a:prstTxWarp>
+                        <a:noAutofit/>
+                      </wps:bodyPr>
+                    </wps:wsp>
+                  </a:graphicData>
+                </a:graphic>
+              </wp:anchor>
+            </w:drawing>
+          </mc:Choice>
+          <mc:Fallback>
+            <w:pict>
+              <v:rect w14:anchorId="4582C477" id="Rectángulo 6" o:spid="_x0000_s1026" href="#Subsistema_de_Matching_Inteligente" style="position:absolute;margin-left:38.2pt;margin-top:66.6pt;width:144.6pt;height:13.2pt;z-index:251676672;visibility:visible;mso-wrap-style:square;mso-wrap-distance-left:9pt;mso-wrap-distance-top:0;mso-wrap-distance-right:9pt;mso-wrap-distance-bottom:0;mso-position-horizontal:absolute;mso-position-horizontal-relative:text;mso-position-vertical:absolute;mso-position-vertical-relative:text;v-text-anchor:middle" o:gfxdata="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" o:button="t" filled="f" stroked="f" strokeweight="1pt">
+                <v:fill o:detectmouseclick="t"/>
+              </v:rect>
+            </w:pict>
+          </mc:Fallback>
+        </mc:AlternateContent>
+      </w:r>
+      <w:r>
+        <w:rPr>
+          <w:rFonts w:ascii="Times New Roman" w:hAnsi="Times New Roman" w:cs="Times New Roman"/>
+          <w:noProof/>
+          <w:sz w:val="24"/>
+          <w:szCs w:val="24"/>
+        </w:rPr>
+        <mc:AlternateContent>
+          <mc:Choice Requires="wps">
+            <w:drawing>
+              <wp:anchor distT="0" distB="0" distL="114300" distR="114300" simplePos="0" relativeHeight="251675648" behindDoc="0" locked="0" layoutInCell="1" allowOverlap="1" wp14:anchorId="435FF9B9" wp14:editId="01E454DE">
+                <wp:simplePos x="0" y="0"/>
+                <wp:positionH relativeFrom="column">
+                  <wp:posOffset>785241</wp:posOffset>
+                </wp:positionH>
+                <wp:positionV relativeFrom="paragraph">
+                  <wp:posOffset>1145769</wp:posOffset>
+                </wp:positionV>
+                <wp:extent cx="2392070" cy="175260"/>
+                <wp:effectExtent l="0" t="0" r="0" b="0"/>
+                <wp:wrapNone/>
+                <wp:docPr id="1576692078" name="Rectángulo 5">
+                  <a:hlinkClick xmlns:a="http://schemas.openxmlformats.org/drawingml/2006/main" r:id="rId9"/>
+                </wp:docPr>
+                <wp:cNvGraphicFramePr/>
+                <a:graphic xmlns:a="http://schemas.openxmlformats.org/drawingml/2006/main">
+                  <a:graphicData uri="http://schemas.microsoft.com/office/word/2010/wordprocessingShape">
+                    <wps:wsp>
+                      <wps:cNvSpPr/>
+                      <wps:spPr>
+                        <a:xfrm>
+                          <a:off x="0" y="0"/>
+                          <a:ext cx="2392070" cy="175260"/>
+                        </a:xfrm>
+                        <a:prstGeom prst="rect">
+                          <a:avLst/>
+                        </a:prstGeom>
+                        <a:noFill/>
+                        <a:ln>
+                          <a:noFill/>
+                        </a:ln>
+                      </wps:spPr>
+                      <wps:style>
+                        <a:lnRef idx="2">
+                          <a:schemeClr val="accent1">
+                            <a:shade val="15000"/>
+                          </a:schemeClr>
+                        </a:lnRef>
+                        <a:fillRef idx="1">
+                          <a:schemeClr val="accent1"/>
+                        </a:fillRef>
+                        <a:effectRef idx="0">
+                          <a:schemeClr val="accent1"/>
+                        </a:effectRef>
+                        <a:fontRef idx="minor">
+                          <a:schemeClr val="lt1"/>
+                        </a:fontRef>
+                      </wps:style>
+                      <wps:bodyPr rot="0" spcFirstLastPara="0" vertOverflow="overflow" horzOverflow="overflow" vert="horz" wrap="square" lIns="91440" tIns="45720" rIns="91440" bIns="45720" numCol="1" spcCol="0" rtlCol="0" fromWordArt="0" anchor="ctr" anchorCtr="0" forceAA="0" compatLnSpc="1">
+                        <a:prstTxWarp prst="textNoShape">
+                          <a:avLst/>
+                        </a:prstTxWarp>
+                        <a:noAutofit/>
+                      </wps:bodyPr>
+                    </wps:wsp>
+                  </a:graphicData>
+                </a:graphic>
+              </wp:anchor>
+            </w:drawing>
+          </mc:Choice>
+          <mc:Fallback>
+            <w:pict>
+              <v:rect w14:anchorId="30FBFE83" id="Rectángulo 5" o:spid="_x0000_s1026" href="#Subsistema_de_Notificaciones_y_Comunicac" style="position:absolute;margin-left:61.85pt;margin-top:90.2pt;width:188.35pt;height:13.8pt;z-index:251675648;visibility:visible;mso-wrap-style:square;mso-wrap-distance-left:9pt;mso-wrap-distance-top:0;mso-wrap-distance-right:9pt;mso-wrap-distance-bottom:0;mso-position-horizontal:absolute;mso-position-horizontal-relative:text;mso-position-vertical:absolute;mso-position-vertical-relative:text;v-text-anchor:middle" o:gfxdata="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" o:button="t" filled="f" stroked="f" strokeweight="1pt">
+                <v:fill o:detectmouseclick="t"/>
+              </v:rect>
+            </w:pict>
+          </mc:Fallback>
+        </mc:AlternateContent>
+      </w:r>
+      <w:r>
+        <w:rPr>
+          <w:rFonts w:ascii="Times New Roman" w:hAnsi="Times New Roman" w:cs="Times New Roman"/>
+          <w:noProof/>
+          <w:sz w:val="24"/>
+          <w:szCs w:val="24"/>
+        </w:rPr>
+        <mc:AlternateContent>
+          <mc:Choice Requires="wps">
+            <w:drawing>
+              <wp:anchor distT="0" distB="0" distL="114300" distR="114300" simplePos="0" relativeHeight="251674624" behindDoc="0" locked="0" layoutInCell="1" allowOverlap="1" wp14:anchorId="382FD359" wp14:editId="2F9879CD">
+                <wp:simplePos x="0" y="0"/>
+                <wp:positionH relativeFrom="column">
+                  <wp:posOffset>492633</wp:posOffset>
+                </wp:positionH>
+                <wp:positionV relativeFrom="paragraph">
+                  <wp:posOffset>823900</wp:posOffset>
+                </wp:positionV>
+                <wp:extent cx="1806854" cy="190195"/>
+                <wp:effectExtent l="0" t="0" r="0" b="635"/>
+                <wp:wrapNone/>
+                <wp:docPr id="1888616071" name="Rectángulo 4"/>
+                <wp:cNvGraphicFramePr/>
+                <a:graphic xmlns:a="http://schemas.openxmlformats.org/drawingml/2006/main">
+                  <a:graphicData uri="http://schemas.microsoft.com/office/word/2010/wordprocessingShape">
+                    <wps:wsp>
+                      <wps:cNvSpPr/>
+                      <wps:spPr>
+                        <a:xfrm>
+                          <a:off x="0" y="0"/>
+                          <a:ext cx="1806854" cy="190195"/>
+                        </a:xfrm>
+                        <a:prstGeom prst="rect">
+                          <a:avLst/>
+                        </a:prstGeom>
+                        <a:noFill/>
+                        <a:ln>
+                          <a:noFill/>
+                        </a:ln>
+                      </wps:spPr>
+                      <wps:style>
+                        <a:lnRef idx="2">
+                          <a:schemeClr val="accent1">
+                            <a:shade val="15000"/>
+                          </a:schemeClr>
+                        </a:lnRef>
+                        <a:fillRef idx="1">
+                          <a:schemeClr val="accent1"/>
+                        </a:fillRef>
+                        <a:effectRef idx="0">
+                          <a:schemeClr val="accent1"/>
+                        </a:effectRef>
+                        <a:fontRef idx="minor">
+                          <a:schemeClr val="lt1"/>
+                        </a:fontRef>
+                      </wps:style>
+                      <wps:bodyPr rot="0" spcFirstLastPara="0" vertOverflow="overflow" horzOverflow="overflow" vert="horz" wrap="square" lIns="91440" tIns="45720" rIns="91440" bIns="45720" numCol="1" spcCol="0" rtlCol="0" fromWordArt="0" anchor="ctr" anchorCtr="0" forceAA="0" compatLnSpc="1">
+                        <a:prstTxWarp prst="textNoShape">
+                          <a:avLst/>
+                        </a:prstTxWarp>
+                        <a:noAutofit/>
+                      </wps:bodyPr>
+                    </wps:wsp>
+                  </a:graphicData>
+                </a:graphic>
+              </wp:anchor>
+            </w:drawing>
+          </mc:Choice>
+          <mc:Fallback>
+            <w:pict>
+              <v:rect w14:anchorId="03248B10" id="Rectángulo 4" o:spid="_x0000_s1026" style="position:absolute;margin-left:38.8pt;margin-top:64.85pt;width:142.25pt;height:15pt;z-index:251674624;visibility:visible;mso-wrap-style:square;mso-wrap-distance-left:9pt;mso-wrap-distance-top:0;mso-wrap-distance-right:9pt;mso-wrap-distance-bottom:0;mso-position-horizontal:absolute;mso-position-horizontal-relative:text;mso-position-vertical:absolute;mso-position-vertical-relative:text;v-text-anchor:middle" o:gfxdata="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" filled="f" stroked="f" strokeweight="1pt"/>
+            </w:pict>
+          </mc:Fallback>
+        </mc:AlternateContent>
+      </w:r>
+      <w:r>
+        <w:rPr>
+          <w:rFonts w:ascii="Times New Roman" w:hAnsi="Times New Roman" w:cs="Times New Roman"/>
+          <w:noProof/>
+          <w:sz w:val="24"/>
+          <w:szCs w:val="24"/>
+        </w:rPr>
+        <mc:AlternateContent>
+          <mc:Choice Requires="wps">
+            <w:drawing>
+              <wp:anchor distT="0" distB="0" distL="114300" distR="114300" simplePos="0" relativeHeight="251673600" behindDoc="0" locked="0" layoutInCell="1" allowOverlap="1" wp14:anchorId="78E88CAE" wp14:editId="07858D50">
+                <wp:simplePos x="0" y="0"/>
+                <wp:positionH relativeFrom="column">
+                  <wp:posOffset>3506495</wp:posOffset>
+                </wp:positionH>
+                <wp:positionV relativeFrom="paragraph">
+                  <wp:posOffset>1145769</wp:posOffset>
+                </wp:positionV>
+                <wp:extent cx="1265530" cy="175564"/>
+                <wp:effectExtent l="0" t="0" r="0" b="0"/>
+                <wp:wrapNone/>
+                <wp:docPr id="952236429" name="Rectángulo 3">
+                  <a:hlinkClick xmlns:a="http://schemas.openxmlformats.org/drawingml/2006/main" r:id="rId10"/>
+                </wp:docPr>
+                <wp:cNvGraphicFramePr/>
+                <a:graphic xmlns:a="http://schemas.openxmlformats.org/drawingml/2006/main">
+                  <a:graphicData uri="http://schemas.microsoft.com/office/word/2010/wordprocessingShape">
+                    <wps:wsp>
+                      <wps:cNvSpPr/>
+                      <wps:spPr>
+                        <a:xfrm>
+                          <a:off x="0" y="0"/>
+                          <a:ext cx="1265530" cy="175564"/>
+                        </a:xfrm>
+                        <a:prstGeom prst="rect">
+                          <a:avLst/>
+                        </a:prstGeom>
+                        <a:noFill/>
+                        <a:ln>
+                          <a:noFill/>
+                        </a:ln>
+                      </wps:spPr>
+                      <wps:style>
+                        <a:lnRef idx="2">
+                          <a:schemeClr val="accent1">
+                            <a:shade val="15000"/>
+                          </a:schemeClr>
+                        </a:lnRef>
+                        <a:fillRef idx="1">
+                          <a:schemeClr val="accent1"/>
+                        </a:fillRef>
+                        <a:effectRef idx="0">
+                          <a:schemeClr val="accent1"/>
+                        </a:effectRef>
+                        <a:fontRef idx="minor">
+                          <a:schemeClr val="lt1"/>
+                        </a:fontRef>
+                      </wps:style>
+                      <wps:bodyPr rot="0" spcFirstLastPara="0" vertOverflow="overflow" horzOverflow="overflow" vert="horz" wrap="square" lIns="91440" tIns="45720" rIns="91440" bIns="45720" numCol="1" spcCol="0" rtlCol="0" fromWordArt="0" anchor="ctr" anchorCtr="0" forceAA="0" compatLnSpc="1">
+                        <a:prstTxWarp prst="textNoShape">
+                          <a:avLst/>
+                        </a:prstTxWarp>
+                        <a:noAutofit/>
+                      </wps:bodyPr>
+                    </wps:wsp>
+                  </a:graphicData>
+                </a:graphic>
+              </wp:anchor>
+            </w:drawing>
+          </mc:Choice>
+          <mc:Fallback>
+            <w:pict>
+              <v:rect w14:anchorId="763A5D61" id="Rectángulo 3" o:spid="_x0000_s1026" href="#Subsistema_Económico" style="position:absolute;margin-left:276.1pt;margin-top:90.2pt;width:99.65pt;height:13.8pt;z-index:251673600;visibility:visible;mso-wrap-style:square;mso-wrap-distance-left:9pt;mso-wrap-distance-top:0;mso-wrap-distance-right:9pt;mso-wrap-distance-bottom:0;mso-position-horizontal:absolute;mso-position-horizontal-relative:text;mso-position-vertical:absolute;mso-position-vertical-relative:text;v-text-anchor:middle" o:gfxdata="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" o:button="t" filled="f" stroked="f" strokeweight="1pt">
+                <v:fill o:detectmouseclick="t"/>
+              </v:rect>
+            </w:pict>
+          </mc:Fallback>
+        </mc:AlternateContent>
+      </w:r>
+      <w:r>
+        <w:rPr>
+          <w:rFonts w:ascii="Times New Roman" w:hAnsi="Times New Roman" w:cs="Times New Roman"/>
+          <w:noProof/>
+          <w:sz w:val="24"/>
+          <w:szCs w:val="24"/>
+        </w:rPr>
+        <mc:AlternateContent>
+          <mc:Choice Requires="wps">
+            <w:drawing>
+              <wp:anchor distT="0" distB="0" distL="114300" distR="114300" simplePos="0" relativeHeight="251672576" behindDoc="0" locked="0" layoutInCell="1" allowOverlap="1" wp14:anchorId="794A0E14" wp14:editId="298AE665">
+                <wp:simplePos x="0" y="0"/>
+                <wp:positionH relativeFrom="column">
+                  <wp:posOffset>3461385</wp:posOffset>
+                </wp:positionH>
+                <wp:positionV relativeFrom="paragraph">
+                  <wp:posOffset>1283538</wp:posOffset>
+                </wp:positionV>
+                <wp:extent cx="1528877" cy="219456"/>
+                <wp:effectExtent l="0" t="0" r="0" b="0"/>
+                <wp:wrapNone/>
+                <wp:docPr id="1808433367" name="Rectángulo 2"/>
+                <wp:cNvGraphicFramePr/>
+                <a:graphic xmlns:a="http://schemas.openxmlformats.org/drawingml/2006/main">
+                  <a:graphicData uri="http://schemas.microsoft.com/office/word/2010/wordprocessingShape">
+                    <wps:wsp>
+                      <wps:cNvSpPr/>
+                      <wps:spPr>
+                        <a:xfrm>
+                          <a:off x="0" y="0"/>
+                          <a:ext cx="1528877" cy="219456"/>
+                        </a:xfrm>
+                        <a:prstGeom prst="rect">
+                          <a:avLst/>
+                        </a:prstGeom>
+                        <a:noFill/>
+                        <a:ln>
+                          <a:noFill/>
+                        </a:ln>
+                      </wps:spPr>
+                      <wps:style>
+                        <a:lnRef idx="2">
+                          <a:schemeClr val="accent1">
+                            <a:shade val="15000"/>
+                          </a:schemeClr>
+                        </a:lnRef>
+                        <a:fillRef idx="1">
+                          <a:schemeClr val="accent1"/>
+                        </a:fillRef>
+                        <a:effectRef idx="0">
+                          <a:schemeClr val="accent1"/>
+                        </a:effectRef>
+                        <a:fontRef idx="minor">
+                          <a:schemeClr val="lt1"/>
+                        </a:fontRef>
+                      </wps:style>
+                      <wps:bodyPr rot="0" spcFirstLastPara="0" vertOverflow="overflow" horzOverflow="overflow" vert="horz" wrap="square" lIns="91440" tIns="45720" rIns="91440" bIns="45720" numCol="1" spcCol="0" rtlCol="0" fromWordArt="0" anchor="ctr" anchorCtr="0" forceAA="0" compatLnSpc="1">
+                        <a:prstTxWarp prst="textNoShape">
+                          <a:avLst/>
+                        </a:prstTxWarp>
+                        <a:noAutofit/>
+                      </wps:bodyPr>
+                    </wps:wsp>
+                  </a:graphicData>
+                </a:graphic>
+                <wp14:sizeRelH relativeFrom="margin">
+                  <wp14:pctWidth>0</wp14:pctWidth>
+                </wp14:sizeRelH>
+                <wp14:sizeRelV relativeFrom="margin">
+                  <wp14:pctHeight>0</wp14:pctHeight>
+                </wp14:sizeRelV>
+              </wp:anchor>
+            </w:drawing>
+          </mc:Choice>
+          <mc:Fallback>
+            <w:pict>
+              <v:rect w14:anchorId="6976EFFF" id="Rectángulo 2" o:spid="_x0000_s1026" style="position:absolute;margin-left:272.55pt;margin-top:101.05pt;width:120.4pt;height:17.3pt;z-index:251672576;visibility:visible;mso-wrap-style:square;mso-width-percent:0;mso-height-percent:0;mso-wrap-distance-left:9pt;mso-wrap-distance-top:0;mso-wrap-distance-right:9pt;mso-wrap-distance-bottom:0;mso-position-horizontal:absolute;mso-position-horizontal-relative:text;mso-position-vertical:absolute;mso-position-vertical-relative:text;mso-width-percent:0;mso-height-percent:0;mso-width-relative:margin;mso-height-relative:margin;v-text-anchor:middle" o:gfxdata="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" filled="f" stroked="f" strokeweight="1pt"/>
+            </w:pict>
+          </mc:Fallback>
+        </mc:AlternateContent>
+      </w:r>
+      <w:r>
+        <w:rPr>
+          <w:rFonts w:ascii="Times New Roman" w:hAnsi="Times New Roman" w:cs="Times New Roman"/>
+          <w:noProof/>
+          <w:sz w:val="24"/>
+          <w:szCs w:val="24"/>
+        </w:rPr>
+        <mc:AlternateContent>
+          <mc:Choice Requires="wps">
+            <w:drawing>
+              <wp:anchor distT="0" distB="0" distL="114300" distR="114300" simplePos="0" relativeHeight="251670528" behindDoc="0" locked="0" layoutInCell="1" allowOverlap="1" wp14:anchorId="3CEFBC36" wp14:editId="50B56A3C">
+                <wp:simplePos x="0" y="0"/>
+                <wp:positionH relativeFrom="column">
+                  <wp:posOffset>3308985</wp:posOffset>
+                </wp:positionH>
+                <wp:positionV relativeFrom="paragraph">
+                  <wp:posOffset>1131139</wp:posOffset>
+                </wp:positionV>
+                <wp:extent cx="1528877" cy="219456"/>
+                <wp:effectExtent l="0" t="0" r="0" b="0"/>
+                <wp:wrapNone/>
+                <wp:docPr id="1713076162" name="Rectángulo 2"/>
+                <wp:cNvGraphicFramePr/>
+                <a:graphic xmlns:a="http://schemas.openxmlformats.org/drawingml/2006/main">
+                  <a:graphicData uri="http://schemas.microsoft.com/office/word/2010/wordprocessingShape">
+                    <wps:wsp>
+                      <wps:cNvSpPr/>
+                      <wps:spPr>
+                        <a:xfrm>
+                          <a:off x="0" y="0"/>
+                          <a:ext cx="1528877" cy="219456"/>
+                        </a:xfrm>
+                        <a:prstGeom prst="rect">
+                          <a:avLst/>
+                        </a:prstGeom>
+                        <a:noFill/>
+                        <a:ln>
+                          <a:noFill/>
+                        </a:ln>
+                      </wps:spPr>
+                      <wps:style>
+                        <a:lnRef idx="2">
+                          <a:schemeClr val="accent1">
+                            <a:shade val="15000"/>
+                          </a:schemeClr>
+                        </a:lnRef>
+                        <a:fillRef idx="1">
+                          <a:schemeClr val="accent1"/>
+                        </a:fillRef>
+                        <a:effectRef idx="0">
+                          <a:schemeClr val="accent1"/>
+                        </a:effectRef>
+                        <a:fontRef idx="minor">
+                          <a:schemeClr val="lt1"/>
+                        </a:fontRef>
+                      </wps:style>
+                      <wps:bodyPr rot="0" spcFirstLastPara="0" vertOverflow="overflow" horzOverflow="overflow" vert="horz" wrap="square" lIns="91440" tIns="45720" rIns="91440" bIns="45720" numCol="1" spcCol="0" rtlCol="0" fromWordArt="0" anchor="ctr" anchorCtr="0" forceAA="0" compatLnSpc="1">
+                        <a:prstTxWarp prst="textNoShape">
+                          <a:avLst/>
+                        </a:prstTxWarp>
+                        <a:noAutofit/>
+                      </wps:bodyPr>
+                    </wps:wsp>
+                  </a:graphicData>
+                </a:graphic>
+                <wp14:sizeRelH relativeFrom="margin">
+                  <wp14:pctWidth>0</wp14:pctWidth>
+                </wp14:sizeRelH>
+                <wp14:sizeRelV relativeFrom="margin">
+                  <wp14:pctHeight>0</wp14:pctHeight>
+                </wp14:sizeRelV>
+              </wp:anchor>
+            </w:drawing>
+          </mc:Choice>
+          <mc:Fallback>
+            <w:pict>
+              <v:rect w14:anchorId="73DA35EE" id="Rectángulo 2" o:spid="_x0000_s1026" style="position:absolute;margin-left:260.55pt;margin-top:89.05pt;width:120.4pt;height:17.3pt;z-index:251670528;visibility:visible;mso-wrap-style:square;mso-width-percent:0;mso-height-percent:0;mso-wrap-distance-left:9pt;mso-wrap-distance-top:0;mso-wrap-distance-right:9pt;mso-wrap-distance-bottom:0;mso-position-horizontal:absolute;mso-position-horizontal-relative:text;mso-position-vertical:absolute;mso-position-vertical-relative:text;mso-width-percent:0;mso-height-percent:0;mso-width-relative:margin;mso-height-relative:margin;v-text-anchor:middle" o:gfxdata="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" filled="f" stroked="f" strokeweight="1pt"/>
+            </w:pict>
+          </mc:Fallback>
+        </mc:AlternateContent>
+      </w:r>
+      <w:r>
+        <w:rPr>
+          <w:rFonts w:ascii="Times New Roman" w:hAnsi="Times New Roman" w:cs="Times New Roman"/>
+          <w:noProof/>
+          <w:sz w:val="24"/>
+          <w:szCs w:val="24"/>
+        </w:rPr>
+        <mc:AlternateContent>
+          <mc:Choice Requires="wps">
+            <w:drawing>
+              <wp:anchor distT="0" distB="0" distL="114300" distR="114300" simplePos="0" relativeHeight="251668480" behindDoc="0" locked="0" layoutInCell="1" allowOverlap="1" wp14:anchorId="47A07051" wp14:editId="5AB96CD1">
+                <wp:simplePos x="0" y="0"/>
+                <wp:positionH relativeFrom="column">
+                  <wp:posOffset>434111</wp:posOffset>
+                </wp:positionH>
+                <wp:positionV relativeFrom="paragraph">
+                  <wp:posOffset>794639</wp:posOffset>
+                </wp:positionV>
+                <wp:extent cx="1880007" cy="250904"/>
+                <wp:effectExtent l="0" t="0" r="0" b="0"/>
+                <wp:wrapNone/>
+                <wp:docPr id="128403390" name="Rectángulo 2"/>
+                <wp:cNvGraphicFramePr/>
+                <a:graphic xmlns:a="http://schemas.openxmlformats.org/drawingml/2006/main">
+                  <a:graphicData uri="http://schemas.microsoft.com/office/word/2010/wordprocessingShape">
+                    <wps:wsp>
+                      <wps:cNvSpPr/>
+                      <wps:spPr>
+                        <a:xfrm>
+                          <a:off x="0" y="0"/>
+                          <a:ext cx="1880007" cy="250904"/>
+                        </a:xfrm>
+                        <a:prstGeom prst="rect">
+                          <a:avLst/>
+                        </a:prstGeom>
+                        <a:noFill/>
+                        <a:ln>
+                          <a:noFill/>
+                        </a:ln>
+                      </wps:spPr>
+                      <wps:style>
+                        <a:lnRef idx="2">
+                          <a:schemeClr val="accent1">
+                            <a:shade val="15000"/>
+                          </a:schemeClr>
+                        </a:lnRef>
+                        <a:fillRef idx="1">
+                          <a:schemeClr val="accent1"/>
+                        </a:fillRef>
+                        <a:effectRef idx="0">
+                          <a:schemeClr val="accent1"/>
+                        </a:effectRef>
+                        <a:fontRef idx="minor">
+                          <a:schemeClr val="lt1"/>
+                        </a:fontRef>
+                      </wps:style>
+                      <wps:bodyPr rot="0" spcFirstLastPara="0" vertOverflow="overflow" horzOverflow="overflow" vert="horz" wrap="square" lIns="91440" tIns="45720" rIns="91440" bIns="45720" numCol="1" spcCol="0" rtlCol="0" fromWordArt="0" anchor="ctr" anchorCtr="0" forceAA="0" compatLnSpc="1">
+                        <a:prstTxWarp prst="textNoShape">
+                          <a:avLst/>
+                        </a:prstTxWarp>
+                        <a:noAutofit/>
+                      </wps:bodyPr>
+                    </wps:wsp>
+                  </a:graphicData>
+                </a:graphic>
+                <wp14:sizeRelH relativeFrom="margin">
+                  <wp14:pctWidth>0</wp14:pctWidth>
+                </wp14:sizeRelH>
+                <wp14:sizeRelV relativeFrom="margin">
+                  <wp14:pctHeight>0</wp14:pctHeight>
+                </wp14:sizeRelV>
+              </wp:anchor>
+            </w:drawing>
+          </mc:Choice>
+          <mc:Fallback>
+            <w:pict>
+              <v:rect w14:anchorId="2A3A5292" id="Rectángulo 2" o:spid="_x0000_s1026" style="position:absolute;margin-left:34.2pt;margin-top:62.55pt;width:148.05pt;height:19.75pt;z-index:251668480;visibility:visible;mso-wrap-style:square;mso-width-percent:0;mso-height-percent:0;mso-wrap-distance-left:9pt;mso-wrap-distance-top:0;mso-wrap-distance-right:9pt;mso-wrap-distance-bottom:0;mso-position-horizontal:absolute;mso-position-horizontal-relative:text;mso-position-vertical:absolute;mso-position-vertical-relative:text;mso-width-percent:0;mso-height-percent:0;mso-width-relative:margin;mso-height-relative:margin;v-text-anchor:middle" o:gfxdata="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" filled="f" stroked="f" strokeweight="1pt"/>
+            </w:pict>
+          </mc:Fallback>
+        </mc:AlternateContent>
+      </w:r>
+      <w:r>
+        <w:rPr>
+          <w:rFonts w:ascii="Times New Roman" w:hAnsi="Times New Roman" w:cs="Times New Roman"/>
+          <w:noProof/>
+          <w:sz w:val="24"/>
+          <w:szCs w:val="24"/>
+        </w:rPr>
+        <mc:AlternateContent>
+          <mc:Choice Requires="wps">
+            <w:drawing>
+              <wp:anchor distT="0" distB="0" distL="114300" distR="114300" simplePos="0" relativeHeight="251666432" behindDoc="0" locked="0" layoutInCell="1" allowOverlap="1" wp14:anchorId="0B362518" wp14:editId="169072C8">
+                <wp:simplePos x="0" y="0"/>
+                <wp:positionH relativeFrom="column">
+                  <wp:posOffset>2928595</wp:posOffset>
+                </wp:positionH>
+                <wp:positionV relativeFrom="paragraph">
+                  <wp:posOffset>794639</wp:posOffset>
+                </wp:positionV>
+                <wp:extent cx="2157984" cy="250904"/>
+                <wp:effectExtent l="0" t="0" r="0" b="0"/>
+                <wp:wrapNone/>
+                <wp:docPr id="1381944105" name="Rectángulo 2">
+                  <a:hlinkClick xmlns:a="http://schemas.openxmlformats.org/drawingml/2006/main" r:id="rId11"/>
+                </wp:docPr>
+                <wp:cNvGraphicFramePr/>
+                <a:graphic xmlns:a="http://schemas.openxmlformats.org/drawingml/2006/main">
+                  <a:graphicData uri="http://schemas.microsoft.com/office/word/2010/wordprocessingShape">
+                    <wps:wsp>
+                      <wps:cNvSpPr/>
+                      <wps:spPr>
+                        <a:xfrm>
+                          <a:off x="0" y="0"/>
+                          <a:ext cx="2157984" cy="250904"/>
+                        </a:xfrm>
+                        <a:prstGeom prst="rect">
+                          <a:avLst/>
+                        </a:prstGeom>
+                        <a:noFill/>
+                        <a:ln>
+                          <a:noFill/>
+                        </a:ln>
+                      </wps:spPr>
+                      <wps:style>
+                        <a:lnRef idx="2">
+                          <a:schemeClr val="accent1">
+                            <a:shade val="15000"/>
+                          </a:schemeClr>
+                        </a:lnRef>
+                        <a:fillRef idx="1">
+                          <a:schemeClr val="accent1"/>
+                        </a:fillRef>
+                        <a:effectRef idx="0">
+                          <a:schemeClr val="accent1"/>
+                        </a:effectRef>
+                        <a:fontRef idx="minor">
+                          <a:schemeClr val="lt1"/>
+                        </a:fontRef>
+                      </wps:style>
+                      <wps:bodyPr rot="0" spcFirstLastPara="0" vertOverflow="overflow" horzOverflow="overflow" vert="horz" wrap="square" lIns="91440" tIns="45720" rIns="91440" bIns="45720" numCol="1" spcCol="0" rtlCol="0" fromWordArt="0" anchor="ctr" anchorCtr="0" forceAA="0" compatLnSpc="1">
+                        <a:prstTxWarp prst="textNoShape">
+                          <a:avLst/>
+                        </a:prstTxWarp>
+                        <a:noAutofit/>
+                      </wps:bodyPr>
+                    </wps:wsp>
+                  </a:graphicData>
+                </a:graphic>
+                <wp14:sizeRelH relativeFrom="margin">
+                  <wp14:pctWidth>0</wp14:pctWidth>
+                </wp14:sizeRelH>
+                <wp14:sizeRelV relativeFrom="margin">
+                  <wp14:pctHeight>0</wp14:pctHeight>
+                </wp14:sizeRelV>
+              </wp:anchor>
+            </w:drawing>
+          </mc:Choice>
+          <mc:Fallback>
+            <w:pict>
+              <v:rect w14:anchorId="7848FB3D" id="Rectángulo 2" o:spid="_x0000_s1026" href="#Subsistema_de_Gestión_de_Transacciones" style="position:absolute;margin-left:230.6pt;margin-top:62.55pt;width:169.9pt;height:19.75pt;z-index:251666432;visibility:visible;mso-wrap-style:square;mso-width-percent:0;mso-height-percent:0;mso-wrap-distance-left:9pt;mso-wrap-distance-top:0;mso-wrap-distance-right:9pt;mso-wrap-distance-bottom:0;mso-position-horizontal:absolute;mso-position-horizontal-relative:text;mso-position-vertical:absolute;mso-position-vertical-relative:text;mso-width-percent:0;mso-height-percent:0;mso-width-relative:margin;mso-height-relative:margin;v-text-anchor:middle" o:gfxdata="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" o:button="t" filled="f" stroked="f" strokeweight="1pt">
+                <v:fill o:detectmouseclick="t"/>
+              </v:rect>
+            </w:pict>
+          </mc:Fallback>
+        </mc:AlternateContent>
+      </w:r>
+      <w:r>
+        <w:rPr>
+          <w:rFonts w:ascii="Times New Roman" w:hAnsi="Times New Roman" w:cs="Times New Roman"/>
+          <w:noProof/>
+          <w:sz w:val="24"/>
+          <w:szCs w:val="24"/>
+        </w:rPr>
+        <mc:AlternateContent>
+          <mc:Choice Requires="wps">
+            <w:drawing>
+              <wp:anchor distT="0" distB="0" distL="114300" distR="114300" simplePos="0" relativeHeight="251664384" behindDoc="0" locked="0" layoutInCell="1" allowOverlap="1" wp14:anchorId="35313790" wp14:editId="3E9028DD">
+                <wp:simplePos x="0" y="0"/>
+                <wp:positionH relativeFrom="column">
+                  <wp:posOffset>484022</wp:posOffset>
+                </wp:positionH>
+                <wp:positionV relativeFrom="paragraph">
+                  <wp:posOffset>808000</wp:posOffset>
+                </wp:positionV>
+                <wp:extent cx="1860550" cy="250904"/>
+                <wp:effectExtent l="0" t="0" r="0" b="0"/>
+                <wp:wrapNone/>
+                <wp:docPr id="1792828081" name="Rectángulo 2"/>
+                <wp:cNvGraphicFramePr/>
+                <a:graphic xmlns:a="http://schemas.openxmlformats.org/drawingml/2006/main">
+                  <a:graphicData uri="http://schemas.microsoft.com/office/word/2010/wordprocessingShape">
+                    <wps:wsp>
+                      <wps:cNvSpPr/>
+                      <wps:spPr>
+                        <a:xfrm>
+                          <a:off x="0" y="0"/>
+                          <a:ext cx="1860550" cy="250904"/>
+                        </a:xfrm>
+                        <a:prstGeom prst="rect">
+                          <a:avLst/>
+                        </a:prstGeom>
+                        <a:noFill/>
+                        <a:ln>
+                          <a:noFill/>
+                        </a:ln>
+                      </wps:spPr>
+                      <wps:style>
+                        <a:lnRef idx="2">
+                          <a:schemeClr val="accent1">
+                            <a:shade val="15000"/>
+                          </a:schemeClr>
+                        </a:lnRef>
+                        <a:fillRef idx="1">
+                          <a:schemeClr val="accent1"/>
+                        </a:fillRef>
+                        <a:effectRef idx="0">
+                          <a:schemeClr val="accent1"/>
+                        </a:effectRef>
+                        <a:fontRef idx="minor">
+                          <a:schemeClr val="lt1"/>
+                        </a:fontRef>
+                      </wps:style>
+                      <wps:bodyPr rot="0" spcFirstLastPara="0" vertOverflow="overflow" horzOverflow="overflow" vert="horz" wrap="square" lIns="91440" tIns="45720" rIns="91440" bIns="45720" numCol="1" spcCol="0" rtlCol="0" fromWordArt="0" anchor="ctr" anchorCtr="0" forceAA="0" compatLnSpc="1">
+                        <a:prstTxWarp prst="textNoShape">
+                          <a:avLst/>
+                        </a:prstTxWarp>
+                        <a:noAutofit/>
+                      </wps:bodyPr>
+                    </wps:wsp>
+                  </a:graphicData>
+                </a:graphic>
+                <wp14:sizeRelH relativeFrom="margin">
+                  <wp14:pctWidth>0</wp14:pctWidth>
+                </wp14:sizeRelH>
+                <wp14:sizeRelV relativeFrom="margin">
+                  <wp14:pctHeight>0</wp14:pctHeight>
+                </wp14:sizeRelV>
+              </wp:anchor>
+            </w:drawing>
+          </mc:Choice>
+          <mc:Fallback>
+            <w:pict>
+              <v:rect w14:anchorId="35B8A416" id="Rectángulo 2" o:spid="_x0000_s1026" style="position:absolute;margin-left:38.1pt;margin-top:63.6pt;width:146.5pt;height:19.75pt;z-index:251664384;visibility:visible;mso-wrap-style:square;mso-width-percent:0;mso-height-percent:0;mso-wrap-distance-left:9pt;mso-wrap-distance-top:0;mso-wrap-distance-right:9pt;mso-wrap-distance-bottom:0;mso-position-horizontal:absolute;mso-position-horizontal-relative:text;mso-position-vertical:absolute;mso-position-vertical-relative:text;mso-width-percent:0;mso-height-percent:0;mso-width-relative:margin;mso-height-relative:margin;v-text-anchor:middle" o:gfxdata="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" filled="f" stroked="f" strokeweight="1pt"/>
+            </w:pict>
+          </mc:Fallback>
+        </mc:AlternateContent>
+      </w:r>
+      <w:r>
+        <w:rPr>
+          <w:rFonts w:ascii="Times New Roman" w:hAnsi="Times New Roman" w:cs="Times New Roman"/>
+          <w:noProof/>
+          <w:sz w:val="24"/>
+          <w:szCs w:val="24"/>
+        </w:rPr>
+        <mc:AlternateContent>
+          <mc:Choice Requires="wps">
+            <w:drawing>
+              <wp:anchor distT="0" distB="0" distL="114300" distR="114300" simplePos="0" relativeHeight="251662336" behindDoc="0" locked="0" layoutInCell="1" allowOverlap="1" wp14:anchorId="0BB247D3" wp14:editId="3B7C87B1">
+                <wp:simplePos x="0" y="0"/>
+                <wp:positionH relativeFrom="column">
+                  <wp:posOffset>2990215</wp:posOffset>
+                </wp:positionH>
+                <wp:positionV relativeFrom="paragraph">
+                  <wp:posOffset>494665</wp:posOffset>
+                </wp:positionV>
+                <wp:extent cx="1860550" cy="250904"/>
+                <wp:effectExtent l="0" t="0" r="0" b="0"/>
+                <wp:wrapNone/>
+                <wp:docPr id="1131255623" name="Rectángulo 2">
+                  <a:hlinkClick xmlns:a="http://schemas.openxmlformats.org/drawingml/2006/main" r:id="rId12"/>
+                </wp:docPr>
+                <wp:cNvGraphicFramePr/>
+                <a:graphic xmlns:a="http://schemas.openxmlformats.org/drawingml/2006/main">
+                  <a:graphicData uri="http://schemas.microsoft.com/office/word/2010/wordprocessingShape">
+                    <wps:wsp>
+                      <wps:cNvSpPr/>
+                      <wps:spPr>
+                        <a:xfrm>
+                          <a:off x="0" y="0"/>
+                          <a:ext cx="1860550" cy="250904"/>
+                        </a:xfrm>
+                        <a:prstGeom prst="rect">
+                          <a:avLst/>
+                        </a:prstGeom>
+                        <a:noFill/>
+                        <a:ln>
+                          <a:noFill/>
+                        </a:ln>
+                      </wps:spPr>
+                      <wps:style>
+                        <a:lnRef idx="2">
+                          <a:schemeClr val="accent1">
+                            <a:shade val="15000"/>
+                          </a:schemeClr>
+                        </a:lnRef>
+                        <a:fillRef idx="1">
+                          <a:schemeClr val="accent1"/>
+                        </a:fillRef>
+                        <a:effectRef idx="0">
+                          <a:schemeClr val="accent1"/>
+                        </a:effectRef>
+                        <a:fontRef idx="minor">
+                          <a:schemeClr val="lt1"/>
+                        </a:fontRef>
+                      </wps:style>
+                      <wps:bodyPr rot="0" spcFirstLastPara="0" vertOverflow="overflow" horzOverflow="overflow" vert="horz" wrap="square" lIns="91440" tIns="45720" rIns="91440" bIns="45720" numCol="1" spcCol="0" rtlCol="0" fromWordArt="0" anchor="ctr" anchorCtr="0" forceAA="0" compatLnSpc="1">
+                        <a:prstTxWarp prst="textNoShape">
+                          <a:avLst/>
+                        </a:prstTxWarp>
+                        <a:noAutofit/>
+                      </wps:bodyPr>
+                    </wps:wsp>
+                  </a:graphicData>
+                </a:graphic>
+                <wp14:sizeRelH relativeFrom="margin">
+                  <wp14:pctWidth>0</wp14:pctWidth>
+                </wp14:sizeRelH>
+                <wp14:sizeRelV relativeFrom="margin">
+                  <wp14:pctHeight>0</wp14:pctHeight>
+                </wp14:sizeRelV>
+              </wp:anchor>
+            </w:drawing>
+          </mc:Choice>
+          <mc:Fallback>
+            <w:pict>
+              <v:rect w14:anchorId="2211237E" id="Rectángulo 2" o:spid="_x0000_s1026" href="#Subsistema_de_Inventario_y_Wishlist" style="position:absolute;margin-left:235.45pt;margin-top:38.95pt;width:146.5pt;height:19.75pt;z-index:251662336;visibility:visible;mso-wrap-style:square;mso-width-percent:0;mso-height-percent:0;mso-wrap-distance-left:9pt;mso-wrap-distance-top:0;mso-wrap-distance-right:9pt;mso-wrap-distance-bottom:0;mso-position-horizontal:absolute;mso-position-horizontal-relative:text;mso-position-vertical:absolute;mso-position-vertical-relative:text;mso-width-percent:0;mso-height-percent:0;mso-width-relative:margin;mso-height-relative:margin;v-text-anchor:middle" o:gfxdata="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" o:button="t" filled="f" stroked="f" strokeweight="1pt">
+                <v:fill o:detectmouseclick="t"/>
+              </v:rect>
+            </w:pict>
+          </mc:Fallback>
+        </mc:AlternateContent>
+      </w:r>
+      <w:r>
+        <w:rPr>
+          <w:rFonts w:ascii="Times New Roman" w:hAnsi="Times New Roman" w:cs="Times New Roman"/>
+          <w:noProof/>
+          <w:sz w:val="24"/>
+          <w:szCs w:val="24"/>
+        </w:rPr>
+        <mc:AlternateContent>
+          <mc:Choice Requires="wps">
+            <w:drawing>
+              <wp:anchor distT="0" distB="0" distL="114300" distR="114300" simplePos="0" relativeHeight="251660288" behindDoc="0" locked="0" layoutInCell="1" allowOverlap="1" wp14:anchorId="63F31F67" wp14:editId="336E703C">
+                <wp:simplePos x="0" y="0"/>
+                <wp:positionH relativeFrom="column">
+                  <wp:posOffset>683659</wp:posOffset>
+                </wp:positionH>
+                <wp:positionV relativeFrom="paragraph">
+                  <wp:posOffset>506192</wp:posOffset>
+                </wp:positionV>
+                <wp:extent cx="1989043" cy="250904"/>
+                <wp:effectExtent l="0" t="0" r="0" b="0"/>
+                <wp:wrapNone/>
+                <wp:docPr id="1780607033" name="Rectángulo 2">
+                  <a:hlinkClick xmlns:a="http://schemas.openxmlformats.org/drawingml/2006/main" r:id="rId13"/>
+                </wp:docPr>
+                <wp:cNvGraphicFramePr/>
+                <a:graphic xmlns:a="http://schemas.openxmlformats.org/drawingml/2006/main">
+                  <a:graphicData uri="http://schemas.microsoft.com/office/word/2010/wordprocessingShape">
+                    <wps:wsp>
+                      <wps:cNvSpPr/>
+                      <wps:spPr>
+                        <a:xfrm>
+                          <a:off x="0" y="0"/>
+                          <a:ext cx="1989043" cy="250904"/>
+                        </a:xfrm>
+                        <a:prstGeom prst="rect">
+                          <a:avLst/>
+                        </a:prstGeom>
+                        <a:noFill/>
+                        <a:ln>
+                          <a:noFill/>
+                        </a:ln>
+                      </wps:spPr>
+                      <wps:style>
+                        <a:lnRef idx="2">
+                          <a:schemeClr val="accent1">
+                            <a:shade val="15000"/>
+                          </a:schemeClr>
+                        </a:lnRef>
+                        <a:fillRef idx="1">
+                          <a:schemeClr val="accent1"/>
+                        </a:fillRef>
+                        <a:effectRef idx="0">
+                          <a:schemeClr val="accent1"/>
+                        </a:effectRef>
+                        <a:fontRef idx="minor">
+                          <a:schemeClr val="lt1"/>
+                        </a:fontRef>
+                      </wps:style>
+                      <wps:bodyPr rot="0" spcFirstLastPara="0" vertOverflow="overflow" horzOverflow="overflow" vert="horz" wrap="square" lIns="91440" tIns="45720" rIns="91440" bIns="45720" numCol="1" spcCol="0" rtlCol="0" fromWordArt="0" anchor="ctr" anchorCtr="0" forceAA="0" compatLnSpc="1">
+                        <a:prstTxWarp prst="textNoShape">
+                          <a:avLst/>
+                        </a:prstTxWarp>
+                        <a:noAutofit/>
+                      </wps:bodyPr>
+                    </wps:wsp>
+                  </a:graphicData>
+                </a:graphic>
+                <wp14:sizeRelH relativeFrom="margin">
+                  <wp14:pctWidth>0</wp14:pctWidth>
+                </wp14:sizeRelH>
+                <wp14:sizeRelV relativeFrom="margin">
+                  <wp14:pctHeight>0</wp14:pctHeight>
+                </wp14:sizeRelV>
+              </wp:anchor>
+            </w:drawing>
+          </mc:Choice>
+          <mc:Fallback>
+            <w:pict>
+              <v:rect w14:anchorId="2675CCA0" id="Rectángulo 2" o:spid="_x0000_s1026" href="#Subsistema_de_Identidad_y_Reputación" style="position:absolute;margin-left:53.85pt;margin-top:39.85pt;width:156.6pt;height:19.75pt;z-index:251660288;visibility:visible;mso-wrap-style:square;mso-width-percent:0;mso-height-percent:0;mso-wrap-distance-left:9pt;mso-wrap-distance-top:0;mso-wrap-distance-right:9pt;mso-wrap-distance-bottom:0;mso-position-horizontal:absolute;mso-position-horizontal-relative:text;mso-position-vertical:absolute;mso-position-vertical-relative:text;mso-width-percent:0;mso-height-percent:0;mso-width-relative:margin;mso-height-relative:margin;v-text-anchor:middle" o:gfxdata="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" o:button="t" filled="f" stroked="f" strokeweight="1pt">
+                <v:fill o:detectmouseclick="t"/>
+              </v:rect>
+            </w:pict>
+          </mc:Fallback>
+        </mc:AlternateContent>
+      </w:r>
+      <w:r>
+        <w:rPr>
+          <w:rFonts w:ascii="Times New Roman" w:hAnsi="Times New Roman" w:cs="Times New Roman"/>
+          <w:noProof/>
+          <w:sz w:val="24"/>
+          <w:szCs w:val="24"/>
+        </w:rPr>
+        <mc:AlternateContent>
+          <mc:Choice Requires="wps">
+            <w:drawing>
+              <wp:anchor distT="0" distB="0" distL="114300" distR="114300" simplePos="0" relativeHeight="251659264" behindDoc="0" locked="0" layoutInCell="1" allowOverlap="1" wp14:anchorId="0564AC48" wp14:editId="2ED48CF5">
+                <wp:simplePos x="0" y="0"/>
+                <wp:positionH relativeFrom="column">
+                  <wp:posOffset>21441</wp:posOffset>
+                </wp:positionH>
+                <wp:positionV relativeFrom="paragraph">
+                  <wp:posOffset>2752069</wp:posOffset>
+                </wp:positionV>
+                <wp:extent cx="1521954" cy="1291820"/>
+                <wp:effectExtent l="0" t="0" r="0" b="3810"/>
+                <wp:wrapNone/>
+                <wp:docPr id="1223233068" name="Forma libre: forma 1"/>
+                <wp:cNvGraphicFramePr/>
+                <a:graphic xmlns:a="http://schemas.openxmlformats.org/drawingml/2006/main">
+                  <a:graphicData uri="http://schemas.microsoft.com/office/word/2010/wordprocessingShape">
+                    <wps:wsp>
+                      <wps:cNvSpPr/>
+                      <wps:spPr>
+                        <a:xfrm>
+                          <a:off x="0" y="0"/>
+                          <a:ext cx="1521954" cy="1291820"/>
+                        </a:xfrm>
+                        <a:custGeom>
+                          <a:avLst/>
+                          <a:gdLst>
+                            <a:gd name="connsiteX0" fmla="*/ 1337847 w 1521954"/>
+                            <a:gd name="connsiteY0" fmla="*/ 1291820 h 1291820"/>
+                            <a:gd name="connsiteX1" fmla="*/ 0 w 1521954"/>
+                            <a:gd name="connsiteY1" fmla="*/ 1291820 h 1291820"/>
+                            <a:gd name="connsiteX2" fmla="*/ 27616 w 1521954"/>
+                            <a:gd name="connsiteY2" fmla="*/ 923605 h 1291820"/>
+                            <a:gd name="connsiteX3" fmla="*/ 165696 w 1521954"/>
+                            <a:gd name="connsiteY3" fmla="*/ 420378 h 1291820"/>
+                            <a:gd name="connsiteX4" fmla="*/ 380488 w 1521954"/>
+                            <a:gd name="connsiteY4" fmla="*/ 0 h 1291820"/>
+                            <a:gd name="connsiteX5" fmla="*/ 1521954 w 1521954"/>
+                            <a:gd name="connsiteY5" fmla="*/ 705745 h 1291820"/>
+                            <a:gd name="connsiteX6" fmla="*/ 1383874 w 1521954"/>
+                            <a:gd name="connsiteY6" fmla="*/ 1003385 h 1291820"/>
+                            <a:gd name="connsiteX7" fmla="*/ 1337847 w 1521954"/>
+                            <a:gd name="connsiteY7" fmla="*/ 1291820 h 1291820"/>
+                          </a:gdLst>
+                          <a:ahLst/>
+                          <a:cxnLst>
+                            <a:cxn ang="0">
+                              <a:pos x="connsiteX0" y="connsiteY0"/>
+                            </a:cxn>
+                            <a:cxn ang="0">
+                              <a:pos x="connsiteX1" y="connsiteY1"/>
+                            </a:cxn>
+                            <a:cxn ang="0">
+                              <a:pos x="connsiteX2" y="connsiteY2"/>
+                            </a:cxn>
+                            <a:cxn ang="0">
+                              <a:pos x="connsiteX3" y="connsiteY3"/>
+                            </a:cxn>
+                            <a:cxn ang="0">
+                              <a:pos x="connsiteX4" y="connsiteY4"/>
+                            </a:cxn>
+                            <a:cxn ang="0">
+                              <a:pos x="connsiteX5" y="connsiteY5"/>
+                            </a:cxn>
+                            <a:cxn ang="0">
+                              <a:pos x="connsiteX6" y="connsiteY6"/>
+                            </a:cxn>
+                            <a:cxn ang="0">
+                              <a:pos x="connsiteX7" y="connsiteY7"/>
+                            </a:cxn>
+                          </a:cxnLst>
+                          <a:rect l="l" t="t" r="r" b="b"/>
+                          <a:pathLst>
+                            <a:path w="1521954" h="1291820">
+                              <a:moveTo>
+                                <a:pt x="1337847" y="1291820"/>
+                              </a:moveTo>
+                              <a:lnTo>
+                                <a:pt x="0" y="1291820"/>
+                              </a:lnTo>
+                              <a:lnTo>
+                                <a:pt x="27616" y="923605"/>
+                              </a:lnTo>
+                              <a:lnTo>
+                                <a:pt x="165696" y="420378"/>
+                              </a:lnTo>
+                              <a:lnTo>
+                                <a:pt x="380488" y="0"/>
+                              </a:lnTo>
+                              <a:lnTo>
+                                <a:pt x="1521954" y="705745"/>
+                              </a:lnTo>
+                              <a:lnTo>
+                                <a:pt x="1383874" y="1003385"/>
+                              </a:lnTo>
+                              <a:lnTo>
+                                <a:pt x="1337847" y="1291820"/>
+                              </a:lnTo>
+                              <a:close/>
+                            </a:path>
+                          </a:pathLst>
+                        </a:custGeom>
+                        <a:noFill/>
+                        <a:ln>
+                          <a:noFill/>
+                        </a:ln>
+                      </wps:spPr>
+                      <wps:style>
+                        <a:lnRef idx="2">
+                          <a:schemeClr val="accent1">
+                            <a:shade val="15000"/>
+                          </a:schemeClr>
+                        </a:lnRef>
+                        <a:fillRef idx="1">
+                          <a:schemeClr val="accent1"/>
+                        </a:fillRef>
+                        <a:effectRef idx="0">
+                          <a:schemeClr val="accent1"/>
+                        </a:effectRef>
+                        <a:fontRef idx="minor">
+                          <a:schemeClr val="lt1"/>
+                        </a:fontRef>
+                      </wps:style>
+                      <wps:bodyPr rot="0" spcFirstLastPara="0" vertOverflow="overflow" horzOverflow="overflow" vert="horz" wrap="square" lIns="91440" tIns="45720" rIns="91440" bIns="45720" numCol="1" spcCol="0" rtlCol="0" fromWordArt="0" anchor="ctr" anchorCtr="0" forceAA="0" compatLnSpc="1">
+                        <a:prstTxWarp prst="textNoShape">
+                          <a:avLst/>
+                        </a:prstTxWarp>
+                        <a:noAutofit/>
+                      </wps:bodyPr>
+                    </wps:wsp>
+                  </a:graphicData>
+                </a:graphic>
+              </wp:anchor>
+            </w:drawing>
+          </mc:Choice>
+          <mc:Fallback>
+            <w:pict>
+              <v:shape w14:anchorId="4BB5331F" id="Forma libre: forma 1" o:spid="_x0000_s1026" style="position:absolute;margin-left:1.7pt;margin-top:216.7pt;width:119.85pt;height:101.7pt;z-index:251659264;visibility:visible;mso-wrap-style:square;mso-wrap-distance-left:9pt;mso-wrap-distance-top:0;mso-wrap-distance-right:9pt;mso-wrap-distance-bottom:0;mso-position-horizontal:absolute;mso-position-horizontal-relative:text;mso-position-vertical:absolute;mso-position-vertical-relative:text;v-text-anchor:middle" coordsize="1521954,1291820" o:gfxdata="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" path="m1337847,1291820l,1291820,27616,923605,165696,420378,380488,,1521954,705745r-138080,297640l1337847,1291820xe" filled="f" stroked="f" strokeweight="1pt">
+                <v:stroke joinstyle="miter"/>
+                <v:path arrowok="t" o:connecttype="custom" o:connectlocs="1337847,1291820;0,1291820;27616,923605;165696,420378;380488,0;1521954,705745;1383874,1003385;1337847,1291820" o:connectangles="0,0,0,0,0,0,0,0"/>
+              </v:shape>
+            </w:pict>
+          </mc:Fallback>
+        </mc:AlternateContent>
+      </w:r>
+      <w:r>
+        <w:rPr>
+          <w:rFonts w:ascii="Times New Roman" w:hAnsi="Times New Roman" w:cs="Times New Roman"/>
+          <w:noProof/>
+          <w:sz w:val="24"/>
+          <w:szCs w:val="24"/>
+        </w:rPr>
         <w:drawing>
-          <wp:inline distT="0" distB="0" distL="0" distR="0" wp14:anchorId="3690DA2F" wp14:editId="7A42EA06">
+          <wp:inline distT="0" distB="0" distL="0" distR="0" wp14:anchorId="3690DA2F" wp14:editId="2B3060B5">
             <wp:extent cx="5400040" cy="4050030"/>
             <wp:effectExtent l="0" t="0" r="0" b="7620"/>
             <wp:docPr id="1540491502" name="Imagen 1" descr="Gráfico, Gráfico de proyección solar&#10;&#10;El contenido generado por IA puede ser incorrecto."/>
@@ -174,7 +1218,7 @@
                     <pic:cNvPicPr/>
                   </pic:nvPicPr>
                   <pic:blipFill>
-                    <a:blip r:embed="rId8">
+                    <a:blip r:embed="rId14">
                       <a:extLst>
                         <a:ext uri="{28A0092B-C50C-407E-A947-70E740481C1C}">
                           <a14:useLocalDpi xmlns:a14="http://schemas.microsoft.com/office/drawing/2010/main" val="0"/>
@@ -326,6 +1370,8 @@
         </w:rPr>
         <w:t xml:space="preserve"> Subsistema de Identidad y Reputación</w:t>
       </w:r>
+      <w:bookmarkStart w:id="0" w:name="Subsistema_de_Identidad_y_Reputación"/>
+      <w:bookmarkEnd w:id="0"/>
     </w:p>
     <w:p>
       <w:pPr>
@@ -482,6 +1528,8 @@
         </w:rPr>
         <w:t xml:space="preserve"> Subsistema de Inventario y Wishlist</w:t>
       </w:r>
+      <w:bookmarkStart w:id="1" w:name="Subsistema_de_Inventario_y_Wishlist"/>
+      <w:bookmarkEnd w:id="1"/>
     </w:p>
     <w:p>
       <w:pPr>
@@ -626,6 +1674,8 @@
         </w:rPr>
         <w:t>6.2.3 Subsistema de Matching Inteligente</w:t>
       </w:r>
+      <w:bookmarkStart w:id="2" w:name="Subsistema_de_Matching_Inteligente"/>
+      <w:bookmarkEnd w:id="2"/>
     </w:p>
     <w:p>
       <w:pPr>
@@ -772,6 +1822,8 @@
         </w:rPr>
         <w:t>Subsistema de Gestión de Transacciones</w:t>
       </w:r>
+      <w:bookmarkStart w:id="3" w:name="Subsistema_de_Gestión_de_Transacciones"/>
+      <w:bookmarkEnd w:id="3"/>
     </w:p>
     <w:p>
       <w:pPr>
@@ -909,6 +1961,8 @@
         </w:rPr>
         <w:t>6.2.5 Subsistema Económico</w:t>
       </w:r>
+      <w:bookmarkStart w:id="4" w:name="Subsistema_Económico"/>
+      <w:bookmarkEnd w:id="4"/>
     </w:p>
     <w:p>
       <w:pPr>
@@ -1120,6 +2174,8 @@
         </w:rPr>
         <w:t>6.2.6 Subsistema de Notificaciones y Comunicación</w:t>
       </w:r>
+      <w:bookmarkStart w:id="5" w:name="Subsistema_de_Notificaciones_y_Comunicac"/>
+      <w:bookmarkEnd w:id="5"/>
     </w:p>
     <w:p>
       <w:pPr>
@@ -1284,8 +2340,23 @@
           <w:sz w:val="24"/>
           <w:szCs w:val="24"/>
         </w:rPr>
-        <w:t>Subsistema de Identidad y Reputación</w:t>
+        <w:t xml:space="preserve">Subsistema de </w:t>
       </w:r>
+      <w:hyperlink w:anchor="Subsistema_de_Identidad_y_Reputación" w:history="1">
+        <w:r>
+          <w:rPr>
+            <w:rStyle w:val="Hipervnculo"/>
+            <w:rFonts w:ascii="Times New Roman" w:hAnsi="Times New Roman" w:cs="Times New Roman"/>
+            <w:b/>
+            <w:bCs/>
+            <w:i/>
+            <w:iCs/>
+            <w:sz w:val="24"/>
+            <w:szCs w:val="24"/>
+          </w:rPr>
+          <w:t>Identidad y Reputación</w:t>
+        </w:r>
+      </w:hyperlink>
     </w:p>
     <w:p>
       <w:pPr>
@@ -1321,7 +2392,7 @@
                     </pic:cNvPicPr>
                   </pic:nvPicPr>
                   <pic:blipFill>
-                    <a:blip r:embed="rId9">
+                    <a:blip r:embed="rId15">
                       <a:extLst>
                         <a:ext uri="{28A0092B-C50C-407E-A947-70E740481C1C}">
                           <a14:useLocalDpi xmlns:a14="http://schemas.microsoft.com/office/drawing/2010/main" val="0"/>
@@ -1391,8 +2462,23 @@
           <w:sz w:val="24"/>
           <w:szCs w:val="24"/>
         </w:rPr>
-        <w:t>Subsistema de Inventario y Wishlist</w:t>
+        <w:t xml:space="preserve">Subsistema de </w:t>
       </w:r>
+      <w:hyperlink w:anchor="Subsistema_de_Inventario_y_Wishlist" w:history="1">
+        <w:r>
+          <w:rPr>
+            <w:rStyle w:val="Hipervnculo"/>
+            <w:rFonts w:ascii="Times New Roman" w:hAnsi="Times New Roman" w:cs="Times New Roman"/>
+            <w:b/>
+            <w:bCs/>
+            <w:i/>
+            <w:iCs/>
+            <w:sz w:val="24"/>
+            <w:szCs w:val="24"/>
+          </w:rPr>
+          <w:t>Inventario y Wishlist</w:t>
+        </w:r>
+      </w:hyperlink>
     </w:p>
     <w:p>
       <w:pPr>
@@ -1428,7 +2514,7 @@
                     </pic:cNvPicPr>
                   </pic:nvPicPr>
                   <pic:blipFill>
-                    <a:blip r:embed="rId10">
+                    <a:blip r:embed="rId16">
                       <a:extLst>
                         <a:ext uri="{28A0092B-C50C-407E-A947-70E740481C1C}">
                           <a14:useLocalDpi xmlns:a14="http://schemas.microsoft.com/office/drawing/2010/main" val="0"/>
@@ -1521,7 +2607,7 @@
                     </pic:cNvPicPr>
                   </pic:nvPicPr>
                   <pic:blipFill>
-                    <a:blip r:embed="rId11">
+                    <a:blip r:embed="rId17">
                       <a:extLst>
                         <a:ext uri="{28A0092B-C50C-407E-A947-70E740481C1C}">
                           <a14:useLocalDpi xmlns:a14="http://schemas.microsoft.com/office/drawing/2010/main" val="0"/>
@@ -1567,8 +2653,23 @@
           <w:sz w:val="24"/>
           <w:szCs w:val="24"/>
         </w:rPr>
-        <w:t>Subsistemas de Transacciones</w:t>
+        <w:t xml:space="preserve">Subsistemas de </w:t>
       </w:r>
+      <w:hyperlink w:anchor="Subsistema_de_Gestión_de_Transacciones" w:history="1">
+        <w:r>
+          <w:rPr>
+            <w:rStyle w:val="Hipervnculo"/>
+            <w:rFonts w:ascii="Times New Roman" w:hAnsi="Times New Roman" w:cs="Times New Roman"/>
+            <w:b/>
+            <w:bCs/>
+            <w:i/>
+            <w:iCs/>
+            <w:sz w:val="24"/>
+            <w:szCs w:val="24"/>
+          </w:rPr>
+          <w:t>Transacciones</w:t>
+        </w:r>
+      </w:hyperlink>
       <w:r>
         <w:rPr>
           <w:rFonts w:ascii="Times New Roman" w:hAnsi="Times New Roman" w:cs="Times New Roman"/>
@@ -1579,7 +2680,34 @@
           <w:sz w:val="24"/>
           <w:szCs w:val="24"/>
         </w:rPr>
-        <w:t xml:space="preserve"> y Matching</w:t>
+        <w:t xml:space="preserve"> y </w:t>
+      </w:r>
+      <w:hyperlink w:anchor="Subsistema_de_Matching_Inteligente" w:history="1">
+        <w:r>
+          <w:rPr>
+            <w:rStyle w:val="Hipervnculo"/>
+            <w:rFonts w:ascii="Times New Roman" w:hAnsi="Times New Roman" w:cs="Times New Roman"/>
+            <w:b/>
+            <w:bCs/>
+            <w:i/>
+            <w:iCs/>
+            <w:sz w:val="24"/>
+            <w:szCs w:val="24"/>
+          </w:rPr>
+          <w:t>Matching</w:t>
+        </w:r>
+      </w:hyperlink>
+      <w:r>
+        <w:rPr>
+          <w:rFonts w:ascii="Times New Roman" w:hAnsi="Times New Roman" w:cs="Times New Roman"/>
+          <w:b/>
+          <w:bCs/>
+          <w:i/>
+          <w:iCs/>
+          <w:sz w:val="24"/>
+          <w:szCs w:val="24"/>
+        </w:rPr>
+        <w:t xml:space="preserve"> </w:t>
       </w:r>
     </w:p>
     <w:p>
@@ -1610,8 +2738,23 @@
           <w:sz w:val="24"/>
           <w:szCs w:val="24"/>
         </w:rPr>
-        <w:t>Subsistema Económico</w:t>
+        <w:t xml:space="preserve">Subsistema </w:t>
       </w:r>
+      <w:hyperlink w:anchor="Subsistema_Económico" w:history="1">
+        <w:r>
+          <w:rPr>
+            <w:rStyle w:val="Hipervnculo"/>
+            <w:rFonts w:ascii="Times New Roman" w:hAnsi="Times New Roman" w:cs="Times New Roman"/>
+            <w:b/>
+            <w:bCs/>
+            <w:i/>
+            <w:iCs/>
+            <w:sz w:val="24"/>
+            <w:szCs w:val="24"/>
+          </w:rPr>
+          <w:t>Económico</w:t>
+        </w:r>
+      </w:hyperlink>
     </w:p>
     <w:p>
       <w:pPr>
@@ -1648,7 +2791,7 @@
                     </pic:cNvPicPr>
                   </pic:nvPicPr>
                   <pic:blipFill>
-                    <a:blip r:embed="rId12">
+                    <a:blip r:embed="rId18">
                       <a:extLst>
                         <a:ext uri="{28A0092B-C50C-407E-A947-70E740481C1C}">
                           <a14:useLocalDpi xmlns:a14="http://schemas.microsoft.com/office/drawing/2010/main" val="0"/>
@@ -1718,8 +2861,23 @@
           <w:sz w:val="24"/>
           <w:szCs w:val="24"/>
         </w:rPr>
-        <w:t>Subsistema de Notificaciones y Comunicación</w:t>
+        <w:t xml:space="preserve">Subsistema de </w:t>
       </w:r>
+      <w:hyperlink w:anchor="Subsistema_de_Notificaciones_y_Comunicac" w:history="1">
+        <w:r>
+          <w:rPr>
+            <w:rStyle w:val="Hipervnculo"/>
+            <w:rFonts w:ascii="Times New Roman" w:hAnsi="Times New Roman" w:cs="Times New Roman"/>
+            <w:b/>
+            <w:bCs/>
+            <w:i/>
+            <w:iCs/>
+            <w:sz w:val="24"/>
+            <w:szCs w:val="24"/>
+          </w:rPr>
+          <w:t>Notificaciones y Comunicación</w:t>
+        </w:r>
+      </w:hyperlink>
     </w:p>
     <w:p>
       <w:pPr>
@@ -1756,7 +2914,7 @@
                     </pic:cNvPicPr>
                   </pic:nvPicPr>
                   <pic:blipFill>
-                    <a:blip r:embed="rId13">
+                    <a:blip r:embed="rId19">
                       <a:extLst>
                         <a:ext uri="{28A0092B-C50C-407E-A947-70E740481C1C}">
                           <a14:useLocalDpi xmlns:a14="http://schemas.microsoft.com/office/drawing/2010/main" val="0"/>
@@ -2981,8 +4139,23 @@
           <w:sz w:val="24"/>
           <w:szCs w:val="24"/>
         </w:rPr>
-        <w:t>Subsistema de Identidad y Reputación</w:t>
+        <w:t xml:space="preserve">Subsistema de </w:t>
       </w:r>
+      <w:hyperlink w:anchor="Subsistema_de_Identidad_y_Reputación" w:history="1">
+        <w:r>
+          <w:rPr>
+            <w:rStyle w:val="Hipervnculo"/>
+            <w:rFonts w:ascii="Times New Roman" w:hAnsi="Times New Roman" w:cs="Times New Roman"/>
+            <w:b/>
+            <w:bCs/>
+            <w:i/>
+            <w:iCs/>
+            <w:sz w:val="24"/>
+            <w:szCs w:val="24"/>
+          </w:rPr>
+          <w:t>Identidad y Reputación</w:t>
+        </w:r>
+      </w:hyperlink>
     </w:p>
     <w:p>
       <w:pPr>
@@ -6777,8 +7950,23 @@
           <w:szCs w:val="24"/>
         </w:rPr>
         <w:lastRenderedPageBreak/>
-        <w:t>Subsistema de Inventario y Wishlist</w:t>
+        <w:t xml:space="preserve">Subsistema de </w:t>
       </w:r>
+      <w:hyperlink w:anchor="Subsistema_de_Inventario_y_Wishlist" w:history="1">
+        <w:r>
+          <w:rPr>
+            <w:rStyle w:val="Hipervnculo"/>
+            <w:rFonts w:ascii="Times New Roman" w:hAnsi="Times New Roman" w:cs="Times New Roman"/>
+            <w:b/>
+            <w:bCs/>
+            <w:i/>
+            <w:iCs/>
+            <w:sz w:val="24"/>
+            <w:szCs w:val="24"/>
+          </w:rPr>
+          <w:t>Inventario y Wishlist</w:t>
+        </w:r>
+      </w:hyperlink>
     </w:p>
     <w:tbl>
       <w:tblPr>
@@ -11616,7 +12804,7 @@
                 <w:b/>
               </w:rPr>
             </w:pPr>
-            <w:bookmarkStart w:id="0" w:name="_Hlk215844461"/>
+            <w:bookmarkStart w:id="6" w:name="_Hlk215844461"/>
             <w:r>
               <w:rPr>
                 <w:b/>
@@ -12590,7 +13778,7 @@
           </w:p>
         </w:tc>
       </w:tr>
-      <w:bookmarkEnd w:id="0"/>
+      <w:bookmarkEnd w:id="6"/>
     </w:tbl>
     <w:p>
       <w:pPr>
@@ -12707,8 +13895,50 @@
           <w:szCs w:val="24"/>
         </w:rPr>
         <w:lastRenderedPageBreak/>
-        <w:t>Subsistemas de Transacciones y Matching</w:t>
+        <w:t xml:space="preserve">Subsistemas de </w:t>
       </w:r>
+      <w:hyperlink w:anchor="Subsistema_de_Gestión_de_Transacciones" w:history="1">
+        <w:r>
+          <w:rPr>
+            <w:rStyle w:val="Hipervnculo"/>
+            <w:rFonts w:ascii="Times New Roman" w:hAnsi="Times New Roman" w:cs="Times New Roman"/>
+            <w:b/>
+            <w:bCs/>
+            <w:i/>
+            <w:iCs/>
+            <w:sz w:val="24"/>
+            <w:szCs w:val="24"/>
+          </w:rPr>
+          <w:t>Transacciones</w:t>
+        </w:r>
+      </w:hyperlink>
+      <w:r>
+        <w:rPr>
+          <w:rFonts w:ascii="Times New Roman" w:hAnsi="Times New Roman" w:cs="Times New Roman"/>
+          <w:b/>
+          <w:bCs/>
+          <w:i/>
+          <w:iCs/>
+          <w:sz w:val="24"/>
+          <w:szCs w:val="24"/>
+        </w:rPr>
+        <w:t xml:space="preserve"> y </w:t>
+      </w:r>
+      <w:hyperlink w:anchor="Subsistema_de_Matching_Inteligente" w:history="1">
+        <w:r>
+          <w:rPr>
+            <w:rStyle w:val="Hipervnculo"/>
+            <w:rFonts w:ascii="Times New Roman" w:hAnsi="Times New Roman" w:cs="Times New Roman"/>
+            <w:b/>
+            <w:bCs/>
+            <w:i/>
+            <w:iCs/>
+            <w:sz w:val="24"/>
+            <w:szCs w:val="24"/>
+          </w:rPr>
+          <w:t>Matching</w:t>
+        </w:r>
+      </w:hyperlink>
     </w:p>
     <w:tbl>
       <w:tblPr>
@@ -18793,9 +20023,6 @@
     </w:p>
     <w:p>
       <w:pPr>
-        <w:tabs>
-          <w:tab w:val="left" w:pos="1532"/>
-        </w:tabs>
         <w:rPr>
           <w:rFonts w:ascii="Times New Roman" w:hAnsi="Times New Roman" w:cs="Times New Roman"/>
           <w:sz w:val="24"/>
@@ -18803,162 +20030,761 @@
         </w:rPr>
       </w:pPr>
     </w:p>
-    <w:p>
-      <w:pPr>
-        <w:tabs>
-          <w:tab w:val="left" w:pos="1532"/>
-        </w:tabs>
-        <w:rPr>
-          <w:rFonts w:ascii="Times New Roman" w:hAnsi="Times New Roman" w:cs="Times New Roman"/>
-          <w:sz w:val="24"/>
-          <w:szCs w:val="24"/>
-        </w:rPr>
-      </w:pPr>
-    </w:p>
-    <w:p>
-      <w:pPr>
-        <w:tabs>
-          <w:tab w:val="left" w:pos="1532"/>
-        </w:tabs>
-        <w:rPr>
-          <w:rFonts w:ascii="Times New Roman" w:hAnsi="Times New Roman" w:cs="Times New Roman"/>
-          <w:sz w:val="24"/>
-          <w:szCs w:val="24"/>
-        </w:rPr>
-      </w:pPr>
-    </w:p>
-    <w:p>
-      <w:pPr>
-        <w:tabs>
-          <w:tab w:val="left" w:pos="1532"/>
-        </w:tabs>
-        <w:rPr>
-          <w:rFonts w:ascii="Times New Roman" w:hAnsi="Times New Roman" w:cs="Times New Roman"/>
-          <w:sz w:val="24"/>
-          <w:szCs w:val="24"/>
-        </w:rPr>
-      </w:pPr>
-    </w:p>
-    <w:p>
-      <w:pPr>
-        <w:tabs>
-          <w:tab w:val="left" w:pos="1532"/>
-        </w:tabs>
-        <w:rPr>
-          <w:rFonts w:ascii="Times New Roman" w:hAnsi="Times New Roman" w:cs="Times New Roman"/>
-          <w:sz w:val="24"/>
-          <w:szCs w:val="24"/>
-        </w:rPr>
-      </w:pPr>
-    </w:p>
-    <w:p>
-      <w:pPr>
-        <w:tabs>
-          <w:tab w:val="left" w:pos="1532"/>
-        </w:tabs>
-        <w:rPr>
-          <w:rFonts w:ascii="Times New Roman" w:hAnsi="Times New Roman" w:cs="Times New Roman"/>
-          <w:sz w:val="24"/>
-          <w:szCs w:val="24"/>
-        </w:rPr>
-      </w:pPr>
-    </w:p>
-    <w:p>
-      <w:pPr>
-        <w:tabs>
-          <w:tab w:val="left" w:pos="1532"/>
-        </w:tabs>
-        <w:rPr>
-          <w:rFonts w:ascii="Times New Roman" w:hAnsi="Times New Roman" w:cs="Times New Roman"/>
-          <w:sz w:val="24"/>
-          <w:szCs w:val="24"/>
-        </w:rPr>
-      </w:pPr>
-    </w:p>
-    <w:p>
-      <w:pPr>
-        <w:tabs>
-          <w:tab w:val="left" w:pos="1532"/>
-        </w:tabs>
-        <w:rPr>
-          <w:rFonts w:ascii="Times New Roman" w:hAnsi="Times New Roman" w:cs="Times New Roman"/>
-          <w:sz w:val="24"/>
-          <w:szCs w:val="24"/>
-        </w:rPr>
-      </w:pPr>
-    </w:p>
-    <w:p>
-      <w:pPr>
-        <w:tabs>
-          <w:tab w:val="left" w:pos="1532"/>
-        </w:tabs>
-        <w:rPr>
-          <w:rFonts w:ascii="Times New Roman" w:hAnsi="Times New Roman" w:cs="Times New Roman"/>
-          <w:sz w:val="24"/>
-          <w:szCs w:val="24"/>
-        </w:rPr>
-      </w:pPr>
-    </w:p>
-    <w:p>
-      <w:pPr>
-        <w:tabs>
-          <w:tab w:val="left" w:pos="1532"/>
-        </w:tabs>
-        <w:rPr>
-          <w:rFonts w:ascii="Times New Roman" w:hAnsi="Times New Roman" w:cs="Times New Roman"/>
-          <w:sz w:val="24"/>
-          <w:szCs w:val="24"/>
-        </w:rPr>
-      </w:pPr>
-    </w:p>
-    <w:p>
-      <w:pPr>
-        <w:tabs>
-          <w:tab w:val="left" w:pos="1532"/>
-        </w:tabs>
-        <w:rPr>
-          <w:rFonts w:ascii="Times New Roman" w:hAnsi="Times New Roman" w:cs="Times New Roman"/>
-          <w:sz w:val="24"/>
-          <w:szCs w:val="24"/>
-        </w:rPr>
-      </w:pPr>
-    </w:p>
-    <w:p>
-      <w:pPr>
-        <w:tabs>
-          <w:tab w:val="left" w:pos="1532"/>
-        </w:tabs>
-        <w:rPr>
-          <w:rFonts w:ascii="Times New Roman" w:hAnsi="Times New Roman" w:cs="Times New Roman"/>
-          <w:sz w:val="24"/>
-          <w:szCs w:val="24"/>
-        </w:rPr>
-      </w:pPr>
-    </w:p>
-    <w:p>
-      <w:pPr>
-        <w:tabs>
-          <w:tab w:val="left" w:pos="1532"/>
-        </w:tabs>
-        <w:rPr>
-          <w:rFonts w:ascii="Times New Roman" w:hAnsi="Times New Roman" w:cs="Times New Roman"/>
-          <w:sz w:val="24"/>
-          <w:szCs w:val="24"/>
-        </w:rPr>
-      </w:pPr>
-    </w:p>
-    <w:p>
-      <w:pPr>
-        <w:tabs>
-          <w:tab w:val="left" w:pos="1532"/>
-        </w:tabs>
-        <w:rPr>
-          <w:rFonts w:ascii="Times New Roman" w:hAnsi="Times New Roman" w:cs="Times New Roman"/>
-          <w:sz w:val="24"/>
-          <w:szCs w:val="24"/>
-        </w:rPr>
-      </w:pPr>
-    </w:p>
+    <w:tbl>
+      <w:tblPr>
+        <w:tblpPr w:leftFromText="141" w:rightFromText="141" w:horzAnchor="margin" w:tblpXSpec="center" w:tblpY="-876"/>
+        <w:tblW w:w="11040" w:type="dxa"/>
+        <w:tblBorders>
+          <w:top w:val="single" w:sz="8" w:space="0" w:color="000000"/>
+          <w:left w:val="single" w:sz="8" w:space="0" w:color="000000"/>
+          <w:bottom w:val="single" w:sz="8" w:space="0" w:color="000000"/>
+          <w:right w:val="single" w:sz="8" w:space="0" w:color="000000"/>
+          <w:insideH w:val="single" w:sz="8" w:space="0" w:color="000000"/>
+          <w:insideV w:val="single" w:sz="8" w:space="0" w:color="000000"/>
+        </w:tblBorders>
+        <w:tblLayout w:type="fixed"/>
+        <w:tblLook w:val="0600" w:firstRow="0" w:lastRow="0" w:firstColumn="0" w:lastColumn="0" w:noHBand="1" w:noVBand="1"/>
+      </w:tblPr>
+      <w:tblGrid>
+        <w:gridCol w:w="1770"/>
+        <w:gridCol w:w="630"/>
+        <w:gridCol w:w="8640"/>
+      </w:tblGrid>
+      <w:tr>
+        <w:trPr>
+          <w:trHeight w:val="420"/>
+        </w:trPr>
+        <w:tc>
+          <w:tcPr>
+            <w:tcW w:w="1770" w:type="dxa"/>
+            <w:shd w:val="clear" w:color="auto" w:fill="B3E5A1" w:themeFill="accent6" w:themeFillTint="66"/>
+            <w:tcMar>
+              <w:top w:w="100" w:type="dxa"/>
+              <w:left w:w="100" w:type="dxa"/>
+              <w:bottom w:w="100" w:type="dxa"/>
+              <w:right w:w="100" w:type="dxa"/>
+            </w:tcMar>
+          </w:tcPr>
+          <w:p>
+            <w:pPr>
+              <w:widowControl w:val="0"/>
+              <w:pBdr>
+                <w:top w:val="nil"/>
+                <w:left w:val="nil"/>
+                <w:bottom w:val="nil"/>
+                <w:right w:val="nil"/>
+                <w:between w:val="nil"/>
+              </w:pBdr>
+              <w:spacing w:line="240" w:lineRule="auto"/>
+              <w:rPr>
+                <w:b/>
+              </w:rPr>
+            </w:pPr>
+            <w:r>
+              <w:rPr>
+                <w:b/>
+              </w:rPr>
+              <w:lastRenderedPageBreak/>
+              <w:t>Autor</w:t>
+            </w:r>
+          </w:p>
+        </w:tc>
+        <w:tc>
+          <w:tcPr>
+            <w:tcW w:w="9270" w:type="dxa"/>
+            <w:gridSpan w:val="2"/>
+            <w:tcMar>
+              <w:top w:w="100" w:type="dxa"/>
+              <w:left w:w="100" w:type="dxa"/>
+              <w:bottom w:w="100" w:type="dxa"/>
+              <w:right w:w="100" w:type="dxa"/>
+            </w:tcMar>
+          </w:tcPr>
+          <w:p>
+            <w:pPr>
+              <w:widowControl w:val="0"/>
+              <w:pBdr>
+                <w:top w:val="nil"/>
+                <w:left w:val="nil"/>
+                <w:bottom w:val="nil"/>
+                <w:right w:val="nil"/>
+                <w:between w:val="nil"/>
+              </w:pBdr>
+              <w:spacing w:line="240" w:lineRule="auto"/>
+              <w:rPr>
+                <w:bCs/>
+              </w:rPr>
+            </w:pPr>
+            <w:r>
+              <w:rPr>
+                <w:bCs/>
+              </w:rPr>
+              <w:t>Carlos Belmonte Arias</w:t>
+            </w:r>
+          </w:p>
+        </w:tc>
+      </w:tr>
+      <w:tr>
+        <w:trPr>
+          <w:trHeight w:val="420"/>
+        </w:trPr>
+        <w:tc>
+          <w:tcPr>
+            <w:tcW w:w="1770" w:type="dxa"/>
+            <w:shd w:val="clear" w:color="auto" w:fill="83CAEB" w:themeFill="accent1" w:themeFillTint="66"/>
+            <w:tcMar>
+              <w:top w:w="100" w:type="dxa"/>
+              <w:left w:w="100" w:type="dxa"/>
+              <w:bottom w:w="100" w:type="dxa"/>
+              <w:right w:w="100" w:type="dxa"/>
+            </w:tcMar>
+          </w:tcPr>
+          <w:p>
+            <w:pPr>
+              <w:widowControl w:val="0"/>
+              <w:pBdr>
+                <w:top w:val="nil"/>
+                <w:left w:val="nil"/>
+                <w:bottom w:val="nil"/>
+                <w:right w:val="nil"/>
+                <w:between w:val="nil"/>
+              </w:pBdr>
+              <w:spacing w:line="240" w:lineRule="auto"/>
+              <w:rPr>
+                <w:b/>
+              </w:rPr>
+            </w:pPr>
+            <w:r>
+              <w:rPr>
+                <w:b/>
+              </w:rPr>
+              <w:t>[ CU-TM0</w:t>
+            </w:r>
+            <w:r>
+              <w:rPr>
+                <w:b/>
+              </w:rPr>
+              <w:t>7</w:t>
+            </w:r>
+            <w:r>
+              <w:rPr>
+                <w:b/>
+              </w:rPr>
+              <w:t>]</w:t>
+            </w:r>
+          </w:p>
+        </w:tc>
+        <w:tc>
+          <w:tcPr>
+            <w:tcW w:w="9270" w:type="dxa"/>
+            <w:gridSpan w:val="2"/>
+            <w:shd w:val="clear" w:color="auto" w:fill="83CAEB" w:themeFill="accent1" w:themeFillTint="66"/>
+            <w:tcMar>
+              <w:top w:w="100" w:type="dxa"/>
+              <w:left w:w="100" w:type="dxa"/>
+              <w:bottom w:w="100" w:type="dxa"/>
+              <w:right w:w="100" w:type="dxa"/>
+            </w:tcMar>
+          </w:tcPr>
+          <w:p>
+            <w:pPr>
+              <w:widowControl w:val="0"/>
+              <w:pBdr>
+                <w:top w:val="nil"/>
+                <w:left w:val="nil"/>
+                <w:bottom w:val="nil"/>
+                <w:right w:val="nil"/>
+                <w:between w:val="nil"/>
+              </w:pBdr>
+              <w:spacing w:line="240" w:lineRule="auto"/>
+              <w:rPr>
+                <w:bCs/>
+              </w:rPr>
+            </w:pPr>
+            <w:r>
+              <w:rPr>
+                <w:bCs/>
+              </w:rPr>
+              <w:t>Reclamar SwapCoins de Intercambio</w:t>
+            </w:r>
+          </w:p>
+        </w:tc>
+      </w:tr>
+      <w:tr>
+        <w:trPr>
+          <w:trHeight w:val="420"/>
+        </w:trPr>
+        <w:tc>
+          <w:tcPr>
+            <w:tcW w:w="1770" w:type="dxa"/>
+            <w:shd w:val="clear" w:color="auto" w:fill="FFF2CC"/>
+            <w:tcMar>
+              <w:top w:w="100" w:type="dxa"/>
+              <w:left w:w="100" w:type="dxa"/>
+              <w:bottom w:w="100" w:type="dxa"/>
+              <w:right w:w="100" w:type="dxa"/>
+            </w:tcMar>
+          </w:tcPr>
+          <w:p>
+            <w:pPr>
+              <w:widowControl w:val="0"/>
+              <w:pBdr>
+                <w:top w:val="nil"/>
+                <w:left w:val="nil"/>
+                <w:bottom w:val="nil"/>
+                <w:right w:val="nil"/>
+                <w:between w:val="nil"/>
+              </w:pBdr>
+              <w:spacing w:line="240" w:lineRule="auto"/>
+              <w:rPr>
+                <w:b/>
+              </w:rPr>
+            </w:pPr>
+            <w:r>
+              <w:rPr>
+                <w:b/>
+              </w:rPr>
+              <w:t>Descripción</w:t>
+            </w:r>
+          </w:p>
+        </w:tc>
+        <w:tc>
+          <w:tcPr>
+            <w:tcW w:w="9270" w:type="dxa"/>
+            <w:gridSpan w:val="2"/>
+            <w:tcMar>
+              <w:top w:w="100" w:type="dxa"/>
+              <w:left w:w="100" w:type="dxa"/>
+              <w:bottom w:w="100" w:type="dxa"/>
+              <w:right w:w="100" w:type="dxa"/>
+            </w:tcMar>
+          </w:tcPr>
+          <w:p>
+            <w:pPr>
+              <w:widowControl w:val="0"/>
+              <w:pBdr>
+                <w:top w:val="nil"/>
+                <w:left w:val="nil"/>
+                <w:bottom w:val="nil"/>
+                <w:right w:val="nil"/>
+                <w:between w:val="nil"/>
+              </w:pBdr>
+              <w:spacing w:line="240" w:lineRule="auto"/>
+            </w:pPr>
+            <w:r>
+              <w:t>El usuario reclama las monedas que se le deben por un intercambio.</w:t>
+            </w:r>
+          </w:p>
+        </w:tc>
+      </w:tr>
+      <w:tr>
+        <w:trPr>
+          <w:trHeight w:val="420"/>
+        </w:trPr>
+        <w:tc>
+          <w:tcPr>
+            <w:tcW w:w="1770" w:type="dxa"/>
+            <w:shd w:val="clear" w:color="auto" w:fill="FFF2CC"/>
+            <w:tcMar>
+              <w:top w:w="100" w:type="dxa"/>
+              <w:left w:w="100" w:type="dxa"/>
+              <w:bottom w:w="100" w:type="dxa"/>
+              <w:right w:w="100" w:type="dxa"/>
+            </w:tcMar>
+          </w:tcPr>
+          <w:p>
+            <w:pPr>
+              <w:widowControl w:val="0"/>
+              <w:pBdr>
+                <w:top w:val="nil"/>
+                <w:left w:val="nil"/>
+                <w:bottom w:val="nil"/>
+                <w:right w:val="nil"/>
+                <w:between w:val="nil"/>
+              </w:pBdr>
+              <w:spacing w:line="240" w:lineRule="auto"/>
+              <w:rPr>
+                <w:b/>
+              </w:rPr>
+            </w:pPr>
+            <w:r>
+              <w:rPr>
+                <w:b/>
+              </w:rPr>
+              <w:t>Actores</w:t>
+            </w:r>
+          </w:p>
+        </w:tc>
+        <w:tc>
+          <w:tcPr>
+            <w:tcW w:w="9270" w:type="dxa"/>
+            <w:gridSpan w:val="2"/>
+            <w:tcMar>
+              <w:top w:w="100" w:type="dxa"/>
+              <w:left w:w="100" w:type="dxa"/>
+              <w:bottom w:w="100" w:type="dxa"/>
+              <w:right w:w="100" w:type="dxa"/>
+            </w:tcMar>
+          </w:tcPr>
+          <w:p>
+            <w:pPr>
+              <w:widowControl w:val="0"/>
+              <w:pBdr>
+                <w:top w:val="nil"/>
+                <w:left w:val="nil"/>
+                <w:bottom w:val="nil"/>
+                <w:right w:val="nil"/>
+                <w:between w:val="nil"/>
+              </w:pBdr>
+              <w:spacing w:line="240" w:lineRule="auto"/>
+            </w:pPr>
+            <w:r>
+              <w:t>Principal: Usuario</w:t>
+            </w:r>
+          </w:p>
+        </w:tc>
+      </w:tr>
+      <w:tr>
+        <w:trPr>
+          <w:trHeight w:val="420"/>
+        </w:trPr>
+        <w:tc>
+          <w:tcPr>
+            <w:tcW w:w="1770" w:type="dxa"/>
+            <w:shd w:val="clear" w:color="auto" w:fill="FFF2CC"/>
+            <w:tcMar>
+              <w:top w:w="100" w:type="dxa"/>
+              <w:left w:w="100" w:type="dxa"/>
+              <w:bottom w:w="100" w:type="dxa"/>
+              <w:right w:w="100" w:type="dxa"/>
+            </w:tcMar>
+          </w:tcPr>
+          <w:p>
+            <w:pPr>
+              <w:widowControl w:val="0"/>
+              <w:pBdr>
+                <w:top w:val="nil"/>
+                <w:left w:val="nil"/>
+                <w:bottom w:val="nil"/>
+                <w:right w:val="nil"/>
+                <w:between w:val="nil"/>
+              </w:pBdr>
+              <w:spacing w:line="240" w:lineRule="auto"/>
+              <w:rPr>
+                <w:b/>
+              </w:rPr>
+            </w:pPr>
+            <w:r>
+              <w:rPr>
+                <w:b/>
+              </w:rPr>
+              <w:t>Pre</w:t>
+            </w:r>
+          </w:p>
+          <w:p>
+            <w:pPr>
+              <w:widowControl w:val="0"/>
+              <w:pBdr>
+                <w:top w:val="nil"/>
+                <w:left w:val="nil"/>
+                <w:bottom w:val="nil"/>
+                <w:right w:val="nil"/>
+                <w:between w:val="nil"/>
+              </w:pBdr>
+              <w:spacing w:line="240" w:lineRule="auto"/>
+              <w:rPr>
+                <w:b/>
+              </w:rPr>
+            </w:pPr>
+            <w:r>
+              <w:rPr>
+                <w:b/>
+              </w:rPr>
+              <w:t>condiciones</w:t>
+            </w:r>
+          </w:p>
+        </w:tc>
+        <w:tc>
+          <w:tcPr>
+            <w:tcW w:w="9270" w:type="dxa"/>
+            <w:gridSpan w:val="2"/>
+            <w:tcMar>
+              <w:top w:w="100" w:type="dxa"/>
+              <w:left w:w="100" w:type="dxa"/>
+              <w:bottom w:w="100" w:type="dxa"/>
+              <w:right w:w="100" w:type="dxa"/>
+            </w:tcMar>
+          </w:tcPr>
+          <w:p>
+            <w:pPr>
+              <w:widowControl w:val="0"/>
+              <w:pBdr>
+                <w:top w:val="nil"/>
+                <w:left w:val="nil"/>
+                <w:bottom w:val="nil"/>
+                <w:right w:val="nil"/>
+                <w:between w:val="nil"/>
+              </w:pBdr>
+              <w:spacing w:line="240" w:lineRule="auto"/>
+            </w:pPr>
+            <w:r>
+              <w:t xml:space="preserve">El usuario ha intercambiado un producto o servicio con otro </w:t>
+            </w:r>
+            <w:r>
+              <w:t>usuario a cambio de SwapCoins</w:t>
+            </w:r>
+            <w:r>
+              <w:t>.</w:t>
+            </w:r>
+          </w:p>
+        </w:tc>
+      </w:tr>
+      <w:tr>
+        <w:trPr>
+          <w:trHeight w:val="420"/>
+        </w:trPr>
+        <w:tc>
+          <w:tcPr>
+            <w:tcW w:w="1770" w:type="dxa"/>
+            <w:shd w:val="clear" w:color="auto" w:fill="FFF2CC"/>
+            <w:tcMar>
+              <w:top w:w="100" w:type="dxa"/>
+              <w:left w:w="100" w:type="dxa"/>
+              <w:bottom w:w="100" w:type="dxa"/>
+              <w:right w:w="100" w:type="dxa"/>
+            </w:tcMar>
+          </w:tcPr>
+          <w:p>
+            <w:pPr>
+              <w:widowControl w:val="0"/>
+              <w:pBdr>
+                <w:top w:val="nil"/>
+                <w:left w:val="nil"/>
+                <w:bottom w:val="nil"/>
+                <w:right w:val="nil"/>
+                <w:between w:val="nil"/>
+              </w:pBdr>
+              <w:spacing w:line="240" w:lineRule="auto"/>
+              <w:rPr>
+                <w:b/>
+              </w:rPr>
+            </w:pPr>
+            <w:r>
+              <w:rPr>
+                <w:b/>
+              </w:rPr>
+              <w:t>Post condiciones</w:t>
+            </w:r>
+          </w:p>
+        </w:tc>
+        <w:tc>
+          <w:tcPr>
+            <w:tcW w:w="9270" w:type="dxa"/>
+            <w:gridSpan w:val="2"/>
+            <w:tcMar>
+              <w:top w:w="100" w:type="dxa"/>
+              <w:left w:w="100" w:type="dxa"/>
+              <w:bottom w:w="100" w:type="dxa"/>
+              <w:right w:w="100" w:type="dxa"/>
+            </w:tcMar>
+          </w:tcPr>
+          <w:p>
+            <w:pPr>
+              <w:spacing w:after="480"/>
+            </w:pPr>
+            <w:r>
+              <w:t xml:space="preserve">El usuario </w:t>
+            </w:r>
+            <w:r>
+              <w:t>recibe sus SwapCoins</w:t>
+            </w:r>
+            <w:r>
+              <w:t>.</w:t>
+            </w:r>
+          </w:p>
+        </w:tc>
+      </w:tr>
+      <w:tr>
+        <w:trPr>
+          <w:trHeight w:val="420"/>
+        </w:trPr>
+        <w:tc>
+          <w:tcPr>
+            <w:tcW w:w="1770" w:type="dxa"/>
+            <w:vMerge w:val="restart"/>
+            <w:shd w:val="clear" w:color="auto" w:fill="FFF2CC"/>
+            <w:tcMar>
+              <w:top w:w="100" w:type="dxa"/>
+              <w:left w:w="100" w:type="dxa"/>
+              <w:bottom w:w="100" w:type="dxa"/>
+              <w:right w:w="100" w:type="dxa"/>
+            </w:tcMar>
+          </w:tcPr>
+          <w:p>
+            <w:pPr>
+              <w:widowControl w:val="0"/>
+              <w:pBdr>
+                <w:top w:val="nil"/>
+                <w:left w:val="nil"/>
+                <w:bottom w:val="nil"/>
+                <w:right w:val="nil"/>
+                <w:between w:val="nil"/>
+              </w:pBdr>
+              <w:spacing w:line="240" w:lineRule="auto"/>
+              <w:rPr>
+                <w:b/>
+              </w:rPr>
+            </w:pPr>
+            <w:r>
+              <w:rPr>
+                <w:b/>
+              </w:rPr>
+              <w:t>Secuencia Normal</w:t>
+            </w:r>
+          </w:p>
+        </w:tc>
+        <w:tc>
+          <w:tcPr>
+            <w:tcW w:w="630" w:type="dxa"/>
+            <w:shd w:val="clear" w:color="auto" w:fill="D9EAD3"/>
+            <w:tcMar>
+              <w:top w:w="100" w:type="dxa"/>
+              <w:left w:w="100" w:type="dxa"/>
+              <w:bottom w:w="100" w:type="dxa"/>
+              <w:right w:w="100" w:type="dxa"/>
+            </w:tcMar>
+          </w:tcPr>
+          <w:p>
+            <w:pPr>
+              <w:widowControl w:val="0"/>
+              <w:pBdr>
+                <w:top w:val="nil"/>
+                <w:left w:val="nil"/>
+                <w:bottom w:val="nil"/>
+                <w:right w:val="nil"/>
+                <w:between w:val="nil"/>
+              </w:pBdr>
+              <w:spacing w:line="240" w:lineRule="auto"/>
+              <w:rPr>
+                <w:b/>
+              </w:rPr>
+            </w:pPr>
+            <w:r>
+              <w:rPr>
+                <w:b/>
+              </w:rPr>
+              <w:t>#</w:t>
+            </w:r>
+          </w:p>
+        </w:tc>
+        <w:tc>
+          <w:tcPr>
+            <w:tcW w:w="8640" w:type="dxa"/>
+            <w:shd w:val="clear" w:color="auto" w:fill="D9EAD3"/>
+            <w:tcMar>
+              <w:top w:w="100" w:type="dxa"/>
+              <w:left w:w="100" w:type="dxa"/>
+              <w:bottom w:w="100" w:type="dxa"/>
+              <w:right w:w="100" w:type="dxa"/>
+            </w:tcMar>
+          </w:tcPr>
+          <w:p>
+            <w:pPr>
+              <w:widowControl w:val="0"/>
+              <w:spacing w:line="240" w:lineRule="auto"/>
+              <w:rPr>
+                <w:b/>
+              </w:rPr>
+            </w:pPr>
+            <w:r>
+              <w:rPr>
+                <w:b/>
+              </w:rPr>
+              <w:t>Acción</w:t>
+            </w:r>
+          </w:p>
+        </w:tc>
+      </w:tr>
+      <w:tr>
+        <w:trPr>
+          <w:trHeight w:val="420"/>
+        </w:trPr>
+        <w:tc>
+          <w:tcPr>
+            <w:tcW w:w="1770" w:type="dxa"/>
+            <w:vMerge/>
+            <w:shd w:val="clear" w:color="auto" w:fill="FFF2CC"/>
+            <w:tcMar>
+              <w:top w:w="100" w:type="dxa"/>
+              <w:left w:w="100" w:type="dxa"/>
+              <w:bottom w:w="100" w:type="dxa"/>
+              <w:right w:w="100" w:type="dxa"/>
+            </w:tcMar>
+          </w:tcPr>
+          <w:p>
+            <w:pPr>
+              <w:widowControl w:val="0"/>
+              <w:pBdr>
+                <w:top w:val="nil"/>
+                <w:left w:val="nil"/>
+                <w:bottom w:val="nil"/>
+                <w:right w:val="nil"/>
+                <w:between w:val="nil"/>
+              </w:pBdr>
+              <w:spacing w:line="240" w:lineRule="auto"/>
+            </w:pPr>
+          </w:p>
+        </w:tc>
+        <w:tc>
+          <w:tcPr>
+            <w:tcW w:w="630" w:type="dxa"/>
+            <w:tcMar>
+              <w:top w:w="100" w:type="dxa"/>
+              <w:left w:w="100" w:type="dxa"/>
+              <w:bottom w:w="100" w:type="dxa"/>
+              <w:right w:w="100" w:type="dxa"/>
+            </w:tcMar>
+          </w:tcPr>
+          <w:p>
+            <w:pPr>
+              <w:widowControl w:val="0"/>
+              <w:pBdr>
+                <w:top w:val="nil"/>
+                <w:left w:val="nil"/>
+                <w:bottom w:val="nil"/>
+                <w:right w:val="nil"/>
+                <w:between w:val="nil"/>
+              </w:pBdr>
+              <w:spacing w:line="240" w:lineRule="auto"/>
+            </w:pPr>
+            <w:r>
+              <w:t>1</w:t>
+            </w:r>
+          </w:p>
+        </w:tc>
+        <w:tc>
+          <w:tcPr>
+            <w:tcW w:w="8640" w:type="dxa"/>
+            <w:tcMar>
+              <w:top w:w="100" w:type="dxa"/>
+              <w:left w:w="100" w:type="dxa"/>
+              <w:bottom w:w="100" w:type="dxa"/>
+              <w:right w:w="100" w:type="dxa"/>
+            </w:tcMar>
+          </w:tcPr>
+          <w:p>
+            <w:pPr>
+              <w:widowControl w:val="0"/>
+              <w:pBdr>
+                <w:top w:val="nil"/>
+                <w:left w:val="nil"/>
+                <w:bottom w:val="nil"/>
+                <w:right w:val="nil"/>
+                <w:between w:val="nil"/>
+              </w:pBdr>
+              <w:spacing w:line="240" w:lineRule="auto"/>
+            </w:pPr>
+            <w:r>
+              <w:t xml:space="preserve">El usuario </w:t>
+            </w:r>
+            <w:r>
+              <w:t>hace clic en el botón de “Reclamar SwapCoins”</w:t>
+            </w:r>
+            <w:r>
+              <w:t>.</w:t>
+            </w:r>
+          </w:p>
+        </w:tc>
+      </w:tr>
+      <w:tr>
+        <w:trPr>
+          <w:trHeight w:val="420"/>
+        </w:trPr>
+        <w:tc>
+          <w:tcPr>
+            <w:tcW w:w="1770" w:type="dxa"/>
+            <w:vMerge/>
+            <w:shd w:val="clear" w:color="auto" w:fill="FFF2CC"/>
+            <w:tcMar>
+              <w:top w:w="100" w:type="dxa"/>
+              <w:left w:w="100" w:type="dxa"/>
+              <w:bottom w:w="100" w:type="dxa"/>
+              <w:right w:w="100" w:type="dxa"/>
+            </w:tcMar>
+          </w:tcPr>
+          <w:p>
+            <w:pPr>
+              <w:widowControl w:val="0"/>
+              <w:pBdr>
+                <w:top w:val="nil"/>
+                <w:left w:val="nil"/>
+                <w:bottom w:val="nil"/>
+                <w:right w:val="nil"/>
+                <w:between w:val="nil"/>
+              </w:pBdr>
+              <w:spacing w:line="240" w:lineRule="auto"/>
+            </w:pPr>
+          </w:p>
+        </w:tc>
+        <w:tc>
+          <w:tcPr>
+            <w:tcW w:w="630" w:type="dxa"/>
+            <w:tcMar>
+              <w:top w:w="100" w:type="dxa"/>
+              <w:left w:w="100" w:type="dxa"/>
+              <w:bottom w:w="100" w:type="dxa"/>
+              <w:right w:w="100" w:type="dxa"/>
+            </w:tcMar>
+          </w:tcPr>
+          <w:p>
+            <w:pPr>
+              <w:widowControl w:val="0"/>
+              <w:pBdr>
+                <w:top w:val="nil"/>
+                <w:left w:val="nil"/>
+                <w:bottom w:val="nil"/>
+                <w:right w:val="nil"/>
+                <w:between w:val="nil"/>
+              </w:pBdr>
+              <w:spacing w:line="240" w:lineRule="auto"/>
+            </w:pPr>
+            <w:r>
+              <w:t>2</w:t>
+            </w:r>
+          </w:p>
+        </w:tc>
+        <w:tc>
+          <w:tcPr>
+            <w:tcW w:w="8640" w:type="dxa"/>
+            <w:tcMar>
+              <w:top w:w="100" w:type="dxa"/>
+              <w:left w:w="100" w:type="dxa"/>
+              <w:bottom w:w="100" w:type="dxa"/>
+              <w:right w:w="100" w:type="dxa"/>
+            </w:tcMar>
+          </w:tcPr>
+          <w:p>
+            <w:pPr>
+              <w:widowControl w:val="0"/>
+              <w:pBdr>
+                <w:top w:val="nil"/>
+                <w:left w:val="nil"/>
+                <w:bottom w:val="nil"/>
+                <w:right w:val="nil"/>
+                <w:between w:val="nil"/>
+              </w:pBdr>
+              <w:spacing w:line="240" w:lineRule="auto"/>
+            </w:pPr>
+            <w:r>
+              <w:t xml:space="preserve">El </w:t>
+            </w:r>
+            <w:r>
+              <w:t>usuario recibe las SwapCoins y se actualiza el saldo de su cartera.</w:t>
+            </w:r>
+          </w:p>
+        </w:tc>
+      </w:tr>
+    </w:tbl>
     <w:p>
       <w:pPr>
         <w:tabs>
@@ -19760,164 +21586,23 @@
           <w:sz w:val="24"/>
           <w:szCs w:val="24"/>
         </w:rPr>
-        <w:t>Subsistema Económico</w:t>
+        <w:t xml:space="preserve">Subsistema </w:t>
       </w:r>
-    </w:p>
-    <w:p>
-      <w:pPr>
-        <w:tabs>
-          <w:tab w:val="left" w:pos="1532"/>
-        </w:tabs>
-        <w:rPr>
-          <w:rFonts w:ascii="Times New Roman" w:hAnsi="Times New Roman" w:cs="Times New Roman"/>
-          <w:sz w:val="24"/>
-          <w:szCs w:val="24"/>
-        </w:rPr>
-      </w:pPr>
-    </w:p>
-    <w:p>
-      <w:pPr>
-        <w:tabs>
-          <w:tab w:val="left" w:pos="1532"/>
-        </w:tabs>
-        <w:rPr>
-          <w:rFonts w:ascii="Times New Roman" w:hAnsi="Times New Roman" w:cs="Times New Roman"/>
-          <w:sz w:val="24"/>
-          <w:szCs w:val="24"/>
-        </w:rPr>
-      </w:pPr>
-    </w:p>
-    <w:p>
-      <w:pPr>
-        <w:tabs>
-          <w:tab w:val="left" w:pos="1532"/>
-        </w:tabs>
-        <w:rPr>
-          <w:rFonts w:ascii="Times New Roman" w:hAnsi="Times New Roman" w:cs="Times New Roman"/>
-          <w:sz w:val="24"/>
-          <w:szCs w:val="24"/>
-        </w:rPr>
-      </w:pPr>
-    </w:p>
-    <w:p>
-      <w:pPr>
-        <w:tabs>
-          <w:tab w:val="left" w:pos="1532"/>
-        </w:tabs>
-        <w:rPr>
-          <w:rFonts w:ascii="Times New Roman" w:hAnsi="Times New Roman" w:cs="Times New Roman"/>
-          <w:sz w:val="24"/>
-          <w:szCs w:val="24"/>
-        </w:rPr>
-      </w:pPr>
-    </w:p>
-    <w:p>
-      <w:pPr>
-        <w:tabs>
-          <w:tab w:val="left" w:pos="1532"/>
-        </w:tabs>
-        <w:rPr>
-          <w:rFonts w:ascii="Times New Roman" w:hAnsi="Times New Roman" w:cs="Times New Roman"/>
-          <w:sz w:val="24"/>
-          <w:szCs w:val="24"/>
-        </w:rPr>
-      </w:pPr>
-    </w:p>
-    <w:p>
-      <w:pPr>
-        <w:tabs>
-          <w:tab w:val="left" w:pos="1532"/>
-        </w:tabs>
-        <w:rPr>
-          <w:rFonts w:ascii="Times New Roman" w:hAnsi="Times New Roman" w:cs="Times New Roman"/>
-          <w:sz w:val="24"/>
-          <w:szCs w:val="24"/>
-        </w:rPr>
-      </w:pPr>
-    </w:p>
-    <w:p>
-      <w:pPr>
-        <w:tabs>
-          <w:tab w:val="left" w:pos="1532"/>
-        </w:tabs>
-        <w:rPr>
-          <w:rFonts w:ascii="Times New Roman" w:hAnsi="Times New Roman" w:cs="Times New Roman"/>
-          <w:sz w:val="24"/>
-          <w:szCs w:val="24"/>
-        </w:rPr>
-      </w:pPr>
-    </w:p>
-    <w:p>
-      <w:pPr>
-        <w:tabs>
-          <w:tab w:val="left" w:pos="1532"/>
-        </w:tabs>
-        <w:rPr>
-          <w:rFonts w:ascii="Times New Roman" w:hAnsi="Times New Roman" w:cs="Times New Roman"/>
-          <w:sz w:val="24"/>
-          <w:szCs w:val="24"/>
-        </w:rPr>
-      </w:pPr>
-    </w:p>
-    <w:p>
-      <w:pPr>
-        <w:tabs>
-          <w:tab w:val="left" w:pos="1532"/>
-        </w:tabs>
-        <w:rPr>
-          <w:rFonts w:ascii="Times New Roman" w:hAnsi="Times New Roman" w:cs="Times New Roman"/>
-          <w:sz w:val="24"/>
-          <w:szCs w:val="24"/>
-        </w:rPr>
-      </w:pPr>
-    </w:p>
-    <w:p>
-      <w:pPr>
-        <w:tabs>
-          <w:tab w:val="left" w:pos="1532"/>
-        </w:tabs>
-        <w:rPr>
-          <w:rFonts w:ascii="Times New Roman" w:hAnsi="Times New Roman" w:cs="Times New Roman"/>
-          <w:sz w:val="24"/>
-          <w:szCs w:val="24"/>
-        </w:rPr>
-      </w:pPr>
-    </w:p>
-    <w:p>
-      <w:pPr>
-        <w:tabs>
-          <w:tab w:val="left" w:pos="1532"/>
-        </w:tabs>
-        <w:rPr>
-          <w:rFonts w:ascii="Times New Roman" w:hAnsi="Times New Roman" w:cs="Times New Roman"/>
-          <w:sz w:val="24"/>
-          <w:szCs w:val="24"/>
-        </w:rPr>
-      </w:pPr>
-    </w:p>
-    <w:p>
-      <w:pPr>
-        <w:tabs>
-          <w:tab w:val="left" w:pos="1532"/>
-        </w:tabs>
-        <w:rPr>
-          <w:rFonts w:ascii="Times New Roman" w:hAnsi="Times New Roman" w:cs="Times New Roman"/>
-          <w:sz w:val="24"/>
-          <w:szCs w:val="24"/>
-        </w:rPr>
-      </w:pPr>
-    </w:p>
-    <w:p>
-      <w:pPr>
-        <w:tabs>
-          <w:tab w:val="left" w:pos="1532"/>
-        </w:tabs>
-        <w:rPr>
-          <w:rFonts w:ascii="Times New Roman" w:hAnsi="Times New Roman" w:cs="Times New Roman"/>
-          <w:sz w:val="24"/>
-          <w:szCs w:val="24"/>
-        </w:rPr>
-      </w:pPr>
+      <w:hyperlink w:anchor="Subsistema_Económico" w:history="1">
+        <w:r>
+          <w:rPr>
+            <w:rStyle w:val="Hipervnculo"/>
+            <w:rFonts w:ascii="Times New Roman" w:hAnsi="Times New Roman" w:cs="Times New Roman"/>
+            <w:b/>
+            <w:bCs/>
+            <w:i/>
+            <w:iCs/>
+            <w:sz w:val="24"/>
+            <w:szCs w:val="24"/>
+          </w:rPr>
+          <w:t>Económico</w:t>
+        </w:r>
+      </w:hyperlink>
     </w:p>
     <w:p>
       <w:pPr>
@@ -19985,6 +21670,7 @@
               <w:rPr>
                 <w:b/>
               </w:rPr>
+              <w:lastRenderedPageBreak/>
               <w:t>Autor</w:t>
             </w:r>
           </w:p>
@@ -20066,14 +21752,14 @@
               </w:rPr>
               <w:t xml:space="preserve"> </w:t>
             </w:r>
-            <w:bookmarkStart w:id="1" w:name="_Hlk215844186"/>
+            <w:bookmarkStart w:id="7" w:name="_Hlk215844186"/>
             <w:r>
               <w:rPr>
                 <w:b/>
               </w:rPr>
               <w:t>CU-NC01</w:t>
             </w:r>
-            <w:bookmarkEnd w:id="1"/>
+            <w:bookmarkEnd w:id="7"/>
             <w:r>
               <w:rPr>
                 <w:b/>
@@ -20616,8 +22302,23 @@
           <w:sz w:val="24"/>
           <w:szCs w:val="24"/>
         </w:rPr>
-        <w:t>Subsistema de Notificaciones y Comunicación</w:t>
+        <w:t xml:space="preserve">Subsistema de </w:t>
       </w:r>
+      <w:hyperlink w:anchor="Subsistema_de_Notificaciones_y_Comunicac" w:history="1">
+        <w:r>
+          <w:rPr>
+            <w:rStyle w:val="Hipervnculo"/>
+            <w:rFonts w:ascii="Times New Roman" w:hAnsi="Times New Roman" w:cs="Times New Roman"/>
+            <w:b/>
+            <w:bCs/>
+            <w:i/>
+            <w:iCs/>
+            <w:sz w:val="24"/>
+            <w:szCs w:val="24"/>
+          </w:rPr>
+          <w:t>Notificaciones y Comunicación</w:t>
+        </w:r>
+      </w:hyperlink>
     </w:p>
     <w:p>
       <w:pPr>
@@ -22999,7 +24700,6 @@
           <w:sz w:val="28"/>
           <w:szCs w:val="28"/>
         </w:rPr>
-        <w:lastRenderedPageBreak/>
         <w:t>6.5 Diagramas de actividad</w:t>
       </w:r>
     </w:p>
@@ -23021,6 +24721,7 @@
           <w:sz w:val="24"/>
           <w:szCs w:val="24"/>
         </w:rPr>
+        <w:lastRenderedPageBreak/>
         <w:drawing>
           <wp:inline distT="0" distB="0" distL="0" distR="0" wp14:anchorId="5CE5D5F0" wp14:editId="0EBC6434">
             <wp:extent cx="4500748" cy="8001588"/>
@@ -23037,7 +24738,7 @@
                     <pic:cNvPicPr/>
                   </pic:nvPicPr>
                   <pic:blipFill>
-                    <a:blip r:embed="rId14">
+                    <a:blip r:embed="rId20">
                       <a:extLst>
                         <a:ext uri="{28A0092B-C50C-407E-A947-70E740481C1C}">
                           <a14:useLocalDpi xmlns:a14="http://schemas.microsoft.com/office/drawing/2010/main" val="0"/>
@@ -23081,15 +24782,7 @@
           <w:sz w:val="24"/>
           <w:szCs w:val="24"/>
         </w:rPr>
-        <w:t>Autor: Diego Pallarés</w:t>
-      </w:r>
-      <w:r>
-        <w:rPr>
-          <w:rFonts w:ascii="Times New Roman" w:hAnsi="Times New Roman" w:cs="Times New Roman"/>
-          <w:sz w:val="24"/>
-          <w:szCs w:val="24"/>
-        </w:rPr>
-        <w:t xml:space="preserve"> López</w:t>
+        <w:t>Autor: Diego Pallarés López</w:t>
       </w:r>
     </w:p>
     <w:p>
@@ -23127,7 +24820,7 @@
                     <pic:cNvPicPr/>
                   </pic:nvPicPr>
                   <pic:blipFill rotWithShape="1">
-                    <a:blip r:embed="rId15">
+                    <a:blip r:embed="rId21">
                       <a:extLst>
                         <a:ext uri="{28A0092B-C50C-407E-A947-70E740481C1C}">
                           <a14:useLocalDpi xmlns:a14="http://schemas.microsoft.com/office/drawing/2010/main" val="0"/>
@@ -23181,15 +24874,7 @@
           <w:sz w:val="24"/>
           <w:szCs w:val="24"/>
         </w:rPr>
-        <w:t xml:space="preserve">Autor: </w:t>
-      </w:r>
-      <w:r>
-        <w:rPr>
-          <w:rFonts w:ascii="Times New Roman" w:hAnsi="Times New Roman" w:cs="Times New Roman"/>
-          <w:sz w:val="24"/>
-          <w:szCs w:val="24"/>
-        </w:rPr>
-        <w:t>Diego Pallarés López</w:t>
+        <w:t>Autor: Diego Pallarés López</w:t>
       </w:r>
     </w:p>
     <w:sectPr>
@@ -24485,7 +26170,7 @@
   <w:docDefaults>
     <w:rPrDefault>
       <w:rPr>
-        <w:rFonts w:asciiTheme="minorHAnsi" w:eastAsiaTheme="minorHAnsi" w:hAnsiTheme="minorHAnsi" w:cstheme="minorBidi"/>
+        <w:rFonts w:asciiTheme="minorHAnsi" w:eastAsiaTheme="minorEastAsia" w:hAnsiTheme="minorHAnsi" w:cstheme="minorBidi"/>
         <w:sz w:val="22"/>
         <w:szCs w:val="22"/>
         <w:lang w:val="es-ES" w:eastAsia="en-US" w:bidi="ar-SA"/>
@@ -24878,7 +26563,7 @@
   <w:style w:type="paragraph" w:default="1" w:styleId="Normal">
     <w:name w:val="Normal"/>
     <w:qFormat/>
-    <w:rsid w:val="00AC5112"/>
+    <w:rsid w:val="00135D04"/>
   </w:style>
   <w:style w:type="paragraph" w:styleId="Ttulo1">
     <w:name w:val="heading 1"/>
@@ -24887,18 +26572,18 @@
     <w:link w:val="Ttulo1Car"/>
     <w:uiPriority w:val="9"/>
     <w:qFormat/>
-    <w:rsid w:val="003736E7"/>
+    <w:rsid w:val="00097554"/>
     <w:pPr>
       <w:keepNext/>
       <w:keepLines/>
-      <w:spacing w:before="360" w:after="80"/>
+      <w:spacing w:before="400" w:after="40" w:line="240" w:lineRule="auto"/>
       <w:outlineLvl w:val="0"/>
     </w:pPr>
     <w:rPr>
       <w:rFonts w:asciiTheme="majorHAnsi" w:eastAsiaTheme="majorEastAsia" w:hAnsiTheme="majorHAnsi" w:cstheme="majorBidi"/>
-      <w:color w:val="0F4761" w:themeColor="accent1" w:themeShade="BF"/>
-      <w:sz w:val="40"/>
-      <w:szCs w:val="40"/>
+      <w:color w:val="0A2F41" w:themeColor="accent1" w:themeShade="80"/>
+      <w:sz w:val="36"/>
+      <w:szCs w:val="36"/>
     </w:rPr>
   </w:style>
   <w:style w:type="paragraph" w:styleId="Ttulo2">
@@ -24910,11 +26595,11 @@
     <w:semiHidden/>
     <w:unhideWhenUsed/>
     <w:qFormat/>
-    <w:rsid w:val="003736E7"/>
+    <w:rsid w:val="00097554"/>
     <w:pPr>
       <w:keepNext/>
       <w:keepLines/>
-      <w:spacing w:before="160" w:after="80"/>
+      <w:spacing w:before="40" w:after="0" w:line="240" w:lineRule="auto"/>
       <w:outlineLvl w:val="1"/>
     </w:pPr>
     <w:rPr>
@@ -24933,15 +26618,15 @@
     <w:semiHidden/>
     <w:unhideWhenUsed/>
     <w:qFormat/>
-    <w:rsid w:val="003736E7"/>
+    <w:rsid w:val="00097554"/>
     <w:pPr>
       <w:keepNext/>
       <w:keepLines/>
-      <w:spacing w:before="160" w:after="80"/>
+      <w:spacing w:before="40" w:after="0" w:line="240" w:lineRule="auto"/>
       <w:outlineLvl w:val="2"/>
     </w:pPr>
     <w:rPr>
-      <w:rFonts w:eastAsiaTheme="majorEastAsia" w:cstheme="majorBidi"/>
+      <w:rFonts w:asciiTheme="majorHAnsi" w:eastAsiaTheme="majorEastAsia" w:hAnsiTheme="majorHAnsi" w:cstheme="majorBidi"/>
       <w:color w:val="0F4761" w:themeColor="accent1" w:themeShade="BF"/>
       <w:sz w:val="28"/>
       <w:szCs w:val="28"/>
@@ -24956,18 +26641,18 @@
     <w:semiHidden/>
     <w:unhideWhenUsed/>
     <w:qFormat/>
-    <w:rsid w:val="003736E7"/>
+    <w:rsid w:val="00097554"/>
     <w:pPr>
       <w:keepNext/>
       <w:keepLines/>
-      <w:spacing w:before="80" w:after="40"/>
+      <w:spacing w:before="40" w:after="0"/>
       <w:outlineLvl w:val="3"/>
     </w:pPr>
     <w:rPr>
-      <w:rFonts w:eastAsiaTheme="majorEastAsia" w:cstheme="majorBidi"/>
-      <w:i/>
-      <w:iCs/>
+      <w:rFonts w:asciiTheme="majorHAnsi" w:eastAsiaTheme="majorEastAsia" w:hAnsiTheme="majorHAnsi" w:cstheme="majorBidi"/>
       <w:color w:val="0F4761" w:themeColor="accent1" w:themeShade="BF"/>
+      <w:sz w:val="24"/>
+      <w:szCs w:val="24"/>
     </w:rPr>
   </w:style>
   <w:style w:type="paragraph" w:styleId="Ttulo5">
@@ -24979,15 +26664,16 @@
     <w:semiHidden/>
     <w:unhideWhenUsed/>
     <w:qFormat/>
-    <w:rsid w:val="003736E7"/>
+    <w:rsid w:val="00097554"/>
     <w:pPr>
       <w:keepNext/>
       <w:keepLines/>
-      <w:spacing w:before="80" w:after="40"/>
+      <w:spacing w:before="40" w:after="0"/>
       <w:outlineLvl w:val="4"/>
     </w:pPr>
     <w:rPr>
-      <w:rFonts w:eastAsiaTheme="majorEastAsia" w:cstheme="majorBidi"/>
+      <w:rFonts w:asciiTheme="majorHAnsi" w:eastAsiaTheme="majorEastAsia" w:hAnsiTheme="majorHAnsi" w:cstheme="majorBidi"/>
+      <w:caps/>
       <w:color w:val="0F4761" w:themeColor="accent1" w:themeShade="BF"/>
     </w:rPr>
   </w:style>
@@ -25000,7 +26686,7 @@
     <w:semiHidden/>
     <w:unhideWhenUsed/>
     <w:qFormat/>
-    <w:rsid w:val="003736E7"/>
+    <w:rsid w:val="00097554"/>
     <w:pPr>
       <w:keepNext/>
       <w:keepLines/>
@@ -25008,10 +26694,11 @@
       <w:outlineLvl w:val="5"/>
     </w:pPr>
     <w:rPr>
-      <w:rFonts w:eastAsiaTheme="majorEastAsia" w:cstheme="majorBidi"/>
+      <w:rFonts w:asciiTheme="majorHAnsi" w:eastAsiaTheme="majorEastAsia" w:hAnsiTheme="majorHAnsi" w:cstheme="majorBidi"/>
       <w:i/>
       <w:iCs/>
-      <w:color w:val="595959" w:themeColor="text1" w:themeTint="A6"/>
+      <w:caps/>
+      <w:color w:val="0A2F41" w:themeColor="accent1" w:themeShade="80"/>
     </w:rPr>
   </w:style>
   <w:style w:type="paragraph" w:styleId="Ttulo7">
@@ -25023,7 +26710,7 @@
     <w:semiHidden/>
     <w:unhideWhenUsed/>
     <w:qFormat/>
-    <w:rsid w:val="003736E7"/>
+    <w:rsid w:val="00097554"/>
     <w:pPr>
       <w:keepNext/>
       <w:keepLines/>
@@ -25031,8 +26718,10 @@
       <w:outlineLvl w:val="6"/>
     </w:pPr>
     <w:rPr>
-      <w:rFonts w:eastAsiaTheme="majorEastAsia" w:cstheme="majorBidi"/>
-      <w:color w:val="595959" w:themeColor="text1" w:themeTint="A6"/>
+      <w:rFonts w:asciiTheme="majorHAnsi" w:eastAsiaTheme="majorEastAsia" w:hAnsiTheme="majorHAnsi" w:cstheme="majorBidi"/>
+      <w:b/>
+      <w:bCs/>
+      <w:color w:val="0A2F41" w:themeColor="accent1" w:themeShade="80"/>
     </w:rPr>
   </w:style>
   <w:style w:type="paragraph" w:styleId="Ttulo8">
@@ -25044,18 +26733,20 @@
     <w:semiHidden/>
     <w:unhideWhenUsed/>
     <w:qFormat/>
-    <w:rsid w:val="003736E7"/>
+    <w:rsid w:val="00097554"/>
     <w:pPr>
       <w:keepNext/>
       <w:keepLines/>
-      <w:spacing w:after="0"/>
+      <w:spacing w:before="40" w:after="0"/>
       <w:outlineLvl w:val="7"/>
     </w:pPr>
     <w:rPr>
-      <w:rFonts w:eastAsiaTheme="majorEastAsia" w:cstheme="majorBidi"/>
+      <w:rFonts w:asciiTheme="majorHAnsi" w:eastAsiaTheme="majorEastAsia" w:hAnsiTheme="majorHAnsi" w:cstheme="majorBidi"/>
+      <w:b/>
+      <w:bCs/>
       <w:i/>
       <w:iCs/>
-      <w:color w:val="272727" w:themeColor="text1" w:themeTint="D8"/>
+      <w:color w:val="0A2F41" w:themeColor="accent1" w:themeShade="80"/>
     </w:rPr>
   </w:style>
   <w:style w:type="paragraph" w:styleId="Ttulo9">
@@ -25067,16 +26758,18 @@
     <w:semiHidden/>
     <w:unhideWhenUsed/>
     <w:qFormat/>
-    <w:rsid w:val="003736E7"/>
+    <w:rsid w:val="00097554"/>
     <w:pPr>
       <w:keepNext/>
       <w:keepLines/>
-      <w:spacing w:after="0"/>
+      <w:spacing w:before="40" w:after="0"/>
       <w:outlineLvl w:val="8"/>
     </w:pPr>
     <w:rPr>
-      <w:rFonts w:eastAsiaTheme="majorEastAsia" w:cstheme="majorBidi"/>
-      <w:color w:val="272727" w:themeColor="text1" w:themeTint="D8"/>
+      <w:rFonts w:asciiTheme="majorHAnsi" w:eastAsiaTheme="majorEastAsia" w:hAnsiTheme="majorHAnsi" w:cstheme="majorBidi"/>
+      <w:i/>
+      <w:iCs/>
+      <w:color w:val="0A2F41" w:themeColor="accent1" w:themeShade="80"/>
     </w:rPr>
   </w:style>
   <w:style w:type="character" w:default="1" w:styleId="Fuentedeprrafopredeter">
@@ -25111,12 +26804,12 @@
     <w:basedOn w:val="Fuentedeprrafopredeter"/>
     <w:link w:val="Ttulo1"/>
     <w:uiPriority w:val="9"/>
-    <w:rsid w:val="003736E7"/>
+    <w:rsid w:val="00097554"/>
     <w:rPr>
       <w:rFonts w:asciiTheme="majorHAnsi" w:eastAsiaTheme="majorEastAsia" w:hAnsiTheme="majorHAnsi" w:cstheme="majorBidi"/>
-      <w:color w:val="0F4761" w:themeColor="accent1" w:themeShade="BF"/>
-      <w:sz w:val="40"/>
-      <w:szCs w:val="40"/>
+      <w:color w:val="0A2F41" w:themeColor="accent1" w:themeShade="80"/>
+      <w:sz w:val="36"/>
+      <w:szCs w:val="36"/>
     </w:rPr>
   </w:style>
   <w:style w:type="character" w:customStyle="1" w:styleId="Ttulo2Car">
@@ -25125,7 +26818,7 @@
     <w:link w:val="Ttulo2"/>
     <w:uiPriority w:val="9"/>
     <w:semiHidden/>
-    <w:rsid w:val="003736E7"/>
+    <w:rsid w:val="00097554"/>
     <w:rPr>
       <w:rFonts w:asciiTheme="majorHAnsi" w:eastAsiaTheme="majorEastAsia" w:hAnsiTheme="majorHAnsi" w:cstheme="majorBidi"/>
       <w:color w:val="0F4761" w:themeColor="accent1" w:themeShade="BF"/>
@@ -25139,9 +26832,9 @@
     <w:link w:val="Ttulo3"/>
     <w:uiPriority w:val="9"/>
     <w:semiHidden/>
-    <w:rsid w:val="003736E7"/>
+    <w:rsid w:val="00097554"/>
     <w:rPr>
-      <w:rFonts w:eastAsiaTheme="majorEastAsia" w:cstheme="majorBidi"/>
+      <w:rFonts w:asciiTheme="majorHAnsi" w:eastAsiaTheme="majorEastAsia" w:hAnsiTheme="majorHAnsi" w:cstheme="majorBidi"/>
       <w:color w:val="0F4761" w:themeColor="accent1" w:themeShade="BF"/>
       <w:sz w:val="28"/>
       <w:szCs w:val="28"/>
@@ -25153,12 +26846,12 @@
     <w:link w:val="Ttulo4"/>
     <w:uiPriority w:val="9"/>
     <w:semiHidden/>
-    <w:rsid w:val="003736E7"/>
+    <w:rsid w:val="00097554"/>
     <w:rPr>
-      <w:rFonts w:eastAsiaTheme="majorEastAsia" w:cstheme="majorBidi"/>
-      <w:i/>
-      <w:iCs/>
+      <w:rFonts w:asciiTheme="majorHAnsi" w:eastAsiaTheme="majorEastAsia" w:hAnsiTheme="majorHAnsi" w:cstheme="majorBidi"/>
       <w:color w:val="0F4761" w:themeColor="accent1" w:themeShade="BF"/>
+      <w:sz w:val="24"/>
+      <w:szCs w:val="24"/>
     </w:rPr>
   </w:style>
   <w:style w:type="character" w:customStyle="1" w:styleId="Ttulo5Car">
@@ -25167,9 +26860,10 @@
     <w:link w:val="Ttulo5"/>
     <w:uiPriority w:val="9"/>
     <w:semiHidden/>
-    <w:rsid w:val="003736E7"/>
+    <w:rsid w:val="00097554"/>
     <w:rPr>
-      <w:rFonts w:eastAsiaTheme="majorEastAsia" w:cstheme="majorBidi"/>
+      <w:rFonts w:asciiTheme="majorHAnsi" w:eastAsiaTheme="majorEastAsia" w:hAnsiTheme="majorHAnsi" w:cstheme="majorBidi"/>
+      <w:caps/>
       <w:color w:val="0F4761" w:themeColor="accent1" w:themeShade="BF"/>
     </w:rPr>
   </w:style>
@@ -25179,12 +26873,13 @@
     <w:link w:val="Ttulo6"/>
     <w:uiPriority w:val="9"/>
     <w:semiHidden/>
-    <w:rsid w:val="003736E7"/>
+    <w:rsid w:val="00097554"/>
     <w:rPr>
-      <w:rFonts w:eastAsiaTheme="majorEastAsia" w:cstheme="majorBidi"/>
+      <w:rFonts w:asciiTheme="majorHAnsi" w:eastAsiaTheme="majorEastAsia" w:hAnsiTheme="majorHAnsi" w:cstheme="majorBidi"/>
       <w:i/>
       <w:iCs/>
-      <w:color w:val="595959" w:themeColor="text1" w:themeTint="A6"/>
+      <w:caps/>
+      <w:color w:val="0A2F41" w:themeColor="accent1" w:themeShade="80"/>
     </w:rPr>
   </w:style>
   <w:style w:type="character" w:customStyle="1" w:styleId="Ttulo7Car">
@@ -25193,10 +26888,12 @@
     <w:link w:val="Ttulo7"/>
     <w:uiPriority w:val="9"/>
     <w:semiHidden/>
-    <w:rsid w:val="003736E7"/>
+    <w:rsid w:val="00097554"/>
     <w:rPr>
-      <w:rFonts w:eastAsiaTheme="majorEastAsia" w:cstheme="majorBidi"/>
-      <w:color w:val="595959" w:themeColor="text1" w:themeTint="A6"/>
+      <w:rFonts w:asciiTheme="majorHAnsi" w:eastAsiaTheme="majorEastAsia" w:hAnsiTheme="majorHAnsi" w:cstheme="majorBidi"/>
+      <w:b/>
+      <w:bCs/>
+      <w:color w:val="0A2F41" w:themeColor="accent1" w:themeShade="80"/>
     </w:rPr>
   </w:style>
   <w:style w:type="character" w:customStyle="1" w:styleId="Ttulo8Car">
@@ -25205,12 +26902,14 @@
     <w:link w:val="Ttulo8"/>
     <w:uiPriority w:val="9"/>
     <w:semiHidden/>
-    <w:rsid w:val="003736E7"/>
+    <w:rsid w:val="00097554"/>
     <w:rPr>
-      <w:rFonts w:eastAsiaTheme="majorEastAsia" w:cstheme="majorBidi"/>
+      <w:rFonts w:asciiTheme="majorHAnsi" w:eastAsiaTheme="majorEastAsia" w:hAnsiTheme="majorHAnsi" w:cstheme="majorBidi"/>
+      <w:b/>
+      <w:bCs/>
       <w:i/>
       <w:iCs/>
-      <w:color w:val="272727" w:themeColor="text1" w:themeTint="D8"/>
+      <w:color w:val="0A2F41" w:themeColor="accent1" w:themeShade="80"/>
     </w:rPr>
   </w:style>
   <w:style w:type="character" w:customStyle="1" w:styleId="Ttulo9Car">
@@ -25219,10 +26918,12 @@
     <w:link w:val="Ttulo9"/>
     <w:uiPriority w:val="9"/>
     <w:semiHidden/>
-    <w:rsid w:val="003736E7"/>
+    <w:rsid w:val="00097554"/>
     <w:rPr>
-      <w:rFonts w:eastAsiaTheme="majorEastAsia" w:cstheme="majorBidi"/>
-      <w:color w:val="272727" w:themeColor="text1" w:themeTint="D8"/>
+      <w:rFonts w:asciiTheme="majorHAnsi" w:eastAsiaTheme="majorEastAsia" w:hAnsiTheme="majorHAnsi" w:cstheme="majorBidi"/>
+      <w:i/>
+      <w:iCs/>
+      <w:color w:val="0A2F41" w:themeColor="accent1" w:themeShade="80"/>
     </w:rPr>
   </w:style>
   <w:style w:type="paragraph" w:styleId="Ttulo">
@@ -25232,17 +26933,18 @@
     <w:link w:val="TtuloCar"/>
     <w:uiPriority w:val="10"/>
     <w:qFormat/>
-    <w:rsid w:val="003736E7"/>
+    <w:rsid w:val="00097554"/>
     <w:pPr>
-      <w:spacing w:after="80" w:line="240" w:lineRule="auto"/>
+      <w:spacing w:after="0" w:line="204" w:lineRule="auto"/>
       <w:contextualSpacing/>
     </w:pPr>
     <w:rPr>
       <w:rFonts w:asciiTheme="majorHAnsi" w:eastAsiaTheme="majorEastAsia" w:hAnsiTheme="majorHAnsi" w:cstheme="majorBidi"/>
-      <w:spacing w:val="-10"/>
-      <w:kern w:val="28"/>
-      <w:sz w:val="56"/>
-      <w:szCs w:val="56"/>
+      <w:caps/>
+      <w:color w:val="0E2841" w:themeColor="text2"/>
+      <w:spacing w:val="-15"/>
+      <w:sz w:val="72"/>
+      <w:szCs w:val="72"/>
     </w:rPr>
   </w:style>
   <w:style w:type="character" w:customStyle="1" w:styleId="TtuloCar">
@@ -25250,13 +26952,14 @@
     <w:basedOn w:val="Fuentedeprrafopredeter"/>
     <w:link w:val="Ttulo"/>
     <w:uiPriority w:val="10"/>
-    <w:rsid w:val="003736E7"/>
+    <w:rsid w:val="00097554"/>
     <w:rPr>
       <w:rFonts w:asciiTheme="majorHAnsi" w:eastAsiaTheme="majorEastAsia" w:hAnsiTheme="majorHAnsi" w:cstheme="majorBidi"/>
-      <w:spacing w:val="-10"/>
-      <w:kern w:val="28"/>
-      <w:sz w:val="56"/>
-      <w:szCs w:val="56"/>
+      <w:caps/>
+      <w:color w:val="0E2841" w:themeColor="text2"/>
+      <w:spacing w:val="-15"/>
+      <w:sz w:val="72"/>
+      <w:szCs w:val="72"/>
     </w:rPr>
   </w:style>
   <w:style w:type="paragraph" w:styleId="Subttulo">
@@ -25266,16 +26969,16 @@
     <w:link w:val="SubttuloCar"/>
     <w:uiPriority w:val="11"/>
     <w:qFormat/>
-    <w:rsid w:val="003736E7"/>
+    <w:rsid w:val="00097554"/>
     <w:pPr>
       <w:numPr>
         <w:ilvl w:val="1"/>
       </w:numPr>
+      <w:spacing w:after="240" w:line="240" w:lineRule="auto"/>
     </w:pPr>
     <w:rPr>
-      <w:rFonts w:eastAsiaTheme="majorEastAsia" w:cstheme="majorBidi"/>
-      <w:color w:val="595959" w:themeColor="text1" w:themeTint="A6"/>
-      <w:spacing w:val="15"/>
+      <w:rFonts w:asciiTheme="majorHAnsi" w:eastAsiaTheme="majorEastAsia" w:hAnsiTheme="majorHAnsi" w:cstheme="majorBidi"/>
+      <w:color w:val="156082" w:themeColor="accent1"/>
       <w:sz w:val="28"/>
       <w:szCs w:val="28"/>
     </w:rPr>
@@ -25285,11 +26988,10 @@
     <w:basedOn w:val="Fuentedeprrafopredeter"/>
     <w:link w:val="Subttulo"/>
     <w:uiPriority w:val="11"/>
-    <w:rsid w:val="003736E7"/>
+    <w:rsid w:val="00097554"/>
     <w:rPr>
-      <w:rFonts w:eastAsiaTheme="majorEastAsia" w:cstheme="majorBidi"/>
-      <w:color w:val="595959" w:themeColor="text1" w:themeTint="A6"/>
-      <w:spacing w:val="15"/>
+      <w:rFonts w:asciiTheme="majorHAnsi" w:eastAsiaTheme="majorEastAsia" w:hAnsiTheme="majorHAnsi" w:cstheme="majorBidi"/>
+      <w:color w:val="156082" w:themeColor="accent1"/>
       <w:sz w:val="28"/>
       <w:szCs w:val="28"/>
     </w:rPr>
@@ -25301,15 +27003,15 @@
     <w:link w:val="CitaCar"/>
     <w:uiPriority w:val="29"/>
     <w:qFormat/>
-    <w:rsid w:val="003736E7"/>
+    <w:rsid w:val="00097554"/>
     <w:pPr>
-      <w:spacing w:before="160"/>
-      <w:jc w:val="center"/>
+      <w:spacing w:before="120" w:after="120"/>
+      <w:ind w:left="720"/>
     </w:pPr>
     <w:rPr>
-      <w:i/>
-      <w:iCs/>
-      <w:color w:val="404040" w:themeColor="text1" w:themeTint="BF"/>
+      <w:color w:val="0E2841" w:themeColor="text2"/>
+      <w:sz w:val="24"/>
+      <w:szCs w:val="24"/>
     </w:rPr>
   </w:style>
   <w:style w:type="character" w:customStyle="1" w:styleId="CitaCar">
@@ -25317,11 +27019,11 @@
     <w:basedOn w:val="Fuentedeprrafopredeter"/>
     <w:link w:val="Cita"/>
     <w:uiPriority w:val="29"/>
-    <w:rsid w:val="003736E7"/>
+    <w:rsid w:val="00097554"/>
     <w:rPr>
-      <w:i/>
-      <w:iCs/>
-      <w:color w:val="404040" w:themeColor="text1" w:themeTint="BF"/>
+      <w:color w:val="0E2841" w:themeColor="text2"/>
+      <w:sz w:val="24"/>
+      <w:szCs w:val="24"/>
     </w:rPr>
   </w:style>
   <w:style w:type="paragraph" w:styleId="Prrafodelista">
@@ -25340,11 +27042,12 @@
     <w:basedOn w:val="Fuentedeprrafopredeter"/>
     <w:uiPriority w:val="21"/>
     <w:qFormat/>
-    <w:rsid w:val="003736E7"/>
+    <w:rsid w:val="00097554"/>
     <w:rPr>
+      <w:b/>
+      <w:bCs/>
       <w:i/>
       <w:iCs/>
-      <w:color w:val="0F4761" w:themeColor="accent1" w:themeShade="BF"/>
     </w:rPr>
   </w:style>
   <w:style w:type="paragraph" w:styleId="Citadestacada">
@@ -25354,20 +27057,18 @@
     <w:link w:val="CitadestacadaCar"/>
     <w:uiPriority w:val="30"/>
     <w:qFormat/>
-    <w:rsid w:val="003736E7"/>
+    <w:rsid w:val="00097554"/>
     <w:pPr>
-      <w:pBdr>
-        <w:top w:val="single" w:sz="4" w:space="10" w:color="0F4761" w:themeColor="accent1" w:themeShade="BF"/>
-        <w:bottom w:val="single" w:sz="4" w:space="10" w:color="0F4761" w:themeColor="accent1" w:themeShade="BF"/>
-      </w:pBdr>
-      <w:spacing w:before="360" w:after="360"/>
-      <w:ind w:left="864" w:right="864"/>
+      <w:spacing w:before="100" w:beforeAutospacing="1" w:after="240" w:line="240" w:lineRule="auto"/>
+      <w:ind w:left="720"/>
       <w:jc w:val="center"/>
     </w:pPr>
     <w:rPr>
-      <w:i/>
-      <w:iCs/>
-      <w:color w:val="0F4761" w:themeColor="accent1" w:themeShade="BF"/>
+      <w:rFonts w:asciiTheme="majorHAnsi" w:eastAsiaTheme="majorEastAsia" w:hAnsiTheme="majorHAnsi" w:cstheme="majorBidi"/>
+      <w:color w:val="0E2841" w:themeColor="text2"/>
+      <w:spacing w:val="-6"/>
+      <w:sz w:val="32"/>
+      <w:szCs w:val="32"/>
     </w:rPr>
   </w:style>
   <w:style w:type="character" w:customStyle="1" w:styleId="CitadestacadaCar">
@@ -25375,11 +27076,13 @@
     <w:basedOn w:val="Fuentedeprrafopredeter"/>
     <w:link w:val="Citadestacada"/>
     <w:uiPriority w:val="30"/>
-    <w:rsid w:val="003736E7"/>
+    <w:rsid w:val="00097554"/>
     <w:rPr>
-      <w:i/>
-      <w:iCs/>
-      <w:color w:val="0F4761" w:themeColor="accent1" w:themeShade="BF"/>
+      <w:rFonts w:asciiTheme="majorHAnsi" w:eastAsiaTheme="majorEastAsia" w:hAnsiTheme="majorHAnsi" w:cstheme="majorBidi"/>
+      <w:color w:val="0E2841" w:themeColor="text2"/>
+      <w:spacing w:val="-6"/>
+      <w:sz w:val="32"/>
+      <w:szCs w:val="32"/>
     </w:rPr>
   </w:style>
   <w:style w:type="character" w:styleId="Referenciaintensa">
@@ -25387,13 +27090,137 @@
     <w:basedOn w:val="Fuentedeprrafopredeter"/>
     <w:uiPriority w:val="32"/>
     <w:qFormat/>
-    <w:rsid w:val="003736E7"/>
+    <w:rsid w:val="00097554"/>
     <w:rPr>
       <w:b/>
       <w:bCs/>
       <w:smallCaps/>
-      <w:color w:val="0F4761" w:themeColor="accent1" w:themeShade="BF"/>
-      <w:spacing w:val="5"/>
+      <w:color w:val="0E2841" w:themeColor="text2"/>
+      <w:u w:val="single"/>
+    </w:rPr>
+  </w:style>
+  <w:style w:type="paragraph" w:styleId="Descripcin">
+    <w:name w:val="caption"/>
+    <w:basedOn w:val="Normal"/>
+    <w:next w:val="Normal"/>
+    <w:uiPriority w:val="35"/>
+    <w:semiHidden/>
+    <w:unhideWhenUsed/>
+    <w:qFormat/>
+    <w:rsid w:val="00097554"/>
+    <w:pPr>
+      <w:spacing w:line="240" w:lineRule="auto"/>
+    </w:pPr>
+    <w:rPr>
+      <w:b/>
+      <w:bCs/>
+      <w:smallCaps/>
+      <w:color w:val="0E2841" w:themeColor="text2"/>
+    </w:rPr>
+  </w:style>
+  <w:style w:type="character" w:styleId="Textoennegrita">
+    <w:name w:val="Strong"/>
+    <w:basedOn w:val="Fuentedeprrafopredeter"/>
+    <w:uiPriority w:val="22"/>
+    <w:qFormat/>
+    <w:rsid w:val="00097554"/>
+    <w:rPr>
+      <w:b/>
+      <w:bCs/>
+    </w:rPr>
+  </w:style>
+  <w:style w:type="character" w:styleId="nfasis">
+    <w:name w:val="Emphasis"/>
+    <w:basedOn w:val="Fuentedeprrafopredeter"/>
+    <w:uiPriority w:val="20"/>
+    <w:qFormat/>
+    <w:rsid w:val="00097554"/>
+    <w:rPr>
+      <w:i/>
+      <w:iCs/>
+    </w:rPr>
+  </w:style>
+  <w:style w:type="paragraph" w:styleId="Sinespaciado">
+    <w:name w:val="No Spacing"/>
+    <w:uiPriority w:val="1"/>
+    <w:qFormat/>
+    <w:rsid w:val="00097554"/>
+    <w:pPr>
+      <w:spacing w:after="0" w:line="240" w:lineRule="auto"/>
+    </w:pPr>
+  </w:style>
+  <w:style w:type="character" w:styleId="nfasissutil">
+    <w:name w:val="Subtle Emphasis"/>
+    <w:basedOn w:val="Fuentedeprrafopredeter"/>
+    <w:uiPriority w:val="19"/>
+    <w:qFormat/>
+    <w:rsid w:val="00097554"/>
+    <w:rPr>
+      <w:i/>
+      <w:iCs/>
+      <w:color w:val="595959" w:themeColor="text1" w:themeTint="A6"/>
+    </w:rPr>
+  </w:style>
+  <w:style w:type="character" w:styleId="Referenciasutil">
+    <w:name w:val="Subtle Reference"/>
+    <w:basedOn w:val="Fuentedeprrafopredeter"/>
+    <w:uiPriority w:val="31"/>
+    <w:qFormat/>
+    <w:rsid w:val="00097554"/>
+    <w:rPr>
+      <w:smallCaps/>
+      <w:color w:val="595959" w:themeColor="text1" w:themeTint="A6"/>
+      <w:u w:val="none" w:color="7F7F7F" w:themeColor="text1" w:themeTint="80"/>
+      <w:bdr w:val="none" w:sz="0" w:space="0" w:color="auto"/>
+    </w:rPr>
+  </w:style>
+  <w:style w:type="character" w:styleId="Ttulodellibro">
+    <w:name w:val="Book Title"/>
+    <w:basedOn w:val="Fuentedeprrafopredeter"/>
+    <w:uiPriority w:val="33"/>
+    <w:qFormat/>
+    <w:rsid w:val="00097554"/>
+    <w:rPr>
+      <w:b/>
+      <w:bCs/>
+      <w:smallCaps/>
+      <w:spacing w:val="10"/>
+    </w:rPr>
+  </w:style>
+  <w:style w:type="paragraph" w:styleId="TtuloTDC">
+    <w:name w:val="TOC Heading"/>
+    <w:basedOn w:val="Ttulo1"/>
+    <w:next w:val="Normal"/>
+    <w:uiPriority w:val="39"/>
+    <w:semiHidden/>
+    <w:unhideWhenUsed/>
+    <w:qFormat/>
+    <w:rsid w:val="00097554"/>
+    <w:pPr>
+      <w:outlineLvl w:val="9"/>
+    </w:pPr>
+  </w:style>
+  <w:style w:type="character" w:styleId="Hipervnculo">
+    <w:name w:val="Hyperlink"/>
+    <w:basedOn w:val="Fuentedeprrafopredeter"/>
+    <w:uiPriority w:val="99"/>
+    <w:unhideWhenUsed/>
+    <w:rsid w:val="00135D04"/>
+    <w:rPr>
+      <w:color w:val="467886" w:themeColor="hyperlink"/>
+      <w:u w:val="single"/>
+    </w:rPr>
+  </w:style>
+  <w:style w:type="character" w:styleId="Mencinsinresolver">
+    <w:name w:val="Unresolved Mention"/>
+    <w:basedOn w:val="Fuentedeprrafopredeter"/>
+    <w:uiPriority w:val="99"/>
+    <w:semiHidden/>
+    <w:unhideWhenUsed/>
+    <w:rsid w:val="00135D04"/>
+    <w:rPr>
+      <w:color w:val="605E5C"/>
+      <w:shd w:val="clear" w:color="auto" w:fill="E1DFDD"/>
     </w:rPr>
   </w:style>
 </w:styles>
@@ -25695,11 +27522,12 @@
 </file>
 
 <file path=customXml/item1.xml><?xml version="1.0" encoding="utf-8"?>
-<p:properties xmlns:p="http://schemas.microsoft.com/office/2006/metadata/properties" xmlns:xsi="http://www.w3.org/2001/XMLSchema-instance" xmlns:pc="http://schemas.microsoft.com/office/infopath/2007/PartnerControls">
-  <documentManagement>
-    <_activity xmlns="5003fbd0-3e60-4bb1-8aa8-c6d5ab10475d" xsi:nil="true"/>
-  </documentManagement>
-</p:properties>
+<?mso-contentType ?>
+<FormTemplates xmlns="http://schemas.microsoft.com/sharepoint/v3/contenttype/forms">
+  <Display>DocumentLibraryForm</Display>
+  <Edit>DocumentLibraryForm</Edit>
+  <New>DocumentLibraryForm</New>
+</FormTemplates>
 </file>
 
 <file path=customXml/item2.xml><?xml version="1.0" encoding="utf-8"?>
@@ -25859,20 +27687,17 @@
 </file>
 
 <file path=customXml/item3.xml><?xml version="1.0" encoding="utf-8"?>
-<?mso-contentType ?>
-<FormTemplates xmlns="http://schemas.microsoft.com/sharepoint/v3/contenttype/forms">
-  <Display>DocumentLibraryForm</Display>
-  <Edit>DocumentLibraryForm</Edit>
-  <New>DocumentLibraryForm</New>
-</FormTemplates>
+<p:properties xmlns:p="http://schemas.microsoft.com/office/2006/metadata/properties" xmlns:xsi="http://www.w3.org/2001/XMLSchema-instance" xmlns:pc="http://schemas.microsoft.com/office/infopath/2007/PartnerControls">
+  <documentManagement>
+    <_activity xmlns="5003fbd0-3e60-4bb1-8aa8-c6d5ab10475d" xsi:nil="true"/>
+  </documentManagement>
+</p:properties>
 </file>
 
 <file path=customXml/itemProps1.xml><?xml version="1.0" encoding="utf-8"?>
-<ds:datastoreItem xmlns:ds="http://schemas.openxmlformats.org/officeDocument/2006/customXml" ds:itemID="{A61F46FA-79CE-4120-BECF-248F72E6788B}">
+<ds:datastoreItem xmlns:ds="http://schemas.openxmlformats.org/officeDocument/2006/customXml" ds:itemID="{8CAD5341-28FE-4E90-8D17-870EC0CC86DA}">
   <ds:schemaRefs>
-    <ds:schemaRef ds:uri="http://schemas.microsoft.com/office/2006/metadata/properties"/>
-    <ds:schemaRef ds:uri="http://schemas.microsoft.com/office/infopath/2007/PartnerControls"/>
-    <ds:schemaRef ds:uri="5003fbd0-3e60-4bb1-8aa8-c6d5ab10475d"/>
+    <ds:schemaRef ds:uri="http://schemas.microsoft.com/sharepoint/v3/contenttype/forms"/>
   </ds:schemaRefs>
 </ds:datastoreItem>
 </file>
@@ -25896,9 +27721,11 @@
 </file>
 
 <file path=customXml/itemProps3.xml><?xml version="1.0" encoding="utf-8"?>
-<ds:datastoreItem xmlns:ds="http://schemas.openxmlformats.org/officeDocument/2006/customXml" ds:itemID="{8CAD5341-28FE-4E90-8D17-870EC0CC86DA}">
+<ds:datastoreItem xmlns:ds="http://schemas.openxmlformats.org/officeDocument/2006/customXml" ds:itemID="{A61F46FA-79CE-4120-BECF-248F72E6788B}">
   <ds:schemaRefs>
-    <ds:schemaRef ds:uri="http://schemas.microsoft.com/sharepoint/v3/contenttype/forms"/>
+    <ds:schemaRef ds:uri="http://schemas.microsoft.com/office/2006/metadata/properties"/>
+    <ds:schemaRef ds:uri="http://schemas.microsoft.com/office/infopath/2007/PartnerControls"/>
+    <ds:schemaRef ds:uri="5003fbd0-3e60-4bb1-8aa8-c6d5ab10475d"/>
   </ds:schemaRefs>
 </ds:datastoreItem>
 </file>
</xml_diff>